<commit_message>
Added PUT Template logic to update existing templates
</commit_message>
<xml_diff>
--- a/Workpaper API Spec.docx
+++ b/Workpaper API Spec.docx
@@ -297,7 +297,10 @@
             </w:r>
             <w:proofErr w:type="spellEnd"/>
             <w:r>
-              <w:t>=10041</w:t>
+              <w:t>=</w:t>
+            </w:r>
+            <w:r>
+              <w:t>8216640002390149622</w:t>
             </w:r>
           </w:p>
           <w:p/>
@@ -631,7 +634,10 @@
             </w:r>
             <w:proofErr w:type="spellEnd"/>
             <w:r>
-              <w:t>=10041</w:t>
+              <w:t>=</w:t>
+            </w:r>
+            <w:r>
+              <w:t>8216640002390149622</w:t>
             </w:r>
           </w:p>
           <w:p/>
@@ -851,10 +857,16 @@
             </w:r>
             <w:proofErr w:type="spellEnd"/>
             <w:r>
-              <w:t>=10041</w:t>
-            </w:r>
-          </w:p>
-          <w:p/>
+              <w:t>=</w:t>
+            </w:r>
+            <w:r>
+              <w:t>8216640002390149622</w:t>
+            </w:r>
+          </w:p>
+          <w:p>
+            <w:bookmarkStart w:id="0" w:name="_GoBack"/>
+            <w:bookmarkEnd w:id="0"/>
+          </w:p>
         </w:tc>
         <w:tc>
           <w:tcPr>
@@ -1814,10 +1826,7 @@
               <w:t>Name/values</w:t>
             </w:r>
           </w:p>
-          <w:p>
-            <w:bookmarkStart w:id="0" w:name="_GoBack"/>
-            <w:bookmarkEnd w:id="0"/>
-          </w:p>
+          <w:p/>
           <w:p/>
           <w:p>
             <w:pPr>
@@ -4835,7 +4844,7 @@
       <w:rPr>
         <w:noProof/>
       </w:rPr>
-      <w:t>1</w:t>
+      <w:t>2</w:t>
     </w:r>
     <w:r>
       <w:fldChar w:fldCharType="end"/>
@@ -4843,27 +4852,14 @@
     <w:r>
       <w:t xml:space="preserve"> of </w:t>
     </w:r>
-    <w:r>
-      <w:fldChar w:fldCharType="begin"/>
-    </w:r>
-    <w:r>
-      <w:instrText xml:space="preserve"> NUMPAGES   \* MERGEFORMAT </w:instrText>
-    </w:r>
-    <w:r>
-      <w:fldChar w:fldCharType="separate"/>
-    </w:r>
-    <w:r>
-      <w:rPr>
-        <w:noProof/>
-      </w:rPr>
-      <w:t>4</w:t>
-    </w:r>
-    <w:r>
-      <w:rPr>
-        <w:noProof/>
-      </w:rPr>
-      <w:fldChar w:fldCharType="end"/>
-    </w:r>
+    <w:fldSimple w:instr=" NUMPAGES   \* MERGEFORMAT ">
+      <w:r>
+        <w:rPr>
+          <w:noProof/>
+        </w:rPr>
+        <w:t>4</w:t>
+      </w:r>
+    </w:fldSimple>
   </w:p>
 </w:ftr>
 </file>

</xml_diff>

<commit_message>
Implemented Template and Wpaper CRUD ops
</commit_message>
<xml_diff>
--- a/Workpaper API Spec.docx
+++ b/Workpaper API Spec.docx
@@ -1325,10 +1325,7 @@
               <w:t>Returns specific user data file.</w:t>
             </w:r>
           </w:p>
-          <w:p>
-            <w:bookmarkStart w:id="0" w:name="_GoBack"/>
-            <w:bookmarkEnd w:id="0"/>
-          </w:p>
+          <w:p/>
         </w:tc>
       </w:tr>
       <w:tr>
@@ -1770,6 +1767,8 @@
             </w:tcMar>
           </w:tcPr>
           <w:p>
+            <w:bookmarkStart w:id="0" w:name="_GoBack"/>
+            <w:bookmarkEnd w:id="0"/>
             <w:r>
               <w:t>/</w:t>
             </w:r>
@@ -1809,7 +1808,13 @@
               <w:t>URI p</w:t>
             </w:r>
             <w:r>
-              <w:t>arameter: template Id</w:t>
+              <w:t>arameter: template</w:t>
+            </w:r>
+            <w:r>
+              <w:t xml:space="preserve"> </w:t>
+            </w:r>
+            <w:r>
+              <w:t>Id</w:t>
             </w:r>
           </w:p>
           <w:p>
@@ -1824,7 +1829,10 @@
               <w:t xml:space="preserve">Payload: </w:t>
             </w:r>
             <w:r>
-              <w:t>Name/values</w:t>
+              <w:t>Name/value</w:t>
+            </w:r>
+            <w:r>
+              <w:t xml:space="preserve"> pairs</w:t>
             </w:r>
           </w:p>
           <w:p/>
@@ -2516,1000 +2524,6 @@
                 <w:szCs w:val="20"/>
               </w:rPr>
               <w:br/>
-            </w:r>
-          </w:p>
-          <w:p>
-            <w:r>
-              <w:t>XML Format:</w:t>
-            </w:r>
-          </w:p>
-          <w:p/>
-          <w:p>
-            <w:pPr>
-              <w:rPr>
-                <w:rFonts w:ascii="Courier New" w:hAnsi="Courier New" w:cs="Courier New"/>
-                <w:color w:val="000000"/>
-                <w:sz w:val="20"/>
-                <w:szCs w:val="20"/>
-              </w:rPr>
-            </w:pPr>
-            <w:r>
-              <w:rPr>
-                <w:rFonts w:ascii="Courier New" w:hAnsi="Courier New" w:cs="Courier New"/>
-                <w:color w:val="000096"/>
-                <w:sz w:val="20"/>
-                <w:szCs w:val="20"/>
-              </w:rPr>
-              <w:t>&lt;</w:t>
-            </w:r>
-            <w:proofErr w:type="spellStart"/>
-            <w:r>
-              <w:rPr>
-                <w:rFonts w:ascii="Courier New" w:hAnsi="Courier New" w:cs="Courier New"/>
-                <w:color w:val="000096"/>
-                <w:sz w:val="20"/>
-                <w:szCs w:val="20"/>
-              </w:rPr>
-              <w:t>userData</w:t>
-            </w:r>
-            <w:proofErr w:type="spellEnd"/>
-            <w:r>
-              <w:rPr>
-                <w:rFonts w:ascii="Courier New" w:hAnsi="Courier New" w:cs="Courier New"/>
-                <w:color w:val="F5844C"/>
-                <w:sz w:val="20"/>
-                <w:szCs w:val="20"/>
-              </w:rPr>
-              <w:t xml:space="preserve"> </w:t>
-            </w:r>
-            <w:proofErr w:type="spellStart"/>
-            <w:r>
-              <w:rPr>
-                <w:rFonts w:ascii="Courier New" w:hAnsi="Courier New" w:cs="Courier New"/>
-                <w:color w:val="F5844C"/>
-                <w:sz w:val="20"/>
-                <w:szCs w:val="20"/>
-              </w:rPr>
-              <w:t>xmlns</w:t>
-            </w:r>
-            <w:proofErr w:type="spellEnd"/>
-            <w:r>
-              <w:rPr>
-                <w:rFonts w:ascii="Courier New" w:hAnsi="Courier New" w:cs="Courier New"/>
-                <w:color w:val="FF8040"/>
-                <w:sz w:val="20"/>
-                <w:szCs w:val="20"/>
-              </w:rPr>
-              <w:t>=</w:t>
-            </w:r>
-            <w:r>
-              <w:rPr>
-                <w:rFonts w:ascii="Courier New" w:hAnsi="Courier New" w:cs="Courier New"/>
-                <w:color w:val="993300"/>
-                <w:sz w:val="20"/>
-                <w:szCs w:val="20"/>
-              </w:rPr>
-              <w:t>"</w:t>
-            </w:r>
-            <w:hyperlink r:id="rId8" w:history="1">
-              <w:r>
-                <w:rPr>
-                  <w:rStyle w:val="Hyperlink"/>
-                  <w:rFonts w:ascii="Courier New" w:hAnsi="Courier New" w:cs="Courier New"/>
-                  <w:sz w:val="20"/>
-                  <w:szCs w:val="20"/>
-                </w:rPr>
-                <w:t>http://tax.thomsonreuters.com</w:t>
-              </w:r>
-            </w:hyperlink>
-            <w:r>
-              <w:rPr>
-                <w:rFonts w:ascii="Courier New" w:hAnsi="Courier New" w:cs="Courier New"/>
-                <w:color w:val="993300"/>
-                <w:sz w:val="20"/>
-                <w:szCs w:val="20"/>
-              </w:rPr>
-              <w:t>"</w:t>
-            </w:r>
-            <w:r>
-              <w:rPr>
-                <w:rFonts w:ascii="Courier New" w:hAnsi="Courier New" w:cs="Courier New"/>
-                <w:color w:val="000096"/>
-                <w:sz w:val="20"/>
-                <w:szCs w:val="20"/>
-              </w:rPr>
-              <w:t>&gt;</w:t>
-            </w:r>
-          </w:p>
-          <w:p>
-            <w:pPr>
-              <w:spacing w:after="240"/>
-              <w:rPr>
-                <w:rFonts w:ascii="Courier New" w:hAnsi="Courier New" w:cs="Courier New"/>
-                <w:sz w:val="20"/>
-                <w:szCs w:val="20"/>
-              </w:rPr>
-            </w:pPr>
-            <w:r>
-              <w:rPr>
-                <w:rFonts w:ascii="Courier New" w:hAnsi="Courier New" w:cs="Courier New"/>
-                <w:color w:val="000000"/>
-                <w:sz w:val="20"/>
-                <w:szCs w:val="20"/>
-              </w:rPr>
-              <w:t xml:space="preserve">  </w:t>
-            </w:r>
-            <w:r>
-              <w:rPr>
-                <w:rFonts w:ascii="Courier New" w:hAnsi="Courier New" w:cs="Courier New"/>
-                <w:color w:val="000096"/>
-                <w:sz w:val="20"/>
-                <w:szCs w:val="20"/>
-              </w:rPr>
-              <w:t>&lt;</w:t>
-            </w:r>
-            <w:proofErr w:type="spellStart"/>
-            <w:r>
-              <w:rPr>
-                <w:rFonts w:ascii="Courier New" w:hAnsi="Courier New" w:cs="Courier New"/>
-                <w:color w:val="000096"/>
-                <w:sz w:val="20"/>
-                <w:szCs w:val="20"/>
-              </w:rPr>
-              <w:t>dnames</w:t>
-            </w:r>
-            <w:proofErr w:type="spellEnd"/>
-            <w:r>
-              <w:rPr>
-                <w:rFonts w:ascii="Courier New" w:hAnsi="Courier New" w:cs="Courier New"/>
-                <w:color w:val="000096"/>
-                <w:sz w:val="20"/>
-                <w:szCs w:val="20"/>
-              </w:rPr>
-              <w:t>&gt;</w:t>
-            </w:r>
-            <w:r>
-              <w:rPr>
-                <w:rFonts w:ascii="Courier New" w:hAnsi="Courier New" w:cs="Courier New"/>
-                <w:color w:val="000000"/>
-                <w:sz w:val="20"/>
-                <w:szCs w:val="20"/>
-              </w:rPr>
-              <w:br/>
-              <w:t xml:space="preserve">    </w:t>
-            </w:r>
-            <w:r>
-              <w:rPr>
-                <w:rFonts w:ascii="Courier New" w:hAnsi="Courier New" w:cs="Courier New"/>
-                <w:color w:val="000096"/>
-                <w:sz w:val="20"/>
-                <w:szCs w:val="20"/>
-              </w:rPr>
-              <w:t>&lt;</w:t>
-            </w:r>
-            <w:proofErr w:type="spellStart"/>
-            <w:r>
-              <w:rPr>
-                <w:rFonts w:ascii="Courier New" w:hAnsi="Courier New" w:cs="Courier New"/>
-                <w:color w:val="000096"/>
-                <w:sz w:val="20"/>
-                <w:szCs w:val="20"/>
-              </w:rPr>
-              <w:t>dname</w:t>
-            </w:r>
-            <w:proofErr w:type="spellEnd"/>
-            <w:r>
-              <w:rPr>
-                <w:rFonts w:ascii="Courier New" w:hAnsi="Courier New" w:cs="Courier New"/>
-                <w:color w:val="000096"/>
-                <w:sz w:val="20"/>
-                <w:szCs w:val="20"/>
-              </w:rPr>
-              <w:t>&gt;</w:t>
-            </w:r>
-            <w:r>
-              <w:rPr>
-                <w:rFonts w:ascii="Courier New" w:hAnsi="Courier New" w:cs="Courier New"/>
-                <w:color w:val="000000"/>
-                <w:sz w:val="20"/>
-                <w:szCs w:val="20"/>
-              </w:rPr>
-              <w:br/>
-              <w:t xml:space="preserve">      </w:t>
-            </w:r>
-            <w:r>
-              <w:rPr>
-                <w:rFonts w:ascii="Courier New" w:hAnsi="Courier New" w:cs="Courier New"/>
-                <w:color w:val="000096"/>
-                <w:sz w:val="20"/>
-                <w:szCs w:val="20"/>
-              </w:rPr>
-              <w:t>&lt;name&gt;</w:t>
-            </w:r>
-            <w:r>
-              <w:rPr>
-                <w:rFonts w:ascii="Courier New" w:hAnsi="Courier New" w:cs="Courier New"/>
-                <w:color w:val="000000"/>
-                <w:sz w:val="20"/>
-                <w:szCs w:val="20"/>
-              </w:rPr>
-              <w:t>I_0001</w:t>
-            </w:r>
-            <w:r>
-              <w:rPr>
-                <w:rFonts w:ascii="Courier New" w:hAnsi="Courier New" w:cs="Courier New"/>
-                <w:color w:val="000096"/>
-                <w:sz w:val="20"/>
-                <w:szCs w:val="20"/>
-              </w:rPr>
-              <w:t>&lt;/name&gt;</w:t>
-            </w:r>
-            <w:r>
-              <w:rPr>
-                <w:rFonts w:ascii="Courier New" w:hAnsi="Courier New" w:cs="Courier New"/>
-                <w:color w:val="000000"/>
-                <w:sz w:val="20"/>
-                <w:szCs w:val="20"/>
-              </w:rPr>
-              <w:br/>
-              <w:t xml:space="preserve">      </w:t>
-            </w:r>
-            <w:r>
-              <w:rPr>
-                <w:rFonts w:ascii="Courier New" w:hAnsi="Courier New" w:cs="Courier New"/>
-                <w:color w:val="000096"/>
-                <w:sz w:val="20"/>
-                <w:szCs w:val="20"/>
-              </w:rPr>
-              <w:t>&lt;value&gt;</w:t>
-            </w:r>
-            <w:r>
-              <w:rPr>
-                <w:rFonts w:ascii="Courier New" w:hAnsi="Courier New" w:cs="Courier New"/>
-                <w:color w:val="000000"/>
-                <w:sz w:val="20"/>
-                <w:szCs w:val="20"/>
-              </w:rPr>
-              <w:t>1001.25</w:t>
-            </w:r>
-            <w:r>
-              <w:rPr>
-                <w:rFonts w:ascii="Courier New" w:hAnsi="Courier New" w:cs="Courier New"/>
-                <w:color w:val="000096"/>
-                <w:sz w:val="20"/>
-                <w:szCs w:val="20"/>
-              </w:rPr>
-              <w:t>&lt;/value&gt;</w:t>
-            </w:r>
-            <w:r>
-              <w:rPr>
-                <w:rFonts w:ascii="Courier New" w:hAnsi="Courier New" w:cs="Courier New"/>
-                <w:color w:val="000000"/>
-                <w:sz w:val="20"/>
-                <w:szCs w:val="20"/>
-              </w:rPr>
-              <w:br/>
-              <w:t xml:space="preserve">    </w:t>
-            </w:r>
-            <w:r>
-              <w:rPr>
-                <w:rFonts w:ascii="Courier New" w:hAnsi="Courier New" w:cs="Courier New"/>
-                <w:color w:val="000096"/>
-                <w:sz w:val="20"/>
-                <w:szCs w:val="20"/>
-              </w:rPr>
-              <w:t>&lt;/</w:t>
-            </w:r>
-            <w:proofErr w:type="spellStart"/>
-            <w:r>
-              <w:rPr>
-                <w:rFonts w:ascii="Courier New" w:hAnsi="Courier New" w:cs="Courier New"/>
-                <w:color w:val="000096"/>
-                <w:sz w:val="20"/>
-                <w:szCs w:val="20"/>
-              </w:rPr>
-              <w:t>dname</w:t>
-            </w:r>
-            <w:proofErr w:type="spellEnd"/>
-            <w:r>
-              <w:rPr>
-                <w:rFonts w:ascii="Courier New" w:hAnsi="Courier New" w:cs="Courier New"/>
-                <w:color w:val="000096"/>
-                <w:sz w:val="20"/>
-                <w:szCs w:val="20"/>
-              </w:rPr>
-              <w:t>&gt;</w:t>
-            </w:r>
-            <w:r>
-              <w:rPr>
-                <w:rFonts w:ascii="Courier New" w:hAnsi="Courier New" w:cs="Courier New"/>
-                <w:color w:val="000000"/>
-                <w:sz w:val="20"/>
-                <w:szCs w:val="20"/>
-              </w:rPr>
-              <w:br/>
-              <w:t xml:space="preserve">    </w:t>
-            </w:r>
-            <w:r>
-              <w:rPr>
-                <w:rFonts w:ascii="Courier New" w:hAnsi="Courier New" w:cs="Courier New"/>
-                <w:color w:val="000096"/>
-                <w:sz w:val="20"/>
-                <w:szCs w:val="20"/>
-              </w:rPr>
-              <w:t>&lt;</w:t>
-            </w:r>
-            <w:proofErr w:type="spellStart"/>
-            <w:r>
-              <w:rPr>
-                <w:rFonts w:ascii="Courier New" w:hAnsi="Courier New" w:cs="Courier New"/>
-                <w:color w:val="000096"/>
-                <w:sz w:val="20"/>
-                <w:szCs w:val="20"/>
-              </w:rPr>
-              <w:t>dname</w:t>
-            </w:r>
-            <w:proofErr w:type="spellEnd"/>
-            <w:r>
-              <w:rPr>
-                <w:rFonts w:ascii="Courier New" w:hAnsi="Courier New" w:cs="Courier New"/>
-                <w:color w:val="000096"/>
-                <w:sz w:val="20"/>
-                <w:szCs w:val="20"/>
-              </w:rPr>
-              <w:t>&gt;</w:t>
-            </w:r>
-            <w:r>
-              <w:rPr>
-                <w:rFonts w:ascii="Courier New" w:hAnsi="Courier New" w:cs="Courier New"/>
-                <w:color w:val="000000"/>
-                <w:sz w:val="20"/>
-                <w:szCs w:val="20"/>
-              </w:rPr>
-              <w:br/>
-              <w:t xml:space="preserve">      </w:t>
-            </w:r>
-            <w:r>
-              <w:rPr>
-                <w:rFonts w:ascii="Courier New" w:hAnsi="Courier New" w:cs="Courier New"/>
-                <w:color w:val="000096"/>
-                <w:sz w:val="20"/>
-                <w:szCs w:val="20"/>
-              </w:rPr>
-              <w:t>&lt;name&gt;</w:t>
-            </w:r>
-            <w:r>
-              <w:rPr>
-                <w:rFonts w:ascii="Courier New" w:hAnsi="Courier New" w:cs="Courier New"/>
-                <w:color w:val="000000"/>
-                <w:sz w:val="20"/>
-                <w:szCs w:val="20"/>
-              </w:rPr>
-              <w:t>I_0002</w:t>
-            </w:r>
-            <w:r>
-              <w:rPr>
-                <w:rFonts w:ascii="Courier New" w:hAnsi="Courier New" w:cs="Courier New"/>
-                <w:color w:val="000096"/>
-                <w:sz w:val="20"/>
-                <w:szCs w:val="20"/>
-              </w:rPr>
-              <w:t>&lt;/name&gt;</w:t>
-            </w:r>
-            <w:r>
-              <w:rPr>
-                <w:rFonts w:ascii="Courier New" w:hAnsi="Courier New" w:cs="Courier New"/>
-                <w:color w:val="000000"/>
-                <w:sz w:val="20"/>
-                <w:szCs w:val="20"/>
-              </w:rPr>
-              <w:br/>
-              <w:t xml:space="preserve">      </w:t>
-            </w:r>
-            <w:r>
-              <w:rPr>
-                <w:rFonts w:ascii="Courier New" w:hAnsi="Courier New" w:cs="Courier New"/>
-                <w:color w:val="000096"/>
-                <w:sz w:val="20"/>
-                <w:szCs w:val="20"/>
-              </w:rPr>
-              <w:t>&lt;value&gt;</w:t>
-            </w:r>
-            <w:r>
-              <w:rPr>
-                <w:rFonts w:ascii="Courier New" w:hAnsi="Courier New" w:cs="Courier New"/>
-                <w:color w:val="000000"/>
-                <w:sz w:val="20"/>
-                <w:szCs w:val="20"/>
-              </w:rPr>
-              <w:t>1002.25</w:t>
-            </w:r>
-            <w:r>
-              <w:rPr>
-                <w:rFonts w:ascii="Courier New" w:hAnsi="Courier New" w:cs="Courier New"/>
-                <w:color w:val="000096"/>
-                <w:sz w:val="20"/>
-                <w:szCs w:val="20"/>
-              </w:rPr>
-              <w:t>&lt;/value&gt;</w:t>
-            </w:r>
-            <w:r>
-              <w:rPr>
-                <w:rFonts w:ascii="Courier New" w:hAnsi="Courier New" w:cs="Courier New"/>
-                <w:color w:val="000000"/>
-                <w:sz w:val="20"/>
-                <w:szCs w:val="20"/>
-              </w:rPr>
-              <w:br/>
-              <w:t xml:space="preserve">    </w:t>
-            </w:r>
-            <w:r>
-              <w:rPr>
-                <w:rFonts w:ascii="Courier New" w:hAnsi="Courier New" w:cs="Courier New"/>
-                <w:color w:val="000096"/>
-                <w:sz w:val="20"/>
-                <w:szCs w:val="20"/>
-              </w:rPr>
-              <w:t>&lt;/</w:t>
-            </w:r>
-            <w:proofErr w:type="spellStart"/>
-            <w:r>
-              <w:rPr>
-                <w:rFonts w:ascii="Courier New" w:hAnsi="Courier New" w:cs="Courier New"/>
-                <w:color w:val="000096"/>
-                <w:sz w:val="20"/>
-                <w:szCs w:val="20"/>
-              </w:rPr>
-              <w:t>dname</w:t>
-            </w:r>
-            <w:proofErr w:type="spellEnd"/>
-            <w:r>
-              <w:rPr>
-                <w:rFonts w:ascii="Courier New" w:hAnsi="Courier New" w:cs="Courier New"/>
-                <w:color w:val="000096"/>
-                <w:sz w:val="20"/>
-                <w:szCs w:val="20"/>
-              </w:rPr>
-              <w:t>&gt;</w:t>
-            </w:r>
-            <w:r>
-              <w:rPr>
-                <w:rFonts w:ascii="Courier New" w:hAnsi="Courier New" w:cs="Courier New"/>
-                <w:color w:val="000000"/>
-                <w:sz w:val="20"/>
-                <w:szCs w:val="20"/>
-              </w:rPr>
-              <w:br/>
-              <w:t xml:space="preserve">    </w:t>
-            </w:r>
-            <w:r>
-              <w:rPr>
-                <w:rFonts w:ascii="Courier New" w:hAnsi="Courier New" w:cs="Courier New"/>
-                <w:color w:val="000096"/>
-                <w:sz w:val="20"/>
-                <w:szCs w:val="20"/>
-              </w:rPr>
-              <w:t>&lt;</w:t>
-            </w:r>
-            <w:proofErr w:type="spellStart"/>
-            <w:r>
-              <w:rPr>
-                <w:rFonts w:ascii="Courier New" w:hAnsi="Courier New" w:cs="Courier New"/>
-                <w:color w:val="000096"/>
-                <w:sz w:val="20"/>
-                <w:szCs w:val="20"/>
-              </w:rPr>
-              <w:t>dname</w:t>
-            </w:r>
-            <w:proofErr w:type="spellEnd"/>
-            <w:r>
-              <w:rPr>
-                <w:rFonts w:ascii="Courier New" w:hAnsi="Courier New" w:cs="Courier New"/>
-                <w:color w:val="000096"/>
-                <w:sz w:val="20"/>
-                <w:szCs w:val="20"/>
-              </w:rPr>
-              <w:t>&gt;</w:t>
-            </w:r>
-            <w:r>
-              <w:rPr>
-                <w:rFonts w:ascii="Courier New" w:hAnsi="Courier New" w:cs="Courier New"/>
-                <w:color w:val="000000"/>
-                <w:sz w:val="20"/>
-                <w:szCs w:val="20"/>
-              </w:rPr>
-              <w:br/>
-              <w:t xml:space="preserve">      </w:t>
-            </w:r>
-            <w:r>
-              <w:rPr>
-                <w:rFonts w:ascii="Courier New" w:hAnsi="Courier New" w:cs="Courier New"/>
-                <w:color w:val="000096"/>
-                <w:sz w:val="20"/>
-                <w:szCs w:val="20"/>
-              </w:rPr>
-              <w:t>&lt;name&gt;</w:t>
-            </w:r>
-            <w:proofErr w:type="spellStart"/>
-            <w:r>
-              <w:rPr>
-                <w:rFonts w:ascii="Courier New" w:hAnsi="Courier New" w:cs="Courier New"/>
-                <w:color w:val="000000"/>
-                <w:sz w:val="20"/>
-                <w:szCs w:val="20"/>
-              </w:rPr>
-              <w:t>BegMnA.block</w:t>
-            </w:r>
-            <w:proofErr w:type="spellEnd"/>
-            <w:r>
-              <w:rPr>
-                <w:rFonts w:ascii="Courier New" w:hAnsi="Courier New" w:cs="Courier New"/>
-                <w:color w:val="000096"/>
-                <w:sz w:val="20"/>
-                <w:szCs w:val="20"/>
-              </w:rPr>
-              <w:t>&lt;/name&gt;</w:t>
-            </w:r>
-            <w:r>
-              <w:rPr>
-                <w:rFonts w:ascii="Courier New" w:hAnsi="Courier New" w:cs="Courier New"/>
-                <w:color w:val="000000"/>
-                <w:sz w:val="20"/>
-                <w:szCs w:val="20"/>
-              </w:rPr>
-              <w:br/>
-              <w:t xml:space="preserve">      </w:t>
-            </w:r>
-            <w:r>
-              <w:rPr>
-                <w:rFonts w:ascii="Courier New" w:hAnsi="Courier New" w:cs="Courier New"/>
-                <w:color w:val="000096"/>
-                <w:sz w:val="20"/>
-                <w:szCs w:val="20"/>
-              </w:rPr>
-              <w:t>&lt;value&gt;</w:t>
-            </w:r>
-            <w:r>
-              <w:rPr>
-                <w:rFonts w:ascii="Courier New" w:hAnsi="Courier New" w:cs="Courier New"/>
-                <w:color w:val="000000"/>
-                <w:sz w:val="20"/>
-                <w:szCs w:val="20"/>
-              </w:rPr>
-              <w:t>44442.98</w:t>
-            </w:r>
-            <w:r>
-              <w:rPr>
-                <w:rFonts w:ascii="Courier New" w:hAnsi="Courier New" w:cs="Courier New"/>
-                <w:color w:val="000096"/>
-                <w:sz w:val="20"/>
-                <w:szCs w:val="20"/>
-              </w:rPr>
-              <w:t>&lt;/value&gt;</w:t>
-            </w:r>
-            <w:r>
-              <w:rPr>
-                <w:rFonts w:ascii="Courier New" w:hAnsi="Courier New" w:cs="Courier New"/>
-                <w:color w:val="000000"/>
-                <w:sz w:val="20"/>
-                <w:szCs w:val="20"/>
-              </w:rPr>
-              <w:br/>
-              <w:t xml:space="preserve">    </w:t>
-            </w:r>
-            <w:r>
-              <w:rPr>
-                <w:rFonts w:ascii="Courier New" w:hAnsi="Courier New" w:cs="Courier New"/>
-                <w:color w:val="000096"/>
-                <w:sz w:val="20"/>
-                <w:szCs w:val="20"/>
-              </w:rPr>
-              <w:t>&lt;/</w:t>
-            </w:r>
-            <w:proofErr w:type="spellStart"/>
-            <w:r>
-              <w:rPr>
-                <w:rFonts w:ascii="Courier New" w:hAnsi="Courier New" w:cs="Courier New"/>
-                <w:color w:val="000096"/>
-                <w:sz w:val="20"/>
-                <w:szCs w:val="20"/>
-              </w:rPr>
-              <w:t>dname</w:t>
-            </w:r>
-            <w:proofErr w:type="spellEnd"/>
-            <w:r>
-              <w:rPr>
-                <w:rFonts w:ascii="Courier New" w:hAnsi="Courier New" w:cs="Courier New"/>
-                <w:color w:val="000096"/>
-                <w:sz w:val="20"/>
-                <w:szCs w:val="20"/>
-              </w:rPr>
-              <w:t>&gt;</w:t>
-            </w:r>
-            <w:r>
-              <w:rPr>
-                <w:rFonts w:ascii="Courier New" w:hAnsi="Courier New" w:cs="Courier New"/>
-                <w:color w:val="000000"/>
-                <w:sz w:val="20"/>
-                <w:szCs w:val="20"/>
-              </w:rPr>
-              <w:br/>
-              <w:t xml:space="preserve">    </w:t>
-            </w:r>
-            <w:r>
-              <w:rPr>
-                <w:rFonts w:ascii="Courier New" w:hAnsi="Courier New" w:cs="Courier New"/>
-                <w:color w:val="000096"/>
-                <w:sz w:val="20"/>
-                <w:szCs w:val="20"/>
-              </w:rPr>
-              <w:t>&lt;</w:t>
-            </w:r>
-            <w:proofErr w:type="spellStart"/>
-            <w:r>
-              <w:rPr>
-                <w:rFonts w:ascii="Courier New" w:hAnsi="Courier New" w:cs="Courier New"/>
-                <w:color w:val="000096"/>
-                <w:sz w:val="20"/>
-                <w:szCs w:val="20"/>
-              </w:rPr>
-              <w:t>dname</w:t>
-            </w:r>
-            <w:proofErr w:type="spellEnd"/>
-            <w:r>
-              <w:rPr>
-                <w:rFonts w:ascii="Courier New" w:hAnsi="Courier New" w:cs="Courier New"/>
-                <w:color w:val="000096"/>
-                <w:sz w:val="20"/>
-                <w:szCs w:val="20"/>
-              </w:rPr>
-              <w:t>&gt;</w:t>
-            </w:r>
-            <w:r>
-              <w:rPr>
-                <w:rFonts w:ascii="Courier New" w:hAnsi="Courier New" w:cs="Courier New"/>
-                <w:color w:val="000000"/>
-                <w:sz w:val="20"/>
-                <w:szCs w:val="20"/>
-              </w:rPr>
-              <w:br/>
-              <w:t xml:space="preserve">      </w:t>
-            </w:r>
-            <w:r>
-              <w:rPr>
-                <w:rFonts w:ascii="Courier New" w:hAnsi="Courier New" w:cs="Courier New"/>
-                <w:color w:val="000096"/>
-                <w:sz w:val="20"/>
-                <w:szCs w:val="20"/>
-              </w:rPr>
-              <w:t>&lt;name&gt;</w:t>
-            </w:r>
-            <w:proofErr w:type="spellStart"/>
-            <w:r>
-              <w:rPr>
-                <w:rFonts w:ascii="Courier New" w:hAnsi="Courier New" w:cs="Courier New"/>
-                <w:color w:val="000000"/>
-                <w:sz w:val="20"/>
-                <w:szCs w:val="20"/>
-              </w:rPr>
-              <w:t>EndMnA.block</w:t>
-            </w:r>
-            <w:proofErr w:type="spellEnd"/>
-            <w:r>
-              <w:rPr>
-                <w:rFonts w:ascii="Courier New" w:hAnsi="Courier New" w:cs="Courier New"/>
-                <w:color w:val="000096"/>
-                <w:sz w:val="20"/>
-                <w:szCs w:val="20"/>
-              </w:rPr>
-              <w:t>&lt;/name&gt;</w:t>
-            </w:r>
-            <w:r>
-              <w:rPr>
-                <w:rFonts w:ascii="Courier New" w:hAnsi="Courier New" w:cs="Courier New"/>
-                <w:color w:val="000000"/>
-                <w:sz w:val="20"/>
-                <w:szCs w:val="20"/>
-              </w:rPr>
-              <w:br/>
-              <w:t xml:space="preserve">      </w:t>
-            </w:r>
-            <w:r>
-              <w:rPr>
-                <w:rFonts w:ascii="Courier New" w:hAnsi="Courier New" w:cs="Courier New"/>
-                <w:color w:val="000096"/>
-                <w:sz w:val="20"/>
-                <w:szCs w:val="20"/>
-              </w:rPr>
-              <w:t>&lt;value&gt;</w:t>
-            </w:r>
-            <w:r>
-              <w:rPr>
-                <w:rFonts w:ascii="Courier New" w:hAnsi="Courier New" w:cs="Courier New"/>
-                <w:color w:val="000000"/>
-                <w:sz w:val="20"/>
-                <w:szCs w:val="20"/>
-              </w:rPr>
-              <w:t>17772.34</w:t>
-            </w:r>
-            <w:r>
-              <w:rPr>
-                <w:rFonts w:ascii="Courier New" w:hAnsi="Courier New" w:cs="Courier New"/>
-                <w:color w:val="000096"/>
-                <w:sz w:val="20"/>
-                <w:szCs w:val="20"/>
-              </w:rPr>
-              <w:t>&lt;/value&gt;</w:t>
-            </w:r>
-            <w:r>
-              <w:rPr>
-                <w:rFonts w:ascii="Courier New" w:hAnsi="Courier New" w:cs="Courier New"/>
-                <w:color w:val="000000"/>
-                <w:sz w:val="20"/>
-                <w:szCs w:val="20"/>
-              </w:rPr>
-              <w:br/>
-              <w:t xml:space="preserve">    </w:t>
-            </w:r>
-            <w:r>
-              <w:rPr>
-                <w:rFonts w:ascii="Courier New" w:hAnsi="Courier New" w:cs="Courier New"/>
-                <w:color w:val="000096"/>
-                <w:sz w:val="20"/>
-                <w:szCs w:val="20"/>
-              </w:rPr>
-              <w:t>&lt;/</w:t>
-            </w:r>
-            <w:proofErr w:type="spellStart"/>
-            <w:r>
-              <w:rPr>
-                <w:rFonts w:ascii="Courier New" w:hAnsi="Courier New" w:cs="Courier New"/>
-                <w:color w:val="000096"/>
-                <w:sz w:val="20"/>
-                <w:szCs w:val="20"/>
-              </w:rPr>
-              <w:t>dname</w:t>
-            </w:r>
-            <w:proofErr w:type="spellEnd"/>
-            <w:r>
-              <w:rPr>
-                <w:rFonts w:ascii="Courier New" w:hAnsi="Courier New" w:cs="Courier New"/>
-                <w:color w:val="000096"/>
-                <w:sz w:val="20"/>
-                <w:szCs w:val="20"/>
-              </w:rPr>
-              <w:t>&gt;</w:t>
-            </w:r>
-            <w:r>
-              <w:rPr>
-                <w:rFonts w:ascii="Courier New" w:hAnsi="Courier New" w:cs="Courier New"/>
-                <w:color w:val="000000"/>
-                <w:sz w:val="20"/>
-                <w:szCs w:val="20"/>
-              </w:rPr>
-              <w:br/>
-              <w:t xml:space="preserve">    </w:t>
-            </w:r>
-            <w:r>
-              <w:rPr>
-                <w:rFonts w:ascii="Courier New" w:hAnsi="Courier New" w:cs="Courier New"/>
-                <w:color w:val="000096"/>
-                <w:sz w:val="20"/>
-                <w:szCs w:val="20"/>
-              </w:rPr>
-              <w:t>&lt;</w:t>
-            </w:r>
-            <w:proofErr w:type="spellStart"/>
-            <w:r>
-              <w:rPr>
-                <w:rFonts w:ascii="Courier New" w:hAnsi="Courier New" w:cs="Courier New"/>
-                <w:color w:val="000096"/>
-                <w:sz w:val="20"/>
-                <w:szCs w:val="20"/>
-              </w:rPr>
-              <w:t>dname</w:t>
-            </w:r>
-            <w:proofErr w:type="spellEnd"/>
-            <w:r>
-              <w:rPr>
-                <w:rFonts w:ascii="Courier New" w:hAnsi="Courier New" w:cs="Courier New"/>
-                <w:color w:val="000096"/>
-                <w:sz w:val="20"/>
-                <w:szCs w:val="20"/>
-              </w:rPr>
-              <w:t>&gt;</w:t>
-            </w:r>
-            <w:r>
-              <w:rPr>
-                <w:rFonts w:ascii="Courier New" w:hAnsi="Courier New" w:cs="Courier New"/>
-                <w:color w:val="000000"/>
-                <w:sz w:val="20"/>
-                <w:szCs w:val="20"/>
-              </w:rPr>
-              <w:br/>
-              <w:t xml:space="preserve">      </w:t>
-            </w:r>
-            <w:r>
-              <w:rPr>
-                <w:rFonts w:ascii="Courier New" w:hAnsi="Courier New" w:cs="Courier New"/>
-                <w:color w:val="000096"/>
-                <w:sz w:val="20"/>
-                <w:szCs w:val="20"/>
-              </w:rPr>
-              <w:t>&lt;name&gt;</w:t>
-            </w:r>
-            <w:proofErr w:type="spellStart"/>
-            <w:r>
-              <w:rPr>
-                <w:rFonts w:ascii="Courier New" w:hAnsi="Courier New" w:cs="Courier New"/>
-                <w:color w:val="000000"/>
-                <w:sz w:val="20"/>
-                <w:szCs w:val="20"/>
-              </w:rPr>
-              <w:t>EndMnA.block</w:t>
-            </w:r>
-            <w:proofErr w:type="spellEnd"/>
-            <w:r>
-              <w:rPr>
-                <w:rFonts w:ascii="Courier New" w:hAnsi="Courier New" w:cs="Courier New"/>
-                <w:color w:val="000096"/>
-                <w:sz w:val="20"/>
-                <w:szCs w:val="20"/>
-              </w:rPr>
-              <w:t>&lt;/name&gt;</w:t>
-            </w:r>
-            <w:r>
-              <w:rPr>
-                <w:rFonts w:ascii="Courier New" w:hAnsi="Courier New" w:cs="Courier New"/>
-                <w:color w:val="000000"/>
-                <w:sz w:val="20"/>
-                <w:szCs w:val="20"/>
-              </w:rPr>
-              <w:br/>
-              <w:t xml:space="preserve">      </w:t>
-            </w:r>
-            <w:r>
-              <w:rPr>
-                <w:rFonts w:ascii="Courier New" w:hAnsi="Courier New" w:cs="Courier New"/>
-                <w:color w:val="000096"/>
-                <w:sz w:val="20"/>
-                <w:szCs w:val="20"/>
-              </w:rPr>
-              <w:t>&lt;value&gt;</w:t>
-            </w:r>
-            <w:r>
-              <w:rPr>
-                <w:rFonts w:ascii="Courier New" w:hAnsi="Courier New" w:cs="Courier New"/>
-                <w:color w:val="000000"/>
-                <w:sz w:val="20"/>
-                <w:szCs w:val="20"/>
-              </w:rPr>
-              <w:t>27772.34</w:t>
-            </w:r>
-            <w:r>
-              <w:rPr>
-                <w:rFonts w:ascii="Courier New" w:hAnsi="Courier New" w:cs="Courier New"/>
-                <w:color w:val="000096"/>
-                <w:sz w:val="20"/>
-                <w:szCs w:val="20"/>
-              </w:rPr>
-              <w:t>&lt;/value&gt;</w:t>
-            </w:r>
-            <w:r>
-              <w:rPr>
-                <w:rFonts w:ascii="Courier New" w:hAnsi="Courier New" w:cs="Courier New"/>
-                <w:color w:val="000000"/>
-                <w:sz w:val="20"/>
-                <w:szCs w:val="20"/>
-              </w:rPr>
-              <w:br/>
-              <w:t xml:space="preserve">    </w:t>
-            </w:r>
-            <w:r>
-              <w:rPr>
-                <w:rFonts w:ascii="Courier New" w:hAnsi="Courier New" w:cs="Courier New"/>
-                <w:color w:val="000096"/>
-                <w:sz w:val="20"/>
-                <w:szCs w:val="20"/>
-              </w:rPr>
-              <w:t>&lt;/</w:t>
-            </w:r>
-            <w:proofErr w:type="spellStart"/>
-            <w:r>
-              <w:rPr>
-                <w:rFonts w:ascii="Courier New" w:hAnsi="Courier New" w:cs="Courier New"/>
-                <w:color w:val="000096"/>
-                <w:sz w:val="20"/>
-                <w:szCs w:val="20"/>
-              </w:rPr>
-              <w:t>dname</w:t>
-            </w:r>
-            <w:proofErr w:type="spellEnd"/>
-            <w:r>
-              <w:rPr>
-                <w:rFonts w:ascii="Courier New" w:hAnsi="Courier New" w:cs="Courier New"/>
-                <w:color w:val="000096"/>
-                <w:sz w:val="20"/>
-                <w:szCs w:val="20"/>
-              </w:rPr>
-              <w:t>&gt;</w:t>
-            </w:r>
-            <w:r>
-              <w:rPr>
-                <w:rFonts w:ascii="Courier New" w:hAnsi="Courier New" w:cs="Courier New"/>
-                <w:color w:val="000000"/>
-                <w:sz w:val="20"/>
-                <w:szCs w:val="20"/>
-              </w:rPr>
-              <w:br/>
-              <w:t xml:space="preserve">  </w:t>
-            </w:r>
-            <w:r>
-              <w:rPr>
-                <w:rFonts w:ascii="Courier New" w:hAnsi="Courier New" w:cs="Courier New"/>
-                <w:color w:val="000096"/>
-                <w:sz w:val="20"/>
-                <w:szCs w:val="20"/>
-              </w:rPr>
-              <w:t>&lt;/</w:t>
-            </w:r>
-            <w:proofErr w:type="spellStart"/>
-            <w:r>
-              <w:rPr>
-                <w:rFonts w:ascii="Courier New" w:hAnsi="Courier New" w:cs="Courier New"/>
-                <w:color w:val="000096"/>
-                <w:sz w:val="20"/>
-                <w:szCs w:val="20"/>
-              </w:rPr>
-              <w:t>dnames</w:t>
-            </w:r>
-            <w:proofErr w:type="spellEnd"/>
-            <w:r>
-              <w:rPr>
-                <w:rFonts w:ascii="Courier New" w:hAnsi="Courier New" w:cs="Courier New"/>
-                <w:color w:val="000096"/>
-                <w:sz w:val="20"/>
-                <w:szCs w:val="20"/>
-              </w:rPr>
-              <w:t>&gt;</w:t>
-            </w:r>
-            <w:r>
-              <w:rPr>
-                <w:rFonts w:ascii="Courier New" w:hAnsi="Courier New" w:cs="Courier New"/>
-                <w:color w:val="000000"/>
-                <w:sz w:val="20"/>
-                <w:szCs w:val="20"/>
-              </w:rPr>
-              <w:br/>
-            </w:r>
-            <w:r>
-              <w:rPr>
-                <w:rFonts w:ascii="Courier New" w:hAnsi="Courier New" w:cs="Courier New"/>
-                <w:color w:val="000096"/>
-                <w:sz w:val="20"/>
-                <w:szCs w:val="20"/>
-              </w:rPr>
-              <w:t>&lt;/</w:t>
-            </w:r>
-            <w:proofErr w:type="spellStart"/>
-            <w:r>
-              <w:rPr>
-                <w:rFonts w:ascii="Courier New" w:hAnsi="Courier New" w:cs="Courier New"/>
-                <w:color w:val="000096"/>
-                <w:sz w:val="20"/>
-                <w:szCs w:val="20"/>
-              </w:rPr>
-              <w:t>userData</w:t>
-            </w:r>
-            <w:proofErr w:type="spellEnd"/>
-            <w:r>
-              <w:rPr>
-                <w:rFonts w:ascii="Courier New" w:hAnsi="Courier New" w:cs="Courier New"/>
-                <w:color w:val="000096"/>
-                <w:sz w:val="20"/>
-                <w:szCs w:val="20"/>
-              </w:rPr>
-              <w:t>&gt;</w:t>
             </w:r>
           </w:p>
           <w:p/>
@@ -3619,7 +2633,6 @@
           </w:tcPr>
           <w:p>
             <w:r>
-              <w:lastRenderedPageBreak/>
               <w:t>Deletes the User Data file.</w:t>
             </w:r>
           </w:p>
@@ -3629,7 +2642,7 @@
     <w:p/>
     <w:p/>
     <w:sectPr>
-      <w:footerReference w:type="default" r:id="rId9"/>
+      <w:footerReference w:type="default" r:id="rId8"/>
       <w:pgSz w:w="15840" w:h="12240" w:orient="landscape"/>
       <w:pgMar w:top="720" w:right="720" w:bottom="720" w:left="720" w:header="720" w:footer="720" w:gutter="0"/>
       <w:cols w:space="720"/>
@@ -3699,7 +2712,7 @@
       <w:rPr>
         <w:noProof/>
       </w:rPr>
-      <w:t>4</w:t>
+      <w:t>3</w:t>
     </w:r>
     <w:r>
       <w:rPr>

</xml_diff>

<commit_message>
started migration from XQuery to JavaScript
</commit_message>
<xml_diff>
--- a/Workpaper API Spec.docx
+++ b/Workpaper API Spec.docx
@@ -827,52 +827,7 @@
     </w:tbl>
     <w:p/>
     <w:p/>
-    <w:p/>
     <w:p>
-      <w:r>
-        <w:rPr>
-          <w:noProof/>
-        </w:rPr>
-        <w:drawing>
-          <wp:inline distT="0" distB="0" distL="0" distR="0" wp14:anchorId="6DB9572E" wp14:editId="45141E74">
-            <wp:extent cx="5943600" cy="1703070"/>
-            <wp:effectExtent l="0" t="0" r="0" b="0"/>
-            <wp:docPr id="1" name="Picture 1"/>
-            <wp:cNvGraphicFramePr>
-              <a:graphicFrameLocks xmlns:a="http://schemas.openxmlformats.org/drawingml/2006/main" noChangeAspect="1"/>
-            </wp:cNvGraphicFramePr>
-            <a:graphic xmlns:a="http://schemas.openxmlformats.org/drawingml/2006/main">
-              <a:graphicData uri="http://schemas.openxmlformats.org/drawingml/2006/picture">
-                <pic:pic xmlns:pic="http://schemas.openxmlformats.org/drawingml/2006/picture">
-                  <pic:nvPicPr>
-                    <pic:cNvPr id="0" name=""/>
-                    <pic:cNvPicPr/>
-                  </pic:nvPicPr>
-                  <pic:blipFill>
-                    <a:blip r:embed="rId9"/>
-                    <a:stretch>
-                      <a:fillRect/>
-                    </a:stretch>
-                  </pic:blipFill>
-                  <pic:spPr>
-                    <a:xfrm>
-                      <a:off x="0" y="0"/>
-                      <a:ext cx="5943600" cy="1703070"/>
-                    </a:xfrm>
-                    <a:prstGeom prst="rect">
-                      <a:avLst/>
-                    </a:prstGeom>
-                  </pic:spPr>
-                </pic:pic>
-              </a:graphicData>
-            </a:graphic>
-          </wp:inline>
-        </w:drawing>
-      </w:r>
-    </w:p>
-    <w:p>
-      <w:bookmarkStart w:id="0" w:name="_GoBack"/>
-      <w:bookmarkEnd w:id="0"/>
       <w:r>
         <w:br w:type="page"/>
       </w:r>
@@ -908,7 +863,6 @@
       </w:r>
     </w:p>
     <w:p/>
-    <w:p/>
     <w:tbl>
       <w:tblPr>
         <w:tblW w:w="0" w:type="auto"/>
@@ -919,10 +873,11 @@
         <w:tblLook w:val="04A0" w:firstRow="1" w:lastRow="0" w:firstColumn="1" w:lastColumn="0" w:noHBand="0" w:noVBand="1"/>
       </w:tblPr>
       <w:tblGrid>
-        <w:gridCol w:w="411"/>
-        <w:gridCol w:w="1030"/>
-        <w:gridCol w:w="3895"/>
-        <w:gridCol w:w="9280"/>
+        <w:gridCol w:w="329"/>
+        <w:gridCol w:w="875"/>
+        <w:gridCol w:w="3833"/>
+        <w:gridCol w:w="291"/>
+        <w:gridCol w:w="9288"/>
       </w:tblGrid>
       <w:tr>
         <w:trPr>
@@ -930,7 +885,7 @@
         </w:trPr>
         <w:tc>
           <w:tcPr>
-            <w:tcW w:w="622" w:type="dxa"/>
+            <w:tcW w:w="329" w:type="dxa"/>
             <w:tcBorders>
               <w:top w:val="single" w:sz="8" w:space="0" w:color="auto"/>
               <w:left w:val="single" w:sz="8" w:space="0" w:color="auto"/>
@@ -957,7 +912,7 @@
         </w:tc>
         <w:tc>
           <w:tcPr>
-            <w:tcW w:w="1422" w:type="dxa"/>
+            <w:tcW w:w="875" w:type="dxa"/>
             <w:tcBorders>
               <w:top w:val="single" w:sz="8" w:space="0" w:color="auto"/>
               <w:left w:val="nil"/>
@@ -981,7 +936,7 @@
         </w:tc>
         <w:tc>
           <w:tcPr>
-            <w:tcW w:w="4050" w:type="dxa"/>
+            <w:tcW w:w="3833" w:type="dxa"/>
             <w:tcBorders>
               <w:top w:val="single" w:sz="8" w:space="0" w:color="auto"/>
               <w:left w:val="nil"/>
@@ -1005,7 +960,8 @@
         </w:tc>
         <w:tc>
           <w:tcPr>
-            <w:tcW w:w="11700" w:type="dxa"/>
+            <w:tcW w:w="9579" w:type="dxa"/>
+            <w:gridSpan w:val="2"/>
             <w:tcBorders>
               <w:top w:val="single" w:sz="8" w:space="0" w:color="auto"/>
               <w:left w:val="nil"/>
@@ -1031,11 +987,11 @@
       <w:tr>
         <w:tc>
           <w:tcPr>
-            <w:tcW w:w="622" w:type="dxa"/>
+            <w:tcW w:w="329" w:type="dxa"/>
+            <w:vMerge w:val="restart"/>
             <w:tcBorders>
               <w:top w:val="nil"/>
               <w:left w:val="single" w:sz="8" w:space="0" w:color="auto"/>
-              <w:bottom w:val="single" w:sz="8" w:space="0" w:color="auto"/>
               <w:right w:val="single" w:sz="8" w:space="0" w:color="auto"/>
             </w:tcBorders>
             <w:tcMar>
@@ -1057,7 +1013,30 @@
         </w:tc>
         <w:tc>
           <w:tcPr>
-            <w:tcW w:w="1422" w:type="dxa"/>
+            <w:tcW w:w="875" w:type="dxa"/>
+            <w:vMerge w:val="restart"/>
+            <w:tcBorders>
+              <w:top w:val="nil"/>
+              <w:left w:val="nil"/>
+              <w:right w:val="single" w:sz="8" w:space="0" w:color="auto"/>
+            </w:tcBorders>
+            <w:tcMar>
+              <w:top w:w="0" w:type="dxa"/>
+              <w:left w:w="108" w:type="dxa"/>
+              <w:bottom w:w="0" w:type="dxa"/>
+              <w:right w:w="108" w:type="dxa"/>
+            </w:tcMar>
+            <w:hideMark/>
+          </w:tcPr>
+          <w:p>
+            <w:r>
+              <w:t>POST</w:t>
+            </w:r>
+          </w:p>
+        </w:tc>
+        <w:tc>
+          <w:tcPr>
+            <w:tcW w:w="3833" w:type="dxa"/>
             <w:tcBorders>
               <w:top w:val="nil"/>
               <w:left w:val="nil"/>
@@ -1070,17 +1049,96 @@
               <w:bottom w:w="0" w:type="dxa"/>
               <w:right w:w="108" w:type="dxa"/>
             </w:tcMar>
-            <w:hideMark/>
-          </w:tcPr>
-          <w:p>
-            <w:r>
-              <w:t>POST</w:t>
-            </w:r>
-          </w:p>
-        </w:tc>
-        <w:tc>
-          <w:tcPr>
-            <w:tcW w:w="4050" w:type="dxa"/>
+          </w:tcPr>
+          <w:p>
+            <w:pPr>
+              <w:rPr>
+                <w:b/>
+                <w:bCs/>
+              </w:rPr>
+            </w:pPr>
+            <w:r>
+              <w:rPr>
+                <w:b/>
+                <w:bCs/>
+              </w:rPr>
+              <w:t>Parameters:</w:t>
+            </w:r>
+          </w:p>
+          <w:p>
+            <w:pPr>
+              <w:rPr>
+                <w:b/>
+                <w:bCs/>
+              </w:rPr>
+            </w:pPr>
+          </w:p>
+          <w:p>
+            <w:proofErr w:type="spellStart"/>
+            <w:r>
+              <w:t>rs:filename</w:t>
+            </w:r>
+            <w:proofErr w:type="spellEnd"/>
+            <w:r>
+              <w:t xml:space="preserve"> – required</w:t>
+            </w:r>
+          </w:p>
+          <w:p/>
+          <w:p/>
+          <w:p>
+            <w:pPr>
+              <w:rPr>
+                <w:b/>
+                <w:bCs/>
+              </w:rPr>
+            </w:pPr>
+            <w:r>
+              <w:rPr>
+                <w:b/>
+                <w:bCs/>
+              </w:rPr>
+              <w:t>Examples:</w:t>
+            </w:r>
+          </w:p>
+          <w:p/>
+          <w:p>
+            <w:r>
+              <w:t>/template</w:t>
+            </w:r>
+          </w:p>
+          <w:p/>
+          <w:p>
+            <w:pPr>
+              <w:rPr>
+                <w:b/>
+                <w:bCs/>
+              </w:rPr>
+            </w:pPr>
+            <w:r>
+              <w:t>/</w:t>
+            </w:r>
+            <w:proofErr w:type="spellStart"/>
+            <w:r>
+              <w:t>template?fs:filename</w:t>
+            </w:r>
+            <w:proofErr w:type="spellEnd"/>
+            <w:r>
+              <w:t>=C590300</w:t>
+            </w:r>
+          </w:p>
+          <w:p>
+            <w:pPr>
+              <w:rPr>
+                <w:b/>
+                <w:bCs/>
+              </w:rPr>
+            </w:pPr>
+          </w:p>
+        </w:tc>
+        <w:tc>
+          <w:tcPr>
+            <w:tcW w:w="9579" w:type="dxa"/>
+            <w:gridSpan w:val="2"/>
             <w:tcBorders>
               <w:top w:val="nil"/>
               <w:left w:val="nil"/>
@@ -1095,103 +1153,81 @@
             </w:tcMar>
           </w:tcPr>
           <w:p>
+            <w:r>
+              <w:t>Uploads a new template file that physically resides on the local client directory.</w:t>
+            </w:r>
+          </w:p>
+          <w:p/>
+          <w:p>
+            <w:r>
+              <w:t>The filename must be provided.</w:t>
+            </w:r>
+          </w:p>
+          <w:p/>
+          <w:p>
+            <w:r>
+              <w:t>The payload is the binary Excel file.</w:t>
+            </w:r>
+          </w:p>
+          <w:p/>
+          <w:p>
+            <w:r>
+              <w:t>API returns the template ID and URI.</w:t>
+            </w:r>
+          </w:p>
+          <w:p/>
+          <w:p>
+            <w:r>
+              <w:t>The binary file with its respective metadata file is stored in the dedicated directory (see image).</w:t>
+            </w:r>
+          </w:p>
+        </w:tc>
+      </w:tr>
+      <w:tr>
+        <w:tc>
+          <w:tcPr>
+            <w:tcW w:w="329" w:type="dxa"/>
+            <w:vMerge/>
+            <w:tcBorders>
+              <w:left w:val="single" w:sz="8" w:space="0" w:color="auto"/>
+              <w:bottom w:val="single" w:sz="8" w:space="0" w:color="auto"/>
+              <w:right w:val="single" w:sz="8" w:space="0" w:color="auto"/>
+            </w:tcBorders>
+            <w:tcMar>
+              <w:top w:w="0" w:type="dxa"/>
+              <w:left w:w="108" w:type="dxa"/>
+              <w:bottom w:w="0" w:type="dxa"/>
+              <w:right w:w="108" w:type="dxa"/>
+            </w:tcMar>
+          </w:tcPr>
+          <w:p>
             <w:pPr>
-              <w:rPr>
-                <w:b/>
-                <w:bCs/>
-              </w:rPr>
+              <w:jc w:val="center"/>
             </w:pPr>
-            <w:r>
-              <w:rPr>
-                <w:b/>
-                <w:bCs/>
-              </w:rPr>
-              <w:t>Parameters:</w:t>
-            </w:r>
-          </w:p>
-          <w:p>
-            <w:pPr>
-              <w:rPr>
-                <w:b/>
-                <w:bCs/>
-              </w:rPr>
-            </w:pPr>
-          </w:p>
-          <w:p>
-            <w:proofErr w:type="spellStart"/>
-            <w:r>
-              <w:t>rs:filename</w:t>
-            </w:r>
-            <w:proofErr w:type="spellEnd"/>
-            <w:r>
-              <w:t xml:space="preserve"> – required</w:t>
-            </w:r>
-          </w:p>
+          </w:p>
+        </w:tc>
+        <w:tc>
+          <w:tcPr>
+            <w:tcW w:w="875" w:type="dxa"/>
+            <w:vMerge/>
+            <w:tcBorders>
+              <w:left w:val="nil"/>
+              <w:bottom w:val="single" w:sz="8" w:space="0" w:color="auto"/>
+              <w:right w:val="single" w:sz="8" w:space="0" w:color="auto"/>
+            </w:tcBorders>
+            <w:tcMar>
+              <w:top w:w="0" w:type="dxa"/>
+              <w:left w:w="108" w:type="dxa"/>
+              <w:bottom w:w="0" w:type="dxa"/>
+              <w:right w:w="108" w:type="dxa"/>
+            </w:tcMar>
+          </w:tcPr>
           <w:p/>
-          <w:p/>
-          <w:p>
-            <w:pPr>
-              <w:rPr>
-                <w:b/>
-                <w:bCs/>
-              </w:rPr>
-            </w:pPr>
-            <w:r>
-              <w:rPr>
-                <w:b/>
-                <w:bCs/>
-              </w:rPr>
-              <w:t>Examples:</w:t>
-            </w:r>
-          </w:p>
-          <w:p/>
-          <w:p>
-            <w:r>
-              <w:t>/template</w:t>
-            </w:r>
-          </w:p>
-          <w:p/>
-          <w:p>
-            <w:r>
-              <w:t>/</w:t>
-            </w:r>
-            <w:proofErr w:type="spellStart"/>
-            <w:r>
-              <w:t>template?fs:filename</w:t>
-            </w:r>
-            <w:proofErr w:type="spellEnd"/>
-            <w:r>
-              <w:t>=C590300</w:t>
-            </w:r>
-          </w:p>
-          <w:p>
-            <w:pPr>
-              <w:rPr>
-                <w:b/>
-                <w:bCs/>
-              </w:rPr>
-            </w:pPr>
-          </w:p>
-          <w:p>
-            <w:pPr>
-              <w:rPr>
-                <w:b/>
-                <w:bCs/>
-              </w:rPr>
-            </w:pPr>
-          </w:p>
-          <w:p>
-            <w:pPr>
-              <w:rPr>
-                <w:b/>
-                <w:bCs/>
-              </w:rPr>
-            </w:pPr>
-          </w:p>
-        </w:tc>
-        <w:tc>
-          <w:tcPr>
-            <w:tcW w:w="11700" w:type="dxa"/>
+        </w:tc>
+        <w:tc>
+          <w:tcPr>
+            <w:tcW w:w="13412" w:type="dxa"/>
+            <w:gridSpan w:val="3"/>
             <w:tcBorders>
               <w:top w:val="nil"/>
               <w:left w:val="nil"/>
@@ -1206,38 +1242,77 @@
             </w:tcMar>
           </w:tcPr>
           <w:p>
-            <w:r>
-              <w:t>Uploads a new template file that physically resides on the local client directory.</w:t>
-            </w:r>
-          </w:p>
-          <w:p/>
-          <w:p>
-            <w:r>
-              <w:t>The filename must be provided.</w:t>
-            </w:r>
-          </w:p>
-          <w:p/>
-          <w:p>
-            <w:r>
-              <w:t>The payload is the binary Excel file.</w:t>
-            </w:r>
-          </w:p>
-          <w:p/>
-          <w:p>
-            <w:r>
-              <w:t>API returns the template ID and URI.</w:t>
-            </w:r>
-          </w:p>
-          <w:p/>
-          <w:p>
-            <w:r>
-              <w:t>The binary file with its respective metadata file is stored in the dedicated directory (see image).</w:t>
-            </w:r>
-          </w:p>
-          <w:p/>
-          <w:p/>
-          <w:p/>
-          <w:p/>
+            <w:pPr>
+              <w:rPr>
+                <w:b/>
+                <w:bCs/>
+              </w:rPr>
+            </w:pPr>
+          </w:p>
+          <w:p>
+            <w:pPr>
+              <w:rPr>
+                <w:b/>
+                <w:bCs/>
+              </w:rPr>
+            </w:pPr>
+            <w:r>
+              <w:rPr>
+                <w:noProof/>
+              </w:rPr>
+              <w:drawing>
+                <wp:inline distT="0" distB="0" distL="0" distR="0" wp14:anchorId="32C387A3" wp14:editId="6D682ADF">
+                  <wp:extent cx="8187018" cy="2676525"/>
+                  <wp:effectExtent l="0" t="0" r="5080" b="0"/>
+                  <wp:docPr id="1" name="Picture 1"/>
+                  <wp:cNvGraphicFramePr>
+                    <a:graphicFrameLocks xmlns:a="http://schemas.openxmlformats.org/drawingml/2006/main" noChangeAspect="1"/>
+                  </wp:cNvGraphicFramePr>
+                  <a:graphic xmlns:a="http://schemas.openxmlformats.org/drawingml/2006/main">
+                    <a:graphicData uri="http://schemas.openxmlformats.org/drawingml/2006/picture">
+                      <pic:pic xmlns:pic="http://schemas.openxmlformats.org/drawingml/2006/picture">
+                        <pic:nvPicPr>
+                          <pic:cNvPr id="0" name=""/>
+                          <pic:cNvPicPr/>
+                        </pic:nvPicPr>
+                        <pic:blipFill>
+                          <a:blip r:embed="rId9"/>
+                          <a:stretch>
+                            <a:fillRect/>
+                          </a:stretch>
+                        </pic:blipFill>
+                        <pic:spPr>
+                          <a:xfrm>
+                            <a:off x="0" y="0"/>
+                            <a:ext cx="8191518" cy="2677996"/>
+                          </a:xfrm>
+                          <a:prstGeom prst="rect">
+                            <a:avLst/>
+                          </a:prstGeom>
+                        </pic:spPr>
+                      </pic:pic>
+                    </a:graphicData>
+                  </a:graphic>
+                </wp:inline>
+              </w:drawing>
+            </w:r>
+          </w:p>
+          <w:p>
+            <w:pPr>
+              <w:rPr>
+                <w:b/>
+                <w:bCs/>
+              </w:rPr>
+            </w:pPr>
+          </w:p>
+          <w:p>
+            <w:pPr>
+              <w:rPr>
+                <w:b/>
+                <w:bCs/>
+              </w:rPr>
+            </w:pPr>
+          </w:p>
           <w:p>
             <w:pPr>
               <w:rPr>
@@ -1269,6 +1344,7 @@
               </w:numPr>
             </w:pPr>
             <w:r>
+              <w:lastRenderedPageBreak/>
               <w:t>POST Template File with desired filename.</w:t>
             </w:r>
           </w:p>
@@ -1304,29 +1380,49 @@
                 <w:sz w:val="18"/>
                 <w:szCs w:val="18"/>
               </w:rPr>
-              <w:t>    --header "Content-Type:application/vnd.openxmlformats-officedocument.spreadsheetml.sheet" \</w:t>
-            </w:r>
-          </w:p>
-          <w:p>
-            <w:r>
+              <w:t>--header "Content-Type:application/vnd.openxmlformats-officedocument.spreadsheetml.sheet" \</w:t>
+            </w:r>
+          </w:p>
+          <w:p>
+            <w:pPr>
               <w:rPr>
                 <w:rFonts w:ascii="Courier New" w:hAnsi="Courier New" w:cs="Courier New"/>
                 <w:sz w:val="18"/>
                 <w:szCs w:val="18"/>
               </w:rPr>
-              <w:t xml:space="preserve">    </w:t>
-            </w:r>
-            <w:hyperlink r:id="rId10" w:history="1">
-              <w:r>
-                <w:rPr>
-                  <w:rStyle w:val="Hyperlink"/>
-                  <w:rFonts w:ascii="Courier New" w:hAnsi="Courier New" w:cs="Courier New"/>
-                  <w:sz w:val="18"/>
-                  <w:szCs w:val="18"/>
-                </w:rPr>
-                <w:t>http://glm-ml-dev.amers1.cis.trcloud:8010/v1/resources/template?rs:filename=C5903000</w:t>
-              </w:r>
-            </w:hyperlink>
+            </w:pPr>
+            <w:r>
+              <w:rPr>
+                <w:rFonts w:ascii="Courier New" w:hAnsi="Courier New" w:cs="Courier New"/>
+                <w:sz w:val="18"/>
+                <w:szCs w:val="18"/>
+              </w:rPr>
+              <w:t>http://glm-ml-dev.amers1.cis.trcloud:8017/v1/resources/template?rs:templateName</w:t>
+            </w:r>
+            <w:r>
+              <w:rPr>
+                <w:rFonts w:ascii="Courier New" w:hAnsi="Courier New" w:cs="Courier New"/>
+                <w:sz w:val="18"/>
+                <w:szCs w:val="18"/>
+              </w:rPr>
+              <w:t>?</w:t>
+            </w:r>
+            <w:r>
+              <w:rPr>
+                <w:rFonts w:ascii="Courier New" w:hAnsi="Courier New" w:cs="Courier New"/>
+                <w:sz w:val="18"/>
+                <w:szCs w:val="18"/>
+              </w:rPr>
+              <w:t>rs:templateName</w:t>
+            </w:r>
+            <w:r>
+              <w:rPr>
+                <w:rFonts w:ascii="Courier New" w:hAnsi="Courier New" w:cs="Courier New"/>
+                <w:sz w:val="18"/>
+                <w:szCs w:val="18"/>
+              </w:rPr>
+              <w:t>=HomeDepot-2014-Q2-Earnings_11251437686954615217_16</w:t>
+            </w:r>
           </w:p>
           <w:p/>
           <w:p/>
@@ -1335,11 +1431,11 @@
       <w:tr>
         <w:tc>
           <w:tcPr>
-            <w:tcW w:w="622" w:type="dxa"/>
+            <w:tcW w:w="329" w:type="dxa"/>
+            <w:vMerge w:val="restart"/>
             <w:tcBorders>
               <w:top w:val="nil"/>
               <w:left w:val="single" w:sz="8" w:space="0" w:color="auto"/>
-              <w:bottom w:val="single" w:sz="8" w:space="0" w:color="auto"/>
               <w:right w:val="single" w:sz="8" w:space="0" w:color="auto"/>
             </w:tcBorders>
             <w:tcMar>
@@ -1355,13 +1451,38 @@
               <w:jc w:val="center"/>
             </w:pPr>
             <w:r>
+              <w:lastRenderedPageBreak/>
               <w:t>2</w:t>
             </w:r>
           </w:p>
         </w:tc>
         <w:tc>
           <w:tcPr>
-            <w:tcW w:w="1422" w:type="dxa"/>
+            <w:tcW w:w="875" w:type="dxa"/>
+            <w:vMerge w:val="restart"/>
+            <w:tcBorders>
+              <w:top w:val="nil"/>
+              <w:left w:val="nil"/>
+              <w:right w:val="single" w:sz="8" w:space="0" w:color="auto"/>
+            </w:tcBorders>
+            <w:tcMar>
+              <w:top w:w="0" w:type="dxa"/>
+              <w:left w:w="108" w:type="dxa"/>
+              <w:bottom w:w="0" w:type="dxa"/>
+              <w:right w:w="108" w:type="dxa"/>
+            </w:tcMar>
+            <w:hideMark/>
+          </w:tcPr>
+          <w:p>
+            <w:r>
+              <w:t>GET File</w:t>
+            </w:r>
+          </w:p>
+        </w:tc>
+        <w:tc>
+          <w:tcPr>
+            <w:tcW w:w="4124" w:type="dxa"/>
+            <w:gridSpan w:val="2"/>
             <w:tcBorders>
               <w:top w:val="nil"/>
               <w:left w:val="nil"/>
@@ -1374,17 +1495,70 @@
               <w:bottom w:w="0" w:type="dxa"/>
               <w:right w:w="108" w:type="dxa"/>
             </w:tcMar>
-            <w:hideMark/>
-          </w:tcPr>
-          <w:p>
-            <w:r>
-              <w:t>PUT</w:t>
-            </w:r>
-          </w:p>
-        </w:tc>
-        <w:tc>
-          <w:tcPr>
-            <w:tcW w:w="4050" w:type="dxa"/>
+          </w:tcPr>
+          <w:p>
+            <w:pPr>
+              <w:rPr>
+                <w:b/>
+                <w:bCs/>
+              </w:rPr>
+            </w:pPr>
+            <w:r>
+              <w:rPr>
+                <w:b/>
+                <w:bCs/>
+              </w:rPr>
+              <w:t>Parameters:</w:t>
+            </w:r>
+          </w:p>
+          <w:p/>
+          <w:p>
+            <w:proofErr w:type="spellStart"/>
+            <w:r>
+              <w:t>rs:id</w:t>
+            </w:r>
+            <w:proofErr w:type="spellEnd"/>
+            <w:r>
+              <w:t xml:space="preserve"> – Template ID</w:t>
+            </w:r>
+          </w:p>
+          <w:p/>
+          <w:p/>
+          <w:p>
+            <w:pPr>
+              <w:rPr>
+                <w:b/>
+                <w:bCs/>
+              </w:rPr>
+            </w:pPr>
+            <w:r>
+              <w:rPr>
+                <w:b/>
+                <w:bCs/>
+              </w:rPr>
+              <w:t>Example:</w:t>
+            </w:r>
+          </w:p>
+          <w:p/>
+          <w:p>
+            <w:r>
+              <w:t>/</w:t>
+            </w:r>
+            <w:proofErr w:type="spellStart"/>
+            <w:r>
+              <w:t>template?rs:id</w:t>
+            </w:r>
+            <w:proofErr w:type="spellEnd"/>
+            <w:r>
+              <w:t>=8216640002390149622</w:t>
+            </w:r>
+          </w:p>
+          <w:p/>
+          <w:p/>
+        </w:tc>
+        <w:tc>
+          <w:tcPr>
+            <w:tcW w:w="9288" w:type="dxa"/>
             <w:tcBorders>
               <w:top w:val="nil"/>
               <w:left w:val="nil"/>
@@ -1399,67 +1573,58 @@
             </w:tcMar>
           </w:tcPr>
           <w:p>
+            <w:r>
+              <w:t>Returns specific template spreadsheet file.</w:t>
+            </w:r>
+          </w:p>
+          <w:p/>
+        </w:tc>
+      </w:tr>
+      <w:tr>
+        <w:tc>
+          <w:tcPr>
+            <w:tcW w:w="329" w:type="dxa"/>
+            <w:vMerge/>
+            <w:tcBorders>
+              <w:left w:val="single" w:sz="8" w:space="0" w:color="auto"/>
+              <w:bottom w:val="single" w:sz="8" w:space="0" w:color="auto"/>
+              <w:right w:val="single" w:sz="8" w:space="0" w:color="auto"/>
+            </w:tcBorders>
+            <w:tcMar>
+              <w:top w:w="0" w:type="dxa"/>
+              <w:left w:w="108" w:type="dxa"/>
+              <w:bottom w:w="0" w:type="dxa"/>
+              <w:right w:w="108" w:type="dxa"/>
+            </w:tcMar>
+          </w:tcPr>
+          <w:p>
             <w:pPr>
-              <w:rPr>
-                <w:b/>
-                <w:bCs/>
-              </w:rPr>
+              <w:jc w:val="center"/>
             </w:pPr>
-            <w:r>
-              <w:rPr>
-                <w:b/>
-                <w:bCs/>
-              </w:rPr>
-              <w:t>Parameters:</w:t>
-            </w:r>
-          </w:p>
+          </w:p>
+        </w:tc>
+        <w:tc>
+          <w:tcPr>
+            <w:tcW w:w="875" w:type="dxa"/>
+            <w:vMerge/>
+            <w:tcBorders>
+              <w:left w:val="nil"/>
+              <w:bottom w:val="single" w:sz="8" w:space="0" w:color="auto"/>
+              <w:right w:val="single" w:sz="8" w:space="0" w:color="auto"/>
+            </w:tcBorders>
+            <w:tcMar>
+              <w:top w:w="0" w:type="dxa"/>
+              <w:left w:w="108" w:type="dxa"/>
+              <w:bottom w:w="0" w:type="dxa"/>
+              <w:right w:w="108" w:type="dxa"/>
+            </w:tcMar>
+          </w:tcPr>
           <w:p/>
-          <w:p>
-            <w:proofErr w:type="spellStart"/>
-            <w:r>
-              <w:t>rs:id</w:t>
-            </w:r>
-            <w:proofErr w:type="spellEnd"/>
-            <w:r>
-              <w:t xml:space="preserve"> – template ID</w:t>
-            </w:r>
-          </w:p>
-          <w:p/>
-          <w:p/>
-          <w:p>
-            <w:pPr>
-              <w:rPr>
-                <w:b/>
-                <w:bCs/>
-              </w:rPr>
-            </w:pPr>
-            <w:r>
-              <w:rPr>
-                <w:b/>
-                <w:bCs/>
-              </w:rPr>
-              <w:t>Example:</w:t>
-            </w:r>
-          </w:p>
-          <w:p/>
-          <w:p>
-            <w:r>
-              <w:t>/</w:t>
-            </w:r>
-            <w:proofErr w:type="spellStart"/>
-            <w:r>
-              <w:t>template?rs:id</w:t>
-            </w:r>
-            <w:proofErr w:type="spellEnd"/>
-            <w:r>
-              <w:t>=7940446531123017941</w:t>
-            </w:r>
-          </w:p>
-          <w:p/>
-        </w:tc>
-        <w:tc>
-          <w:tcPr>
-            <w:tcW w:w="11700" w:type="dxa"/>
+        </w:tc>
+        <w:tc>
+          <w:tcPr>
+            <w:tcW w:w="13412" w:type="dxa"/>
+            <w:gridSpan w:val="3"/>
             <w:tcBorders>
               <w:top w:val="nil"/>
               <w:left w:val="nil"/>
@@ -1474,44 +1639,6 @@
             </w:tcMar>
           </w:tcPr>
           <w:p>
-            <w:r>
-              <w:lastRenderedPageBreak/>
-              <w:t>Updates (overwrites) an existing Template file.</w:t>
-            </w:r>
-          </w:p>
-          <w:p/>
-          <w:p>
-            <w:r>
-              <w:t>The payload is the binary Excel file.</w:t>
-            </w:r>
-          </w:p>
-          <w:p/>
-          <w:p>
-            <w:r>
-              <w:t>Be sure to appropriate template id (</w:t>
-            </w:r>
-            <w:proofErr w:type="spellStart"/>
-            <w:r>
-              <w:t>rs</w:t>
-            </w:r>
-            <w:proofErr w:type="gramStart"/>
-            <w:r>
-              <w:t>:id</w:t>
-            </w:r>
-            <w:proofErr w:type="spellEnd"/>
-            <w:proofErr w:type="gramEnd"/>
-            <w:r>
-              <w:t>). If necessary, use the following GET APIs to find the appropriate id.</w:t>
-            </w:r>
-          </w:p>
-          <w:p/>
-          <w:p>
-            <w:r>
-              <w:t>Returns the template ID and URI.</w:t>
-            </w:r>
-          </w:p>
-          <w:p/>
-          <w:p>
             <w:pPr>
               <w:rPr>
                 <w:b/>
@@ -1532,11 +1659,11 @@
               <w:pStyle w:val="ListParagraph"/>
               <w:numPr>
                 <w:ilvl w:val="0"/>
-                <w:numId w:val="21"/>
+                <w:numId w:val="22"/>
               </w:numPr>
             </w:pPr>
             <w:r>
-              <w:t>PUT Template File – update existing template file if one exists.</w:t>
+              <w:t>GET Binary by Template ID 8216640002390149622</w:t>
             </w:r>
           </w:p>
           <w:p/>
@@ -1554,46 +1681,96 @@
                 <w:sz w:val="18"/>
                 <w:szCs w:val="18"/>
               </w:rPr>
-              <w:t>curl -X PUT --data-binary @./C5903000.xlsx \</w:t>
-            </w:r>
-          </w:p>
-          <w:p>
-            <w:pPr>
+              <w:t>curl --</w:t>
+            </w:r>
+            <w:proofErr w:type="spellStart"/>
+            <w:r>
               <w:rPr>
                 <w:rFonts w:ascii="Courier New" w:hAnsi="Courier New" w:cs="Courier New"/>
                 <w:sz w:val="18"/>
                 <w:szCs w:val="18"/>
               </w:rPr>
-            </w:pPr>
+              <w:t>anyauth</w:t>
+            </w:r>
+            <w:proofErr w:type="spellEnd"/>
             <w:r>
               <w:rPr>
                 <w:rFonts w:ascii="Courier New" w:hAnsi="Courier New" w:cs="Courier New"/>
                 <w:sz w:val="18"/>
                 <w:szCs w:val="18"/>
               </w:rPr>
-              <w:t>    --header "Content-Type:application/vnd.openxmlformats-officedocument.spreadsheetml.sheet" \</w:t>
-            </w:r>
-          </w:p>
-          <w:p>
+              <w:t xml:space="preserve"> --user </w:t>
+            </w:r>
+            <w:proofErr w:type="spellStart"/>
             <w:r>
               <w:rPr>
                 <w:rFonts w:ascii="Courier New" w:hAnsi="Courier New" w:cs="Courier New"/>
                 <w:sz w:val="18"/>
                 <w:szCs w:val="18"/>
               </w:rPr>
-              <w:t xml:space="preserve">    </w:t>
-            </w:r>
-            <w:hyperlink r:id="rId11" w:history="1">
-              <w:r>
-                <w:rPr>
-                  <w:rStyle w:val="Hyperlink"/>
-                  <w:rFonts w:ascii="Courier New" w:hAnsi="Courier New" w:cs="Courier New"/>
-                  <w:sz w:val="18"/>
-                  <w:szCs w:val="18"/>
-                </w:rPr>
-                <w:t>http://glm-ml-dev.amers1.cis.trcloud:8010/v1/resources/template?rs:id=7940446531123017941</w:t>
-              </w:r>
-            </w:hyperlink>
+              <w:t>grusso:password</w:t>
+            </w:r>
+            <w:proofErr w:type="spellEnd"/>
+            <w:r>
+              <w:rPr>
+                <w:rFonts w:ascii="Courier New" w:hAnsi="Courier New" w:cs="Courier New"/>
+                <w:sz w:val="18"/>
+                <w:szCs w:val="18"/>
+              </w:rPr>
+              <w:t xml:space="preserve"> -o templateC5903000.xlsx -X GET \</w:t>
+            </w:r>
+          </w:p>
+          <w:p>
+            <w:pPr>
+              <w:rPr>
+                <w:rFonts w:ascii="Courier New" w:hAnsi="Courier New" w:cs="Courier New"/>
+                <w:sz w:val="18"/>
+                <w:szCs w:val="18"/>
+              </w:rPr>
+            </w:pPr>
+            <w:r>
+              <w:rPr>
+                <w:rFonts w:ascii="Courier New" w:hAnsi="Courier New" w:cs="Courier New"/>
+                <w:sz w:val="18"/>
+                <w:szCs w:val="18"/>
+              </w:rPr>
+              <w:t>  -H "Accept: application/vnd.openxmlformats-officedocument.spreadsheetml.sheet" \</w:t>
+            </w:r>
+          </w:p>
+          <w:p>
+            <w:pPr>
+              <w:rPr>
+                <w:rFonts w:ascii="Courier New" w:hAnsi="Courier New" w:cs="Courier New"/>
+                <w:sz w:val="18"/>
+                <w:szCs w:val="18"/>
+              </w:rPr>
+            </w:pPr>
+            <w:r>
+              <w:rPr>
+                <w:rFonts w:ascii="Courier New" w:hAnsi="Courier New" w:cs="Courier New"/>
+                <w:sz w:val="18"/>
+                <w:szCs w:val="18"/>
+              </w:rPr>
+              <w:t>  -r "0-511999" \</w:t>
+            </w:r>
+          </w:p>
+          <w:p>
+            <w:r>
+              <w:rPr>
+                <w:rFonts w:ascii="Courier New" w:hAnsi="Courier New" w:cs="Courier New"/>
+                <w:sz w:val="18"/>
+                <w:szCs w:val="18"/>
+              </w:rPr>
+              <w:t xml:space="preserve">  </w:t>
+            </w:r>
+            <w:r>
+              <w:rPr>
+                <w:rFonts w:ascii="Courier New" w:hAnsi="Courier New" w:cs="Courier New"/>
+                <w:sz w:val="18"/>
+                <w:szCs w:val="18"/>
+              </w:rPr>
+              <w:t>http://glm-ml-dev.amers1.cis.trcloud:8010/v1/resources/template?rs:id=8216640002390149622</w:t>
+            </w:r>
           </w:p>
           <w:p/>
           <w:p/>
@@ -1602,11 +1779,11 @@
       <w:tr>
         <w:tc>
           <w:tcPr>
-            <w:tcW w:w="622" w:type="dxa"/>
+            <w:tcW w:w="329" w:type="dxa"/>
+            <w:vMerge w:val="restart"/>
             <w:tcBorders>
               <w:top w:val="nil"/>
               <w:left w:val="single" w:sz="8" w:space="0" w:color="auto"/>
-              <w:bottom w:val="single" w:sz="8" w:space="0" w:color="auto"/>
               <w:right w:val="single" w:sz="8" w:space="0" w:color="auto"/>
             </w:tcBorders>
             <w:tcMar>
@@ -1622,14 +1799,36 @@
               <w:jc w:val="center"/>
             </w:pPr>
             <w:r>
-              <w:lastRenderedPageBreak/>
               <w:t>3</w:t>
             </w:r>
           </w:p>
         </w:tc>
         <w:tc>
           <w:tcPr>
-            <w:tcW w:w="1422" w:type="dxa"/>
+            <w:tcW w:w="875" w:type="dxa"/>
+            <w:vMerge w:val="restart"/>
+            <w:tcBorders>
+              <w:top w:val="nil"/>
+              <w:left w:val="nil"/>
+              <w:right w:val="single" w:sz="8" w:space="0" w:color="auto"/>
+            </w:tcBorders>
+            <w:tcMar>
+              <w:top w:w="0" w:type="dxa"/>
+              <w:left w:w="108" w:type="dxa"/>
+              <w:bottom w:w="0" w:type="dxa"/>
+              <w:right w:w="108" w:type="dxa"/>
+            </w:tcMar>
+            <w:hideMark/>
+          </w:tcPr>
+          <w:p>
+            <w:r>
+              <w:t>DELETE</w:t>
+            </w:r>
+          </w:p>
+        </w:tc>
+        <w:tc>
+          <w:tcPr>
+            <w:tcW w:w="3833" w:type="dxa"/>
             <w:tcBorders>
               <w:top w:val="nil"/>
               <w:left w:val="nil"/>
@@ -1642,17 +1841,133 @@
               <w:bottom w:w="0" w:type="dxa"/>
               <w:right w:w="108" w:type="dxa"/>
             </w:tcMar>
-            <w:hideMark/>
-          </w:tcPr>
-          <w:p>
-            <w:r>
-              <w:t>GET File</w:t>
-            </w:r>
-          </w:p>
-        </w:tc>
-        <w:tc>
-          <w:tcPr>
-            <w:tcW w:w="4050" w:type="dxa"/>
+          </w:tcPr>
+          <w:p>
+            <w:pPr>
+              <w:rPr>
+                <w:b/>
+                <w:bCs/>
+              </w:rPr>
+            </w:pPr>
+            <w:r>
+              <w:rPr>
+                <w:b/>
+                <w:bCs/>
+              </w:rPr>
+              <w:t>Parameters:</w:t>
+            </w:r>
+          </w:p>
+          <w:p>
+            <w:pPr>
+              <w:rPr>
+                <w:b/>
+                <w:bCs/>
+              </w:rPr>
+            </w:pPr>
+          </w:p>
+          <w:p>
+            <w:proofErr w:type="spellStart"/>
+            <w:r>
+              <w:t>rs</w:t>
+            </w:r>
+            <w:proofErr w:type="spellEnd"/>
+            <w:r>
+              <w:t xml:space="preserve">: </w:t>
+            </w:r>
+            <w:proofErr w:type="spellStart"/>
+            <w:r>
+              <w:t>template</w:t>
+            </w:r>
+            <w:r>
+              <w:t>Name</w:t>
+            </w:r>
+            <w:proofErr w:type="spellEnd"/>
+          </w:p>
+          <w:p/>
+          <w:p/>
+          <w:p>
+            <w:pPr>
+              <w:rPr>
+                <w:b/>
+                <w:bCs/>
+              </w:rPr>
+            </w:pPr>
+            <w:r>
+              <w:rPr>
+                <w:b/>
+                <w:bCs/>
+              </w:rPr>
+              <w:t>Examples:</w:t>
+            </w:r>
+          </w:p>
+          <w:p/>
+          <w:p>
+            <w:pPr>
+              <w:rPr>
+                <w:rFonts w:ascii="Courier New" w:hAnsi="Courier New" w:cs="Courier New"/>
+                <w:sz w:val="18"/>
+                <w:szCs w:val="18"/>
+              </w:rPr>
+            </w:pPr>
+            <w:r>
+              <w:rPr>
+                <w:rFonts w:ascii="Courier New" w:hAnsi="Courier New" w:cs="Courier New"/>
+                <w:sz w:val="18"/>
+                <w:szCs w:val="18"/>
+              </w:rPr>
+              <w:t>/</w:t>
+            </w:r>
+            <w:proofErr w:type="spellStart"/>
+            <w:r>
+              <w:rPr>
+                <w:rFonts w:ascii="Courier New" w:hAnsi="Courier New" w:cs="Courier New"/>
+                <w:sz w:val="18"/>
+                <w:szCs w:val="18"/>
+              </w:rPr>
+              <w:t>template?rs:</w:t>
+            </w:r>
+            <w:r>
+              <w:rPr>
+                <w:rFonts w:ascii="Courier New" w:hAnsi="Courier New" w:cs="Courier New"/>
+                <w:sz w:val="18"/>
+                <w:szCs w:val="18"/>
+              </w:rPr>
+              <w:t>templateName</w:t>
+            </w:r>
+            <w:proofErr w:type="spellEnd"/>
+            <w:r>
+              <w:rPr>
+                <w:rFonts w:ascii="Courier New" w:hAnsi="Courier New" w:cs="Courier New"/>
+                <w:sz w:val="18"/>
+                <w:szCs w:val="18"/>
+              </w:rPr>
+              <w:t xml:space="preserve"> =</w:t>
+            </w:r>
+            <w:r>
+              <w:rPr>
+                <w:rFonts w:ascii="Courier New" w:hAnsi="Courier New" w:cs="Courier New"/>
+                <w:sz w:val="18"/>
+                <w:szCs w:val="18"/>
+              </w:rPr>
+              <w:t xml:space="preserve"> </w:t>
+            </w:r>
+            <w:r>
+              <w:rPr>
+                <w:rFonts w:ascii="Courier New" w:hAnsi="Courier New" w:cs="Courier New"/>
+                <w:sz w:val="18"/>
+                <w:szCs w:val="18"/>
+              </w:rPr>
+              <w:t>HomeDepot-2014-Q2-Earnings_11251437686954615217_16</w:t>
+            </w:r>
+          </w:p>
+          <w:p/>
+          <w:p/>
+          <w:p/>
+        </w:tc>
+        <w:tc>
+          <w:tcPr>
+            <w:tcW w:w="9579" w:type="dxa"/>
+            <w:gridSpan w:val="2"/>
             <w:tcBorders>
               <w:top w:val="nil"/>
               <w:left w:val="nil"/>
@@ -1666,71 +1981,43 @@
               <w:right w:w="108" w:type="dxa"/>
             </w:tcMar>
           </w:tcPr>
+          <w:p/>
+          <w:p>
+            <w:r>
+              <w:t>Deletes the template directory and its contents.</w:t>
+            </w:r>
+          </w:p>
+          <w:p/>
+        </w:tc>
+      </w:tr>
+      <w:tr>
+        <w:tc>
+          <w:tcPr>
+            <w:tcW w:w="329" w:type="dxa"/>
+            <w:vMerge/>
+            <w:tcBorders>
+              <w:left w:val="single" w:sz="8" w:space="0" w:color="auto"/>
+              <w:bottom w:val="single" w:sz="8" w:space="0" w:color="auto"/>
+              <w:right w:val="single" w:sz="8" w:space="0" w:color="auto"/>
+            </w:tcBorders>
+            <w:tcMar>
+              <w:top w:w="0" w:type="dxa"/>
+              <w:left w:w="108" w:type="dxa"/>
+              <w:bottom w:w="0" w:type="dxa"/>
+              <w:right w:w="108" w:type="dxa"/>
+            </w:tcMar>
+          </w:tcPr>
           <w:p>
             <w:pPr>
-              <w:rPr>
-                <w:b/>
-                <w:bCs/>
-              </w:rPr>
+              <w:jc w:val="center"/>
             </w:pPr>
-            <w:r>
-              <w:rPr>
-                <w:b/>
-                <w:bCs/>
-              </w:rPr>
-              <w:t>Parameters:</w:t>
-            </w:r>
-          </w:p>
-          <w:p/>
-          <w:p>
-            <w:proofErr w:type="spellStart"/>
-            <w:r>
-              <w:t>rs:id</w:t>
-            </w:r>
-            <w:proofErr w:type="spellEnd"/>
-            <w:r>
-              <w:t xml:space="preserve"> – Template ID</w:t>
-            </w:r>
-          </w:p>
-          <w:p/>
-          <w:p/>
-          <w:p>
-            <w:pPr>
-              <w:rPr>
-                <w:b/>
-                <w:bCs/>
-              </w:rPr>
-            </w:pPr>
-            <w:r>
-              <w:rPr>
-                <w:b/>
-                <w:bCs/>
-              </w:rPr>
-              <w:t>Example:</w:t>
-            </w:r>
-          </w:p>
-          <w:p/>
-          <w:p>
-            <w:r>
-              <w:t>/</w:t>
-            </w:r>
-            <w:proofErr w:type="spellStart"/>
-            <w:r>
-              <w:t>template?rs:id</w:t>
-            </w:r>
-            <w:proofErr w:type="spellEnd"/>
-            <w:r>
-              <w:t>=8216640002390149622</w:t>
-            </w:r>
-          </w:p>
-          <w:p/>
-          <w:p/>
-        </w:tc>
-        <w:tc>
-          <w:tcPr>
-            <w:tcW w:w="11700" w:type="dxa"/>
+          </w:p>
+        </w:tc>
+        <w:tc>
+          <w:tcPr>
+            <w:tcW w:w="875" w:type="dxa"/>
+            <w:vMerge/>
             <w:tcBorders>
-              <w:top w:val="nil"/>
               <w:left w:val="nil"/>
               <w:bottom w:val="single" w:sz="8" w:space="0" w:color="auto"/>
               <w:right w:val="single" w:sz="8" w:space="0" w:color="auto"/>
@@ -1742,185 +2029,14 @@
               <w:right w:w="108" w:type="dxa"/>
             </w:tcMar>
           </w:tcPr>
-          <w:p>
-            <w:r>
-              <w:t>Returns specific template spreadsheet file.</w:t>
-            </w:r>
-          </w:p>
           <w:p/>
-          <w:p>
-            <w:pPr>
-              <w:rPr>
-                <w:b/>
-                <w:bCs/>
-              </w:rPr>
-            </w:pPr>
-            <w:r>
-              <w:rPr>
-                <w:b/>
-                <w:bCs/>
-              </w:rPr>
-              <w:t>Curl Commands:</w:t>
-            </w:r>
-          </w:p>
-          <w:p/>
-          <w:p>
-            <w:pPr>
-              <w:pStyle w:val="ListParagraph"/>
-              <w:numPr>
-                <w:ilvl w:val="0"/>
-                <w:numId w:val="22"/>
-              </w:numPr>
-            </w:pPr>
-            <w:r>
-              <w:t>GET Binary by Template ID 8216640002390149622</w:t>
-            </w:r>
-          </w:p>
-          <w:p/>
-          <w:p>
-            <w:pPr>
-              <w:rPr>
-                <w:rFonts w:ascii="Courier New" w:hAnsi="Courier New" w:cs="Courier New"/>
-                <w:sz w:val="18"/>
-                <w:szCs w:val="18"/>
-              </w:rPr>
-            </w:pPr>
-            <w:r>
-              <w:rPr>
-                <w:rFonts w:ascii="Courier New" w:hAnsi="Courier New" w:cs="Courier New"/>
-                <w:sz w:val="18"/>
-                <w:szCs w:val="18"/>
-              </w:rPr>
-              <w:t>curl --</w:t>
-            </w:r>
-            <w:proofErr w:type="spellStart"/>
-            <w:r>
-              <w:rPr>
-                <w:rFonts w:ascii="Courier New" w:hAnsi="Courier New" w:cs="Courier New"/>
-                <w:sz w:val="18"/>
-                <w:szCs w:val="18"/>
-              </w:rPr>
-              <w:t>anyauth</w:t>
-            </w:r>
-            <w:proofErr w:type="spellEnd"/>
-            <w:r>
-              <w:rPr>
-                <w:rFonts w:ascii="Courier New" w:hAnsi="Courier New" w:cs="Courier New"/>
-                <w:sz w:val="18"/>
-                <w:szCs w:val="18"/>
-              </w:rPr>
-              <w:t xml:space="preserve"> --user </w:t>
-            </w:r>
-            <w:proofErr w:type="spellStart"/>
-            <w:r>
-              <w:rPr>
-                <w:rFonts w:ascii="Courier New" w:hAnsi="Courier New" w:cs="Courier New"/>
-                <w:sz w:val="18"/>
-                <w:szCs w:val="18"/>
-              </w:rPr>
-              <w:t>grusso:password</w:t>
-            </w:r>
-            <w:proofErr w:type="spellEnd"/>
-            <w:r>
-              <w:rPr>
-                <w:rFonts w:ascii="Courier New" w:hAnsi="Courier New" w:cs="Courier New"/>
-                <w:sz w:val="18"/>
-                <w:szCs w:val="18"/>
-              </w:rPr>
-              <w:t xml:space="preserve"> -o templateC5903000.xlsx -X GET \</w:t>
-            </w:r>
-          </w:p>
-          <w:p>
-            <w:pPr>
-              <w:rPr>
-                <w:rFonts w:ascii="Courier New" w:hAnsi="Courier New" w:cs="Courier New"/>
-                <w:sz w:val="18"/>
-                <w:szCs w:val="18"/>
-              </w:rPr>
-            </w:pPr>
-            <w:r>
-              <w:rPr>
-                <w:rFonts w:ascii="Courier New" w:hAnsi="Courier New" w:cs="Courier New"/>
-                <w:sz w:val="18"/>
-                <w:szCs w:val="18"/>
-              </w:rPr>
-              <w:t>  -H "Accept: application/vnd.openxmlformats-officedocument.spreadsheetml.sheet" \</w:t>
-            </w:r>
-          </w:p>
-          <w:p>
-            <w:pPr>
-              <w:rPr>
-                <w:rFonts w:ascii="Courier New" w:hAnsi="Courier New" w:cs="Courier New"/>
-                <w:sz w:val="18"/>
-                <w:szCs w:val="18"/>
-              </w:rPr>
-            </w:pPr>
-            <w:r>
-              <w:rPr>
-                <w:rFonts w:ascii="Courier New" w:hAnsi="Courier New" w:cs="Courier New"/>
-                <w:sz w:val="18"/>
-                <w:szCs w:val="18"/>
-              </w:rPr>
-              <w:t>  -r "0-511999" \</w:t>
-            </w:r>
-          </w:p>
-          <w:p>
-            <w:r>
-              <w:rPr>
-                <w:rFonts w:ascii="Courier New" w:hAnsi="Courier New" w:cs="Courier New"/>
-                <w:sz w:val="18"/>
-                <w:szCs w:val="18"/>
-              </w:rPr>
-              <w:t xml:space="preserve">  </w:t>
-            </w:r>
-            <w:hyperlink r:id="rId12" w:history="1">
-              <w:r>
-                <w:rPr>
-                  <w:rStyle w:val="Hyperlink"/>
-                  <w:rFonts w:ascii="Courier New" w:hAnsi="Courier New" w:cs="Courier New"/>
-                  <w:sz w:val="18"/>
-                  <w:szCs w:val="18"/>
-                </w:rPr>
-                <w:t>http://glm-ml-dev.amers1.cis.trcloud:8010/v1/resources/template?rs:id=8216640002390149622</w:t>
-              </w:r>
-            </w:hyperlink>
-          </w:p>
-          <w:p/>
-          <w:p/>
-        </w:tc>
-      </w:tr>
-      <w:tr>
-        <w:tc>
-          <w:tcPr>
-            <w:tcW w:w="622" w:type="dxa"/>
+        </w:tc>
+        <w:tc>
+          <w:tcPr>
+            <w:tcW w:w="13412" w:type="dxa"/>
+            <w:gridSpan w:val="3"/>
             <w:tcBorders>
-              <w:top w:val="nil"/>
-              <w:left w:val="single" w:sz="8" w:space="0" w:color="auto"/>
-              <w:bottom w:val="single" w:sz="8" w:space="0" w:color="auto"/>
-              <w:right w:val="single" w:sz="8" w:space="0" w:color="auto"/>
-            </w:tcBorders>
-            <w:tcMar>
-              <w:top w:w="0" w:type="dxa"/>
-              <w:left w:w="108" w:type="dxa"/>
-              <w:bottom w:w="0" w:type="dxa"/>
-              <w:right w:w="108" w:type="dxa"/>
-            </w:tcMar>
-            <w:hideMark/>
-          </w:tcPr>
-          <w:p>
-            <w:pPr>
-              <w:jc w:val="center"/>
-            </w:pPr>
-            <w:r>
-              <w:t>4</w:t>
-            </w:r>
-          </w:p>
-        </w:tc>
-        <w:tc>
-          <w:tcPr>
-            <w:tcW w:w="1422" w:type="dxa"/>
-            <w:tcBorders>
-              <w:top w:val="nil"/>
+              <w:top w:val="single" w:sz="8" w:space="0" w:color="auto"/>
               <w:left w:val="nil"/>
               <w:bottom w:val="single" w:sz="8" w:space="0" w:color="auto"/>
               <w:right w:val="single" w:sz="8" w:space="0" w:color="auto"/>
@@ -1931,29 +2047,6 @@
               <w:bottom w:w="0" w:type="dxa"/>
               <w:right w:w="108" w:type="dxa"/>
             </w:tcMar>
-            <w:hideMark/>
-          </w:tcPr>
-          <w:p>
-            <w:r>
-              <w:t>GET - List</w:t>
-            </w:r>
-          </w:p>
-        </w:tc>
-        <w:tc>
-          <w:tcPr>
-            <w:tcW w:w="4050" w:type="dxa"/>
-            <w:tcBorders>
-              <w:top w:val="nil"/>
-              <w:left w:val="nil"/>
-              <w:bottom w:val="single" w:sz="8" w:space="0" w:color="auto"/>
-              <w:right w:val="single" w:sz="8" w:space="0" w:color="auto"/>
-            </w:tcBorders>
-            <w:tcMar>
-              <w:top w:w="0" w:type="dxa"/>
-              <w:left w:w="108" w:type="dxa"/>
-              <w:bottom w:w="0" w:type="dxa"/>
-              <w:right w:w="108" w:type="dxa"/>
-            </w:tcMar>
           </w:tcPr>
           <w:p>
             <w:pPr>
@@ -1962,744 +2055,7 @@
                 <w:bCs/>
               </w:rPr>
             </w:pPr>
-            <w:r>
-              <w:rPr>
-                <w:b/>
-                <w:bCs/>
-              </w:rPr>
-              <w:t>Parameters:</w:t>
-            </w:r>
-          </w:p>
-          <w:p/>
-          <w:p>
-            <w:proofErr w:type="spellStart"/>
-            <w:r>
-              <w:t>rs:pg</w:t>
-            </w:r>
-            <w:proofErr w:type="spellEnd"/>
-            <w:r>
-              <w:t xml:space="preserve"> – page (not yet implemented)</w:t>
-            </w:r>
-          </w:p>
-          <w:p>
-            <w:proofErr w:type="spellStart"/>
-            <w:r>
-              <w:t>rs:ps</w:t>
-            </w:r>
-            <w:proofErr w:type="spellEnd"/>
-            <w:r>
-              <w:t xml:space="preserve"> – page size</w:t>
-            </w:r>
-          </w:p>
-          <w:p/>
-          <w:p>
-            <w:pPr>
-              <w:rPr>
-                <w:b/>
-                <w:bCs/>
-              </w:rPr>
-            </w:pPr>
-            <w:r>
-              <w:rPr>
-                <w:b/>
-                <w:bCs/>
-              </w:rPr>
-              <w:t>Example:</w:t>
-            </w:r>
-          </w:p>
-          <w:p/>
-          <w:p>
-            <w:r>
-              <w:t>/</w:t>
-            </w:r>
-            <w:proofErr w:type="spellStart"/>
-            <w:r>
-              <w:t>template?rs:pg</w:t>
-            </w:r>
-            <w:proofErr w:type="spellEnd"/>
-            <w:r>
-              <w:t>=2&amp;rs:ps=10</w:t>
-            </w:r>
-          </w:p>
-          <w:p/>
-        </w:tc>
-        <w:tc>
-          <w:tcPr>
-            <w:tcW w:w="11700" w:type="dxa"/>
-            <w:tcBorders>
-              <w:top w:val="nil"/>
-              <w:left w:val="nil"/>
-              <w:bottom w:val="single" w:sz="8" w:space="0" w:color="auto"/>
-              <w:right w:val="single" w:sz="8" w:space="0" w:color="auto"/>
-            </w:tcBorders>
-            <w:tcMar>
-              <w:top w:w="0" w:type="dxa"/>
-              <w:left w:w="108" w:type="dxa"/>
-              <w:bottom w:w="0" w:type="dxa"/>
-              <w:right w:w="108" w:type="dxa"/>
-            </w:tcMar>
-          </w:tcPr>
-          <w:p>
-            <w:r>
-              <w:t>Returns the list of IDs and URIs of all Template Excel files. Pagination parameters are not yet implemented.</w:t>
-            </w:r>
-          </w:p>
-          <w:p/>
-          <w:p>
-            <w:pPr>
-              <w:rPr>
-                <w:b/>
-                <w:bCs/>
-              </w:rPr>
-            </w:pPr>
-            <w:r>
-              <w:rPr>
-                <w:b/>
-                <w:bCs/>
-              </w:rPr>
-              <w:t>Curl Commands:</w:t>
-            </w:r>
-          </w:p>
-          <w:p/>
-          <w:p>
-            <w:pPr>
-              <w:pStyle w:val="ListParagraph"/>
-              <w:numPr>
-                <w:ilvl w:val="0"/>
-                <w:numId w:val="23"/>
-              </w:numPr>
-            </w:pPr>
-            <w:r>
-              <w:t xml:space="preserve">GET List of Templates using a search term:   </w:t>
-            </w:r>
-            <w:r>
-              <w:rPr>
-                <w:rFonts w:ascii="Courier New" w:hAnsi="Courier New" w:cs="Courier New"/>
-                <w:sz w:val="18"/>
-                <w:szCs w:val="18"/>
-              </w:rPr>
-              <w:t xml:space="preserve">BEPS AND </w:t>
-            </w:r>
-            <w:proofErr w:type="spellStart"/>
-            <w:r>
-              <w:rPr>
-                <w:rFonts w:ascii="Courier New" w:hAnsi="Courier New" w:cs="Courier New"/>
-                <w:sz w:val="18"/>
-                <w:szCs w:val="18"/>
-              </w:rPr>
-              <w:t>juris:Brazil</w:t>
-            </w:r>
-            <w:proofErr w:type="spellEnd"/>
-          </w:p>
-          <w:p/>
-          <w:p>
-            <w:pPr>
-              <w:rPr>
-                <w:rFonts w:ascii="Courier New" w:hAnsi="Courier New" w:cs="Courier New"/>
-                <w:sz w:val="18"/>
-                <w:szCs w:val="18"/>
-              </w:rPr>
-            </w:pPr>
-            <w:r>
-              <w:rPr>
-                <w:rFonts w:ascii="Courier New" w:hAnsi="Courier New" w:cs="Courier New"/>
-                <w:sz w:val="18"/>
-                <w:szCs w:val="18"/>
-              </w:rPr>
-              <w:t>curl --</w:t>
-            </w:r>
-            <w:proofErr w:type="spellStart"/>
-            <w:r>
-              <w:rPr>
-                <w:rFonts w:ascii="Courier New" w:hAnsi="Courier New" w:cs="Courier New"/>
-                <w:sz w:val="18"/>
-                <w:szCs w:val="18"/>
-              </w:rPr>
-              <w:t>anyauth</w:t>
-            </w:r>
-            <w:proofErr w:type="spellEnd"/>
-            <w:r>
-              <w:rPr>
-                <w:rFonts w:ascii="Courier New" w:hAnsi="Courier New" w:cs="Courier New"/>
-                <w:sz w:val="18"/>
-                <w:szCs w:val="18"/>
-              </w:rPr>
-              <w:t xml:space="preserve"> --user </w:t>
-            </w:r>
-            <w:proofErr w:type="spellStart"/>
-            <w:r>
-              <w:rPr>
-                <w:rFonts w:ascii="Courier New" w:hAnsi="Courier New" w:cs="Courier New"/>
-                <w:sz w:val="18"/>
-                <w:szCs w:val="18"/>
-              </w:rPr>
-              <w:t>grusso:password</w:t>
-            </w:r>
-            <w:proofErr w:type="spellEnd"/>
-            <w:r>
-              <w:rPr>
-                <w:rFonts w:ascii="Courier New" w:hAnsi="Courier New" w:cs="Courier New"/>
-                <w:sz w:val="18"/>
-                <w:szCs w:val="18"/>
-              </w:rPr>
-              <w:t xml:space="preserve"> -X GET \</w:t>
-            </w:r>
-          </w:p>
-          <w:p>
-            <w:pPr>
-              <w:rPr>
-                <w:rFonts w:ascii="Courier New" w:hAnsi="Courier New" w:cs="Courier New"/>
-                <w:sz w:val="18"/>
-                <w:szCs w:val="18"/>
-              </w:rPr>
-            </w:pPr>
-            <w:r>
-              <w:rPr>
-                <w:rFonts w:ascii="Courier New" w:hAnsi="Courier New" w:cs="Courier New"/>
-                <w:sz w:val="18"/>
-                <w:szCs w:val="18"/>
-              </w:rPr>
-              <w:t>    -H "Accept: application/xml" \</w:t>
-            </w:r>
-          </w:p>
-          <w:p>
-            <w:pPr>
-              <w:rPr>
-                <w:rFonts w:ascii="Courier New" w:hAnsi="Courier New" w:cs="Courier New"/>
-                <w:sz w:val="18"/>
-                <w:szCs w:val="18"/>
-              </w:rPr>
-            </w:pPr>
-            <w:r>
-              <w:rPr>
-                <w:rFonts w:ascii="Courier New" w:hAnsi="Courier New" w:cs="Courier New"/>
-                <w:sz w:val="18"/>
-                <w:szCs w:val="18"/>
-              </w:rPr>
-              <w:t xml:space="preserve">    </w:t>
-            </w:r>
-            <w:hyperlink r:id="rId13" w:history="1">
-              <w:r>
-                <w:rPr>
-                  <w:rStyle w:val="Hyperlink"/>
-                  <w:rFonts w:ascii="Courier New" w:hAnsi="Courier New" w:cs="Courier New"/>
-                  <w:sz w:val="18"/>
-                  <w:szCs w:val="18"/>
-                </w:rPr>
-                <w:t>http://glm-ml-dev.amers1.cis.trcloud:8010/v1/resources/template</w:t>
-              </w:r>
-            </w:hyperlink>
-          </w:p>
-          <w:p>
-            <w:pPr>
-              <w:rPr>
-                <w:rFonts w:ascii="Courier New" w:hAnsi="Courier New" w:cs="Courier New"/>
-                <w:sz w:val="18"/>
-                <w:szCs w:val="18"/>
-              </w:rPr>
-            </w:pPr>
-          </w:p>
-          <w:p/>
-        </w:tc>
-      </w:tr>
-      <w:tr>
-        <w:tc>
-          <w:tcPr>
-            <w:tcW w:w="622" w:type="dxa"/>
-            <w:tcBorders>
-              <w:top w:val="nil"/>
-              <w:left w:val="single" w:sz="8" w:space="0" w:color="auto"/>
-              <w:bottom w:val="single" w:sz="8" w:space="0" w:color="auto"/>
-              <w:right w:val="single" w:sz="8" w:space="0" w:color="auto"/>
-            </w:tcBorders>
-            <w:tcMar>
-              <w:top w:w="0" w:type="dxa"/>
-              <w:left w:w="108" w:type="dxa"/>
-              <w:bottom w:w="0" w:type="dxa"/>
-              <w:right w:w="108" w:type="dxa"/>
-            </w:tcMar>
-            <w:hideMark/>
-          </w:tcPr>
-          <w:p>
-            <w:pPr>
-              <w:jc w:val="center"/>
-            </w:pPr>
-            <w:r>
-              <w:t>5</w:t>
-            </w:r>
-          </w:p>
-        </w:tc>
-        <w:tc>
-          <w:tcPr>
-            <w:tcW w:w="1422" w:type="dxa"/>
-            <w:tcBorders>
-              <w:top w:val="nil"/>
-              <w:left w:val="nil"/>
-              <w:bottom w:val="single" w:sz="8" w:space="0" w:color="auto"/>
-              <w:right w:val="single" w:sz="8" w:space="0" w:color="auto"/>
-            </w:tcBorders>
-            <w:tcMar>
-              <w:top w:w="0" w:type="dxa"/>
-              <w:left w:w="108" w:type="dxa"/>
-              <w:bottom w:w="0" w:type="dxa"/>
-              <w:right w:w="108" w:type="dxa"/>
-            </w:tcMar>
-            <w:hideMark/>
-          </w:tcPr>
-          <w:p>
-            <w:r>
-              <w:t>GET - Search</w:t>
-            </w:r>
-          </w:p>
-        </w:tc>
-        <w:tc>
-          <w:tcPr>
-            <w:tcW w:w="4050" w:type="dxa"/>
-            <w:tcBorders>
-              <w:top w:val="nil"/>
-              <w:left w:val="nil"/>
-              <w:bottom w:val="single" w:sz="8" w:space="0" w:color="auto"/>
-              <w:right w:val="single" w:sz="8" w:space="0" w:color="auto"/>
-            </w:tcBorders>
-            <w:tcMar>
-              <w:top w:w="0" w:type="dxa"/>
-              <w:left w:w="108" w:type="dxa"/>
-              <w:bottom w:w="0" w:type="dxa"/>
-              <w:right w:w="108" w:type="dxa"/>
-            </w:tcMar>
-          </w:tcPr>
-          <w:p>
-            <w:pPr>
-              <w:rPr>
-                <w:b/>
-                <w:bCs/>
-              </w:rPr>
-            </w:pPr>
-            <w:r>
-              <w:rPr>
-                <w:b/>
-                <w:bCs/>
-              </w:rPr>
-              <w:t>Parameters:</w:t>
-            </w:r>
-          </w:p>
-          <w:p/>
-          <w:p>
-            <w:proofErr w:type="spellStart"/>
-            <w:r>
-              <w:t>rs:q</w:t>
-            </w:r>
-            <w:proofErr w:type="spellEnd"/>
-            <w:r>
-              <w:t xml:space="preserve"> – Search Term</w:t>
-            </w:r>
-          </w:p>
-          <w:p>
-            <w:proofErr w:type="spellStart"/>
-            <w:r>
-              <w:t>rs:pg</w:t>
-            </w:r>
-            <w:proofErr w:type="spellEnd"/>
-            <w:r>
-              <w:t xml:space="preserve"> – page (not yet implemented)</w:t>
-            </w:r>
-          </w:p>
-          <w:p>
-            <w:proofErr w:type="spellStart"/>
-            <w:r>
-              <w:lastRenderedPageBreak/>
-              <w:t>rs:ps</w:t>
-            </w:r>
-            <w:proofErr w:type="spellEnd"/>
-            <w:r>
-              <w:t xml:space="preserve"> – page size</w:t>
-            </w:r>
-          </w:p>
-          <w:p/>
-          <w:p/>
-          <w:p>
-            <w:pPr>
-              <w:rPr>
-                <w:b/>
-                <w:bCs/>
-              </w:rPr>
-            </w:pPr>
-            <w:r>
-              <w:rPr>
-                <w:b/>
-                <w:bCs/>
-              </w:rPr>
-              <w:t>Example:</w:t>
-            </w:r>
-          </w:p>
-          <w:p/>
-          <w:p>
-            <w:r>
-              <w:t>/</w:t>
-            </w:r>
-            <w:proofErr w:type="spellStart"/>
-            <w:r>
-              <w:t>template?rs:q</w:t>
-            </w:r>
-            <w:proofErr w:type="spellEnd"/>
-            <w:r>
-              <w:t xml:space="preserve">=BEPS AND </w:t>
-            </w:r>
-            <w:proofErr w:type="spellStart"/>
-            <w:r>
-              <w:t>juris:Brazil</w:t>
-            </w:r>
-            <w:proofErr w:type="spellEnd"/>
-          </w:p>
-          <w:p/>
-        </w:tc>
-        <w:tc>
-          <w:tcPr>
-            <w:tcW w:w="11700" w:type="dxa"/>
-            <w:tcBorders>
-              <w:top w:val="nil"/>
-              <w:left w:val="nil"/>
-              <w:bottom w:val="single" w:sz="8" w:space="0" w:color="auto"/>
-              <w:right w:val="single" w:sz="8" w:space="0" w:color="auto"/>
-            </w:tcBorders>
-            <w:tcMar>
-              <w:top w:w="0" w:type="dxa"/>
-              <w:left w:w="108" w:type="dxa"/>
-              <w:bottom w:w="0" w:type="dxa"/>
-              <w:right w:w="108" w:type="dxa"/>
-            </w:tcMar>
-          </w:tcPr>
-          <w:p>
-            <w:r>
-              <w:lastRenderedPageBreak/>
-              <w:t>Searches templates using terms especially Ontology terms.</w:t>
-            </w:r>
-          </w:p>
-          <w:p/>
-          <w:p>
-            <w:r>
-              <w:t>Returns list of templates with search relevance scores.</w:t>
-            </w:r>
-          </w:p>
-          <w:p/>
-          <w:p>
-            <w:pPr>
-              <w:rPr>
-                <w:b/>
-                <w:bCs/>
-              </w:rPr>
-            </w:pPr>
-            <w:r>
-              <w:rPr>
-                <w:b/>
-                <w:bCs/>
-              </w:rPr>
-              <w:lastRenderedPageBreak/>
-              <w:t>Curl Commands:</w:t>
-            </w:r>
-          </w:p>
-          <w:p/>
-          <w:p>
-            <w:pPr>
-              <w:pStyle w:val="ListParagraph"/>
-              <w:numPr>
-                <w:ilvl w:val="0"/>
-                <w:numId w:val="24"/>
-              </w:numPr>
-            </w:pPr>
-            <w:r>
-              <w:t xml:space="preserve">GET List of Templates using a search term:   </w:t>
-            </w:r>
-            <w:r>
-              <w:rPr>
-                <w:rFonts w:ascii="Courier New" w:hAnsi="Courier New" w:cs="Courier New"/>
-                <w:sz w:val="18"/>
-                <w:szCs w:val="18"/>
-              </w:rPr>
-              <w:t xml:space="preserve">BEPS AND </w:t>
-            </w:r>
-            <w:proofErr w:type="spellStart"/>
-            <w:r>
-              <w:rPr>
-                <w:rFonts w:ascii="Courier New" w:hAnsi="Courier New" w:cs="Courier New"/>
-                <w:sz w:val="18"/>
-                <w:szCs w:val="18"/>
-              </w:rPr>
-              <w:t>juris:Brazil</w:t>
-            </w:r>
-            <w:proofErr w:type="spellEnd"/>
-          </w:p>
-          <w:p/>
-          <w:p>
-            <w:pPr>
-              <w:rPr>
-                <w:rFonts w:ascii="Courier New" w:hAnsi="Courier New" w:cs="Courier New"/>
-                <w:sz w:val="18"/>
-                <w:szCs w:val="18"/>
-              </w:rPr>
-            </w:pPr>
-            <w:r>
-              <w:rPr>
-                <w:rFonts w:ascii="Courier New" w:hAnsi="Courier New" w:cs="Courier New"/>
-                <w:sz w:val="18"/>
-                <w:szCs w:val="18"/>
-              </w:rPr>
-              <w:t>curl --</w:t>
-            </w:r>
-            <w:proofErr w:type="spellStart"/>
-            <w:r>
-              <w:rPr>
-                <w:rFonts w:ascii="Courier New" w:hAnsi="Courier New" w:cs="Courier New"/>
-                <w:sz w:val="18"/>
-                <w:szCs w:val="18"/>
-              </w:rPr>
-              <w:t>anyauth</w:t>
-            </w:r>
-            <w:proofErr w:type="spellEnd"/>
-            <w:r>
-              <w:rPr>
-                <w:rFonts w:ascii="Courier New" w:hAnsi="Courier New" w:cs="Courier New"/>
-                <w:sz w:val="18"/>
-                <w:szCs w:val="18"/>
-              </w:rPr>
-              <w:t xml:space="preserve"> --user </w:t>
-            </w:r>
-            <w:proofErr w:type="spellStart"/>
-            <w:r>
-              <w:rPr>
-                <w:rFonts w:ascii="Courier New" w:hAnsi="Courier New" w:cs="Courier New"/>
-                <w:sz w:val="18"/>
-                <w:szCs w:val="18"/>
-              </w:rPr>
-              <w:t>grusso:password</w:t>
-            </w:r>
-            <w:proofErr w:type="spellEnd"/>
-            <w:r>
-              <w:rPr>
-                <w:rFonts w:ascii="Courier New" w:hAnsi="Courier New" w:cs="Courier New"/>
-                <w:sz w:val="18"/>
-                <w:szCs w:val="18"/>
-              </w:rPr>
-              <w:t xml:space="preserve"> -X GET \</w:t>
-            </w:r>
-          </w:p>
-          <w:p>
-            <w:pPr>
-              <w:rPr>
-                <w:rFonts w:ascii="Courier New" w:hAnsi="Courier New" w:cs="Courier New"/>
-                <w:sz w:val="18"/>
-                <w:szCs w:val="18"/>
-              </w:rPr>
-            </w:pPr>
-            <w:r>
-              <w:rPr>
-                <w:rFonts w:ascii="Courier New" w:hAnsi="Courier New" w:cs="Courier New"/>
-                <w:sz w:val="18"/>
-                <w:szCs w:val="18"/>
-              </w:rPr>
-              <w:t>    -H "Accept: application/xml" \</w:t>
-            </w:r>
-          </w:p>
-          <w:p>
-            <w:r>
-              <w:rPr>
-                <w:rFonts w:ascii="Courier New" w:hAnsi="Courier New" w:cs="Courier New"/>
-                <w:sz w:val="18"/>
-                <w:szCs w:val="18"/>
-              </w:rPr>
-              <w:t>    "</w:t>
-            </w:r>
-            <w:hyperlink r:id="rId14" w:history="1">
-              <w:r>
-                <w:rPr>
-                  <w:rStyle w:val="Hyperlink"/>
-                  <w:rFonts w:ascii="Courier New" w:hAnsi="Courier New" w:cs="Courier New"/>
-                  <w:sz w:val="18"/>
-                  <w:szCs w:val="18"/>
-                </w:rPr>
-                <w:t xml:space="preserve">http://glm-ml-dev.amers1.cis.trcloud:8010/v1/resources/template?rs:q=BEPS AND </w:t>
-              </w:r>
-              <w:proofErr w:type="spellStart"/>
-              <w:r>
-                <w:rPr>
-                  <w:rStyle w:val="Hyperlink"/>
-                  <w:rFonts w:ascii="Courier New" w:hAnsi="Courier New" w:cs="Courier New"/>
-                  <w:sz w:val="18"/>
-                  <w:szCs w:val="18"/>
-                </w:rPr>
-                <w:t>juris:Brazil</w:t>
-              </w:r>
-              <w:proofErr w:type="spellEnd"/>
-            </w:hyperlink>
-            <w:r>
-              <w:rPr>
-                <w:rFonts w:ascii="Courier New" w:hAnsi="Courier New" w:cs="Courier New"/>
-                <w:sz w:val="18"/>
-                <w:szCs w:val="18"/>
-              </w:rPr>
-              <w:t>"</w:t>
-            </w:r>
-          </w:p>
-          <w:p/>
-          <w:p/>
-        </w:tc>
-      </w:tr>
-      <w:tr>
-        <w:tc>
-          <w:tcPr>
-            <w:tcW w:w="622" w:type="dxa"/>
-            <w:tcBorders>
-              <w:top w:val="nil"/>
-              <w:left w:val="single" w:sz="8" w:space="0" w:color="auto"/>
-              <w:bottom w:val="single" w:sz="8" w:space="0" w:color="auto"/>
-              <w:right w:val="single" w:sz="8" w:space="0" w:color="auto"/>
-            </w:tcBorders>
-            <w:tcMar>
-              <w:top w:w="0" w:type="dxa"/>
-              <w:left w:w="108" w:type="dxa"/>
-              <w:bottom w:w="0" w:type="dxa"/>
-              <w:right w:w="108" w:type="dxa"/>
-            </w:tcMar>
-            <w:hideMark/>
-          </w:tcPr>
-          <w:p>
-            <w:pPr>
-              <w:jc w:val="center"/>
-            </w:pPr>
-            <w:r>
-              <w:lastRenderedPageBreak/>
-              <w:t>6</w:t>
-            </w:r>
-          </w:p>
-        </w:tc>
-        <w:tc>
-          <w:tcPr>
-            <w:tcW w:w="1422" w:type="dxa"/>
-            <w:tcBorders>
-              <w:top w:val="nil"/>
-              <w:left w:val="nil"/>
-              <w:bottom w:val="single" w:sz="8" w:space="0" w:color="auto"/>
-              <w:right w:val="single" w:sz="8" w:space="0" w:color="auto"/>
-            </w:tcBorders>
-            <w:tcMar>
-              <w:top w:w="0" w:type="dxa"/>
-              <w:left w:w="108" w:type="dxa"/>
-              <w:bottom w:w="0" w:type="dxa"/>
-              <w:right w:w="108" w:type="dxa"/>
-            </w:tcMar>
-            <w:hideMark/>
-          </w:tcPr>
-          <w:p>
-            <w:r>
-              <w:t>DELETE</w:t>
-            </w:r>
-          </w:p>
-        </w:tc>
-        <w:tc>
-          <w:tcPr>
-            <w:tcW w:w="4050" w:type="dxa"/>
-            <w:tcBorders>
-              <w:top w:val="nil"/>
-              <w:left w:val="nil"/>
-              <w:bottom w:val="single" w:sz="8" w:space="0" w:color="auto"/>
-              <w:right w:val="single" w:sz="8" w:space="0" w:color="auto"/>
-            </w:tcBorders>
-            <w:tcMar>
-              <w:top w:w="0" w:type="dxa"/>
-              <w:left w:w="108" w:type="dxa"/>
-              <w:bottom w:w="0" w:type="dxa"/>
-              <w:right w:w="108" w:type="dxa"/>
-            </w:tcMar>
-          </w:tcPr>
-          <w:p>
-            <w:pPr>
-              <w:rPr>
-                <w:b/>
-                <w:bCs/>
-              </w:rPr>
-            </w:pPr>
-            <w:r>
-              <w:rPr>
-                <w:b/>
-                <w:bCs/>
-              </w:rPr>
-              <w:t>Parameters:</w:t>
-            </w:r>
-          </w:p>
-          <w:p>
-            <w:pPr>
-              <w:rPr>
-                <w:b/>
-                <w:bCs/>
-              </w:rPr>
-            </w:pPr>
-          </w:p>
-          <w:p>
-            <w:proofErr w:type="spellStart"/>
-            <w:r>
-              <w:t>rs:id</w:t>
-            </w:r>
-            <w:proofErr w:type="spellEnd"/>
-            <w:r>
-              <w:t xml:space="preserve"> – template Id</w:t>
-            </w:r>
-          </w:p>
-          <w:p/>
-          <w:p/>
-          <w:p>
-            <w:pPr>
-              <w:rPr>
-                <w:b/>
-                <w:bCs/>
-              </w:rPr>
-            </w:pPr>
-            <w:r>
-              <w:rPr>
-                <w:b/>
-                <w:bCs/>
-              </w:rPr>
-              <w:t>Examples:</w:t>
-            </w:r>
-          </w:p>
-          <w:p/>
-          <w:p>
-            <w:r>
-              <w:t>/</w:t>
-            </w:r>
-            <w:proofErr w:type="spellStart"/>
-            <w:r>
-              <w:t>template?rs:id</w:t>
-            </w:r>
-            <w:proofErr w:type="spellEnd"/>
-            <w:r>
-              <w:t>=7940446531123017941</w:t>
-            </w:r>
-          </w:p>
-          <w:p/>
-          <w:p/>
-        </w:tc>
-        <w:tc>
-          <w:tcPr>
-            <w:tcW w:w="11700" w:type="dxa"/>
-            <w:tcBorders>
-              <w:top w:val="nil"/>
-              <w:left w:val="nil"/>
-              <w:bottom w:val="single" w:sz="8" w:space="0" w:color="auto"/>
-              <w:right w:val="single" w:sz="8" w:space="0" w:color="auto"/>
-            </w:tcBorders>
-            <w:tcMar>
-              <w:top w:w="0" w:type="dxa"/>
-              <w:left w:w="108" w:type="dxa"/>
-              <w:bottom w:w="0" w:type="dxa"/>
-              <w:right w:w="108" w:type="dxa"/>
-            </w:tcMar>
-          </w:tcPr>
-          <w:p>
-            <w:r>
-              <w:t>Deletes the Template file and its metadata.</w:t>
-            </w:r>
-          </w:p>
-          <w:p/>
+          </w:p>
           <w:p>
             <w:pPr>
               <w:rPr>
@@ -2725,7 +2081,7 @@
               </w:numPr>
             </w:pPr>
             <w:r>
-              <w:t>DELETE Template File</w:t>
+              <w:t>DELETE Template Directory</w:t>
             </w:r>
           </w:p>
           <w:p/>
@@ -2796,54 +2152,36 @@
                 <w:sz w:val="18"/>
                 <w:szCs w:val="18"/>
               </w:rPr>
-              <w:t>    -H "Accept: application/xml" \</w:t>
-            </w:r>
-          </w:p>
-          <w:p>
-            <w:pPr>
+              <w:t>-H "Accept: application/xml" \</w:t>
+            </w:r>
+          </w:p>
+          <w:p>
+            <w:r>
+              <w:t>http://glm-ml-dev.amers1.cis.trcloud:8017/v1/resources/template?rs:templateName</w:t>
+            </w:r>
+            <w:r>
+              <w:t>=</w:t>
+            </w:r>
+            <w:r>
               <w:rPr>
                 <w:rFonts w:ascii="Courier New" w:hAnsi="Courier New" w:cs="Courier New"/>
                 <w:sz w:val="18"/>
                 <w:szCs w:val="18"/>
               </w:rPr>
-            </w:pPr>
-            <w:r>
-              <w:rPr>
-                <w:rFonts w:ascii="Courier New" w:hAnsi="Courier New" w:cs="Courier New"/>
-                <w:sz w:val="18"/>
-                <w:szCs w:val="18"/>
-              </w:rPr>
-              <w:t xml:space="preserve">    </w:t>
-            </w:r>
-            <w:hyperlink r:id="rId15" w:history="1">
-              <w:r>
-                <w:rPr>
-                  <w:rStyle w:val="Hyperlink"/>
-                  <w:rFonts w:ascii="Courier New" w:hAnsi="Courier New" w:cs="Courier New"/>
-                  <w:sz w:val="18"/>
-                  <w:szCs w:val="18"/>
-                </w:rPr>
-                <w:t>http://glm-ml-dev.amers1.cis.trcloud:8010/v1/resources/template?rs:id=7940446531123017941</w:t>
-              </w:r>
-            </w:hyperlink>
-          </w:p>
-          <w:p>
-            <w:pPr>
-              <w:rPr>
-                <w:rFonts w:ascii="Courier New" w:hAnsi="Courier New" w:cs="Courier New"/>
-                <w:sz w:val="18"/>
-                <w:szCs w:val="18"/>
-              </w:rPr>
-            </w:pPr>
-          </w:p>
+              <w:t xml:space="preserve"> HomeDepot-2014-Q2-Earnings_11251437686954615217_16</w:t>
+            </w:r>
+          </w:p>
+          <w:p/>
           <w:p/>
         </w:tc>
       </w:tr>
     </w:tbl>
     <w:p/>
-    <w:p/>
-    <w:p/>
-    <w:p/>
+    <w:p>
+      <w:r>
+        <w:br w:type="page"/>
+      </w:r>
+    </w:p>
     <w:p>
       <w:pPr>
         <w:pStyle w:val="ListParagraph"/>
@@ -2853,6 +2191,7 @@
         </w:numPr>
       </w:pPr>
       <w:r>
+        <w:lastRenderedPageBreak/>
         <w:t xml:space="preserve">Data </w:t>
       </w:r>
       <w:r>
@@ -2877,13 +2216,1500 @@
       </w:r>
     </w:p>
     <w:p/>
-    <w:p/>
-    <w:p/>
-    <w:p/>
-    <w:p/>
+    <w:tbl>
+      <w:tblPr>
+        <w:tblW w:w="0" w:type="auto"/>
+        <w:tblInd w:w="288" w:type="dxa"/>
+        <w:tblLayout w:type="fixed"/>
+        <w:tblCellMar>
+          <w:left w:w="0" w:type="dxa"/>
+          <w:right w:w="0" w:type="dxa"/>
+        </w:tblCellMar>
+        <w:tblLook w:val="04A0" w:firstRow="1" w:lastRow="0" w:firstColumn="1" w:lastColumn="0" w:noHBand="0" w:noVBand="1"/>
+      </w:tblPr>
+      <w:tblGrid>
+        <w:gridCol w:w="630"/>
+        <w:gridCol w:w="1170"/>
+        <w:gridCol w:w="4230"/>
+        <w:gridCol w:w="7740"/>
+      </w:tblGrid>
+      <w:tr>
+        <w:trPr>
+          <w:tblHeader/>
+        </w:trPr>
+        <w:tc>
+          <w:tcPr>
+            <w:tcW w:w="630" w:type="dxa"/>
+            <w:tcBorders>
+              <w:top w:val="single" w:sz="8" w:space="0" w:color="auto"/>
+              <w:left w:val="single" w:sz="8" w:space="0" w:color="auto"/>
+              <w:bottom w:val="single" w:sz="8" w:space="0" w:color="auto"/>
+              <w:right w:val="single" w:sz="8" w:space="0" w:color="auto"/>
+            </w:tcBorders>
+            <w:shd w:val="clear" w:color="auto" w:fill="DBE5F1" w:themeFill="accent1" w:themeFillTint="33"/>
+            <w:tcMar>
+              <w:top w:w="0" w:type="dxa"/>
+              <w:left w:w="108" w:type="dxa"/>
+              <w:bottom w:w="0" w:type="dxa"/>
+              <w:right w:w="108" w:type="dxa"/>
+            </w:tcMar>
+            <w:hideMark/>
+          </w:tcPr>
+          <w:p>
+            <w:pPr>
+              <w:jc w:val="center"/>
+            </w:pPr>
+            <w:r>
+              <w:t>#</w:t>
+            </w:r>
+          </w:p>
+        </w:tc>
+        <w:tc>
+          <w:tcPr>
+            <w:tcW w:w="1170" w:type="dxa"/>
+            <w:tcBorders>
+              <w:top w:val="single" w:sz="8" w:space="0" w:color="auto"/>
+              <w:left w:val="nil"/>
+              <w:bottom w:val="single" w:sz="8" w:space="0" w:color="auto"/>
+              <w:right w:val="single" w:sz="8" w:space="0" w:color="auto"/>
+            </w:tcBorders>
+            <w:shd w:val="clear" w:color="auto" w:fill="DBE5F1" w:themeFill="accent1" w:themeFillTint="33"/>
+            <w:tcMar>
+              <w:top w:w="0" w:type="dxa"/>
+              <w:left w:w="108" w:type="dxa"/>
+              <w:bottom w:w="0" w:type="dxa"/>
+              <w:right w:w="108" w:type="dxa"/>
+            </w:tcMar>
+            <w:hideMark/>
+          </w:tcPr>
+          <w:p>
+            <w:r>
+              <w:t>Type</w:t>
+            </w:r>
+          </w:p>
+        </w:tc>
+        <w:tc>
+          <w:tcPr>
+            <w:tcW w:w="4230" w:type="dxa"/>
+            <w:tcBorders>
+              <w:top w:val="single" w:sz="8" w:space="0" w:color="auto"/>
+              <w:left w:val="nil"/>
+              <w:bottom w:val="single" w:sz="8" w:space="0" w:color="auto"/>
+              <w:right w:val="single" w:sz="8" w:space="0" w:color="auto"/>
+            </w:tcBorders>
+            <w:shd w:val="clear" w:color="auto" w:fill="DBE5F1" w:themeFill="accent1" w:themeFillTint="33"/>
+            <w:tcMar>
+              <w:top w:w="0" w:type="dxa"/>
+              <w:left w:w="108" w:type="dxa"/>
+              <w:bottom w:w="0" w:type="dxa"/>
+              <w:right w:w="108" w:type="dxa"/>
+            </w:tcMar>
+            <w:hideMark/>
+          </w:tcPr>
+          <w:p>
+            <w:r>
+              <w:t>Parameters</w:t>
+            </w:r>
+          </w:p>
+        </w:tc>
+        <w:tc>
+          <w:tcPr>
+            <w:tcW w:w="7740" w:type="dxa"/>
+            <w:tcBorders>
+              <w:top w:val="single" w:sz="8" w:space="0" w:color="auto"/>
+              <w:left w:val="nil"/>
+              <w:bottom w:val="single" w:sz="8" w:space="0" w:color="auto"/>
+              <w:right w:val="single" w:sz="8" w:space="0" w:color="auto"/>
+            </w:tcBorders>
+            <w:shd w:val="clear" w:color="auto" w:fill="DBE5F1" w:themeFill="accent1" w:themeFillTint="33"/>
+            <w:tcMar>
+              <w:top w:w="0" w:type="dxa"/>
+              <w:left w:w="108" w:type="dxa"/>
+              <w:bottom w:w="0" w:type="dxa"/>
+              <w:right w:w="108" w:type="dxa"/>
+            </w:tcMar>
+            <w:hideMark/>
+          </w:tcPr>
+          <w:p>
+            <w:r>
+              <w:t>Action / Curl command to Test</w:t>
+            </w:r>
+          </w:p>
+        </w:tc>
+      </w:tr>
+      <w:tr>
+        <w:tc>
+          <w:tcPr>
+            <w:tcW w:w="630" w:type="dxa"/>
+            <w:vMerge w:val="restart"/>
+            <w:tcBorders>
+              <w:top w:val="nil"/>
+              <w:left w:val="single" w:sz="8" w:space="0" w:color="auto"/>
+              <w:right w:val="single" w:sz="8" w:space="0" w:color="auto"/>
+            </w:tcBorders>
+            <w:tcMar>
+              <w:top w:w="0" w:type="dxa"/>
+              <w:left w:w="108" w:type="dxa"/>
+              <w:bottom w:w="0" w:type="dxa"/>
+              <w:right w:w="108" w:type="dxa"/>
+            </w:tcMar>
+            <w:hideMark/>
+          </w:tcPr>
+          <w:p>
+            <w:pPr>
+              <w:jc w:val="center"/>
+            </w:pPr>
+            <w:r>
+              <w:t>1</w:t>
+            </w:r>
+          </w:p>
+        </w:tc>
+        <w:tc>
+          <w:tcPr>
+            <w:tcW w:w="1170" w:type="dxa"/>
+            <w:vMerge w:val="restart"/>
+            <w:tcBorders>
+              <w:top w:val="nil"/>
+              <w:left w:val="nil"/>
+              <w:right w:val="single" w:sz="8" w:space="0" w:color="auto"/>
+            </w:tcBorders>
+            <w:tcMar>
+              <w:top w:w="0" w:type="dxa"/>
+              <w:left w:w="108" w:type="dxa"/>
+              <w:bottom w:w="0" w:type="dxa"/>
+              <w:right w:w="108" w:type="dxa"/>
+            </w:tcMar>
+            <w:hideMark/>
+          </w:tcPr>
+          <w:p>
+            <w:r>
+              <w:t>POST</w:t>
+            </w:r>
+          </w:p>
+        </w:tc>
+        <w:tc>
+          <w:tcPr>
+            <w:tcW w:w="4230" w:type="dxa"/>
+            <w:tcBorders>
+              <w:top w:val="nil"/>
+              <w:left w:val="nil"/>
+              <w:bottom w:val="single" w:sz="8" w:space="0" w:color="auto"/>
+              <w:right w:val="single" w:sz="8" w:space="0" w:color="auto"/>
+            </w:tcBorders>
+            <w:tcMar>
+              <w:top w:w="0" w:type="dxa"/>
+              <w:left w:w="108" w:type="dxa"/>
+              <w:bottom w:w="0" w:type="dxa"/>
+              <w:right w:w="108" w:type="dxa"/>
+            </w:tcMar>
+          </w:tcPr>
+          <w:p>
+            <w:pPr>
+              <w:rPr>
+                <w:b/>
+              </w:rPr>
+            </w:pPr>
+            <w:r>
+              <w:rPr>
+                <w:b/>
+              </w:rPr>
+              <w:t>Parameters:</w:t>
+            </w:r>
+          </w:p>
+          <w:p/>
+          <w:p>
+            <w:proofErr w:type="spellStart"/>
+            <w:proofErr w:type="gramStart"/>
+            <w:r>
+              <w:t>rs:</w:t>
+            </w:r>
+            <w:proofErr w:type="gramEnd"/>
+            <w:r>
+              <w:t>templateid</w:t>
+            </w:r>
+            <w:proofErr w:type="spellEnd"/>
+            <w:r>
+              <w:t xml:space="preserve"> – associates the </w:t>
+            </w:r>
+            <w:proofErr w:type="spellStart"/>
+            <w:r>
+              <w:t>json</w:t>
+            </w:r>
+            <w:proofErr w:type="spellEnd"/>
+            <w:r>
+              <w:t xml:space="preserve"> name/value pairs with the specific spreadsheet template file.</w:t>
+            </w:r>
+          </w:p>
+          <w:p/>
+          <w:p/>
+          <w:p>
+            <w:pPr>
+              <w:rPr>
+                <w:b/>
+              </w:rPr>
+            </w:pPr>
+            <w:r>
+              <w:rPr>
+                <w:b/>
+              </w:rPr>
+              <w:t>Example:</w:t>
+            </w:r>
+          </w:p>
+          <w:p/>
+          <w:p>
+            <w:r>
+              <w:t>/</w:t>
+            </w:r>
+            <w:proofErr w:type="spellStart"/>
+            <w:r>
+              <w:t>datarequest?rs:templateId</w:t>
+            </w:r>
+            <w:proofErr w:type="spellEnd"/>
+            <w:r>
+              <w:t>=</w:t>
+            </w:r>
+            <w:r>
+              <w:t>17395420970371531535</w:t>
+            </w:r>
+          </w:p>
+          <w:p/>
+          <w:p>
+            <w:r>
+              <w:t>Input</w:t>
+            </w:r>
+          </w:p>
+          <w:p>
+            <w:pPr>
+              <w:pStyle w:val="ListParagraph"/>
+              <w:numPr>
+                <w:ilvl w:val="0"/>
+                <w:numId w:val="5"/>
+              </w:numPr>
+            </w:pPr>
+            <w:r>
+              <w:t>URI parameter: template Id</w:t>
+            </w:r>
+          </w:p>
+          <w:p>
+            <w:pPr>
+              <w:pStyle w:val="ListParagraph"/>
+              <w:numPr>
+                <w:ilvl w:val="0"/>
+                <w:numId w:val="5"/>
+              </w:numPr>
+            </w:pPr>
+            <w:r>
+              <w:t>Payload: Name/value pairs</w:t>
+            </w:r>
+          </w:p>
+          <w:p/>
+        </w:tc>
+        <w:tc>
+          <w:tcPr>
+            <w:tcW w:w="7740" w:type="dxa"/>
+            <w:tcBorders>
+              <w:top w:val="nil"/>
+              <w:left w:val="nil"/>
+              <w:bottom w:val="single" w:sz="8" w:space="0" w:color="auto"/>
+              <w:right w:val="single" w:sz="8" w:space="0" w:color="auto"/>
+            </w:tcBorders>
+            <w:tcMar>
+              <w:top w:w="0" w:type="dxa"/>
+              <w:left w:w="108" w:type="dxa"/>
+              <w:bottom w:w="0" w:type="dxa"/>
+              <w:right w:w="108" w:type="dxa"/>
+            </w:tcMar>
+          </w:tcPr>
+          <w:p>
+            <w:r>
+              <w:t>Creates a new User Data file.</w:t>
+            </w:r>
+          </w:p>
+          <w:p/>
+          <w:p>
+            <w:r>
+              <w:t>The payload is the User Data file.</w:t>
+            </w:r>
+          </w:p>
+          <w:p/>
+          <w:p>
+            <w:r>
+              <w:t>Returns the User Data File ID and maybe the URI.</w:t>
+            </w:r>
+          </w:p>
+          <w:p/>
+          <w:p>
+            <w:r>
+              <w:t>JSON Format:</w:t>
+            </w:r>
+          </w:p>
+          <w:p/>
+          <w:p>
+            <w:r>
+              <w:rPr>
+                <w:rFonts w:ascii="Courier New" w:eastAsia="Times New Roman" w:hAnsi="Courier New" w:cs="Courier New"/>
+                <w:color w:val="960000"/>
+                <w:sz w:val="20"/>
+                <w:szCs w:val="20"/>
+              </w:rPr>
+              <w:t>{</w:t>
+            </w:r>
+            <w:r>
+              <w:rPr>
+                <w:rFonts w:ascii="Courier New" w:eastAsia="Times New Roman" w:hAnsi="Courier New" w:cs="Courier New"/>
+                <w:color w:val="000000"/>
+                <w:sz w:val="20"/>
+                <w:szCs w:val="20"/>
+              </w:rPr>
+              <w:br/>
+            </w:r>
+            <w:r>
+              <w:rPr>
+                <w:rFonts w:ascii="Courier New" w:eastAsia="Times New Roman" w:hAnsi="Courier New" w:cs="Courier New"/>
+                <w:color w:val="1E6496"/>
+                <w:sz w:val="20"/>
+                <w:szCs w:val="20"/>
+              </w:rPr>
+              <w:t>"</w:t>
+            </w:r>
+            <w:proofErr w:type="spellStart"/>
+            <w:r>
+              <w:rPr>
+                <w:rFonts w:ascii="Courier New" w:eastAsia="Times New Roman" w:hAnsi="Courier New" w:cs="Courier New"/>
+                <w:color w:val="1E6496"/>
+                <w:sz w:val="20"/>
+                <w:szCs w:val="20"/>
+              </w:rPr>
+              <w:t>dnames</w:t>
+            </w:r>
+            <w:proofErr w:type="spellEnd"/>
+            <w:r>
+              <w:rPr>
+                <w:rFonts w:ascii="Courier New" w:eastAsia="Times New Roman" w:hAnsi="Courier New" w:cs="Courier New"/>
+                <w:color w:val="1E6496"/>
+                <w:sz w:val="20"/>
+                <w:szCs w:val="20"/>
+              </w:rPr>
+              <w:t>"</w:t>
+            </w:r>
+            <w:r>
+              <w:rPr>
+                <w:rFonts w:ascii="Courier New" w:eastAsia="Times New Roman" w:hAnsi="Courier New" w:cs="Courier New"/>
+                <w:color w:val="640032"/>
+                <w:sz w:val="20"/>
+                <w:szCs w:val="20"/>
+              </w:rPr>
+              <w:t>:</w:t>
+            </w:r>
+            <w:r>
+              <w:rPr>
+                <w:rFonts w:ascii="Courier New" w:eastAsia="Times New Roman" w:hAnsi="Courier New" w:cs="Courier New"/>
+                <w:color w:val="000000"/>
+                <w:sz w:val="20"/>
+                <w:szCs w:val="20"/>
+              </w:rPr>
+              <w:br/>
+            </w:r>
+            <w:r>
+              <w:rPr>
+                <w:rFonts w:ascii="Courier New" w:eastAsia="Times New Roman" w:hAnsi="Courier New" w:cs="Courier New"/>
+                <w:color w:val="960000"/>
+                <w:sz w:val="20"/>
+                <w:szCs w:val="20"/>
+              </w:rPr>
+              <w:t>[</w:t>
+            </w:r>
+            <w:r>
+              <w:rPr>
+                <w:rFonts w:ascii="Courier New" w:eastAsia="Times New Roman" w:hAnsi="Courier New" w:cs="Courier New"/>
+                <w:color w:val="000000"/>
+                <w:sz w:val="20"/>
+                <w:szCs w:val="20"/>
+              </w:rPr>
+              <w:br/>
+              <w:t xml:space="preserve">  </w:t>
+            </w:r>
+            <w:r>
+              <w:rPr>
+                <w:rFonts w:ascii="Courier New" w:eastAsia="Times New Roman" w:hAnsi="Courier New" w:cs="Courier New"/>
+                <w:color w:val="960000"/>
+                <w:sz w:val="20"/>
+                <w:szCs w:val="20"/>
+              </w:rPr>
+              <w:t>{</w:t>
+            </w:r>
+            <w:r>
+              <w:rPr>
+                <w:rFonts w:ascii="Courier New" w:eastAsia="Times New Roman" w:hAnsi="Courier New" w:cs="Courier New"/>
+                <w:color w:val="1E6496"/>
+                <w:sz w:val="20"/>
+                <w:szCs w:val="20"/>
+              </w:rPr>
+              <w:t>"name"</w:t>
+            </w:r>
+            <w:r>
+              <w:rPr>
+                <w:rFonts w:ascii="Courier New" w:eastAsia="Times New Roman" w:hAnsi="Courier New" w:cs="Courier New"/>
+                <w:color w:val="640032"/>
+                <w:sz w:val="20"/>
+                <w:szCs w:val="20"/>
+              </w:rPr>
+              <w:t>:</w:t>
+            </w:r>
+            <w:r>
+              <w:rPr>
+                <w:rFonts w:ascii="Courier New" w:eastAsia="Times New Roman" w:hAnsi="Courier New" w:cs="Courier New"/>
+                <w:color w:val="0000FF"/>
+                <w:sz w:val="20"/>
+                <w:szCs w:val="20"/>
+              </w:rPr>
+              <w:t>"I_0001"</w:t>
+            </w:r>
+            <w:r>
+              <w:rPr>
+                <w:rFonts w:ascii="Courier New" w:eastAsia="Times New Roman" w:hAnsi="Courier New" w:cs="Courier New"/>
+                <w:color w:val="640032"/>
+                <w:sz w:val="20"/>
+                <w:szCs w:val="20"/>
+              </w:rPr>
+              <w:t>,</w:t>
+            </w:r>
+            <w:r>
+              <w:rPr>
+                <w:rFonts w:ascii="Courier New" w:eastAsia="Times New Roman" w:hAnsi="Courier New" w:cs="Courier New"/>
+                <w:color w:val="000000"/>
+                <w:sz w:val="20"/>
+                <w:szCs w:val="20"/>
+              </w:rPr>
+              <w:t xml:space="preserve">      </w:t>
+            </w:r>
+            <w:r>
+              <w:rPr>
+                <w:rFonts w:ascii="Courier New" w:eastAsia="Times New Roman" w:hAnsi="Courier New" w:cs="Courier New"/>
+                <w:color w:val="1E6496"/>
+                <w:sz w:val="20"/>
+                <w:szCs w:val="20"/>
+              </w:rPr>
+              <w:t>"value"</w:t>
+            </w:r>
+            <w:r>
+              <w:rPr>
+                <w:rFonts w:ascii="Courier New" w:eastAsia="Times New Roman" w:hAnsi="Courier New" w:cs="Courier New"/>
+                <w:color w:val="640032"/>
+                <w:sz w:val="20"/>
+                <w:szCs w:val="20"/>
+              </w:rPr>
+              <w:t>:</w:t>
+            </w:r>
+            <w:r>
+              <w:rPr>
+                <w:rFonts w:ascii="Courier New" w:eastAsia="Times New Roman" w:hAnsi="Courier New" w:cs="Courier New"/>
+                <w:color w:val="0000FF"/>
+                <w:sz w:val="20"/>
+                <w:szCs w:val="20"/>
+              </w:rPr>
+              <w:t>"1001.25"</w:t>
+            </w:r>
+            <w:r>
+              <w:rPr>
+                <w:rFonts w:ascii="Courier New" w:eastAsia="Times New Roman" w:hAnsi="Courier New" w:cs="Courier New"/>
+                <w:color w:val="960000"/>
+                <w:sz w:val="20"/>
+                <w:szCs w:val="20"/>
+              </w:rPr>
+              <w:t>}</w:t>
+            </w:r>
+            <w:r>
+              <w:rPr>
+                <w:rFonts w:ascii="Courier New" w:eastAsia="Times New Roman" w:hAnsi="Courier New" w:cs="Courier New"/>
+                <w:color w:val="640032"/>
+                <w:sz w:val="20"/>
+                <w:szCs w:val="20"/>
+              </w:rPr>
+              <w:t>,</w:t>
+            </w:r>
+            <w:r>
+              <w:rPr>
+                <w:rFonts w:ascii="Courier New" w:eastAsia="Times New Roman" w:hAnsi="Courier New" w:cs="Courier New"/>
+                <w:color w:val="000000"/>
+                <w:sz w:val="20"/>
+                <w:szCs w:val="20"/>
+              </w:rPr>
+              <w:t xml:space="preserve"> </w:t>
+            </w:r>
+            <w:r>
+              <w:rPr>
+                <w:rFonts w:ascii="Courier New" w:eastAsia="Times New Roman" w:hAnsi="Courier New" w:cs="Courier New"/>
+                <w:color w:val="000000"/>
+                <w:sz w:val="20"/>
+                <w:szCs w:val="20"/>
+              </w:rPr>
+              <w:br/>
+              <w:t xml:space="preserve">  </w:t>
+            </w:r>
+            <w:r>
+              <w:rPr>
+                <w:rFonts w:ascii="Courier New" w:eastAsia="Times New Roman" w:hAnsi="Courier New" w:cs="Courier New"/>
+                <w:color w:val="960000"/>
+                <w:sz w:val="20"/>
+                <w:szCs w:val="20"/>
+              </w:rPr>
+              <w:t>{</w:t>
+            </w:r>
+            <w:r>
+              <w:rPr>
+                <w:rFonts w:ascii="Courier New" w:eastAsia="Times New Roman" w:hAnsi="Courier New" w:cs="Courier New"/>
+                <w:color w:val="1E6496"/>
+                <w:sz w:val="20"/>
+                <w:szCs w:val="20"/>
+              </w:rPr>
+              <w:t>"name"</w:t>
+            </w:r>
+            <w:r>
+              <w:rPr>
+                <w:rFonts w:ascii="Courier New" w:eastAsia="Times New Roman" w:hAnsi="Courier New" w:cs="Courier New"/>
+                <w:color w:val="640032"/>
+                <w:sz w:val="20"/>
+                <w:szCs w:val="20"/>
+              </w:rPr>
+              <w:t>:</w:t>
+            </w:r>
+            <w:r>
+              <w:rPr>
+                <w:rFonts w:ascii="Courier New" w:eastAsia="Times New Roman" w:hAnsi="Courier New" w:cs="Courier New"/>
+                <w:color w:val="0000FF"/>
+                <w:sz w:val="20"/>
+                <w:szCs w:val="20"/>
+              </w:rPr>
+              <w:t>"I_0002"</w:t>
+            </w:r>
+            <w:r>
+              <w:rPr>
+                <w:rFonts w:ascii="Courier New" w:eastAsia="Times New Roman" w:hAnsi="Courier New" w:cs="Courier New"/>
+                <w:color w:val="640032"/>
+                <w:sz w:val="20"/>
+                <w:szCs w:val="20"/>
+              </w:rPr>
+              <w:t>,</w:t>
+            </w:r>
+            <w:r>
+              <w:rPr>
+                <w:rFonts w:ascii="Courier New" w:eastAsia="Times New Roman" w:hAnsi="Courier New" w:cs="Courier New"/>
+                <w:color w:val="000000"/>
+                <w:sz w:val="20"/>
+                <w:szCs w:val="20"/>
+              </w:rPr>
+              <w:t xml:space="preserve">      </w:t>
+            </w:r>
+            <w:r>
+              <w:rPr>
+                <w:rFonts w:ascii="Courier New" w:eastAsia="Times New Roman" w:hAnsi="Courier New" w:cs="Courier New"/>
+                <w:color w:val="1E6496"/>
+                <w:sz w:val="20"/>
+                <w:szCs w:val="20"/>
+              </w:rPr>
+              <w:t>"value"</w:t>
+            </w:r>
+            <w:r>
+              <w:rPr>
+                <w:rFonts w:ascii="Courier New" w:eastAsia="Times New Roman" w:hAnsi="Courier New" w:cs="Courier New"/>
+                <w:color w:val="640032"/>
+                <w:sz w:val="20"/>
+                <w:szCs w:val="20"/>
+              </w:rPr>
+              <w:t>:</w:t>
+            </w:r>
+            <w:r>
+              <w:rPr>
+                <w:rFonts w:ascii="Courier New" w:eastAsia="Times New Roman" w:hAnsi="Courier New" w:cs="Courier New"/>
+                <w:color w:val="0000FF"/>
+                <w:sz w:val="20"/>
+                <w:szCs w:val="20"/>
+              </w:rPr>
+              <w:t>"1002.25"</w:t>
+            </w:r>
+            <w:r>
+              <w:rPr>
+                <w:rFonts w:ascii="Courier New" w:eastAsia="Times New Roman" w:hAnsi="Courier New" w:cs="Courier New"/>
+                <w:color w:val="960000"/>
+                <w:sz w:val="20"/>
+                <w:szCs w:val="20"/>
+              </w:rPr>
+              <w:t>}</w:t>
+            </w:r>
+            <w:r>
+              <w:rPr>
+                <w:rFonts w:ascii="Courier New" w:eastAsia="Times New Roman" w:hAnsi="Courier New" w:cs="Courier New"/>
+                <w:color w:val="640032"/>
+                <w:sz w:val="20"/>
+                <w:szCs w:val="20"/>
+              </w:rPr>
+              <w:t>,</w:t>
+            </w:r>
+            <w:r>
+              <w:rPr>
+                <w:rFonts w:ascii="Courier New" w:eastAsia="Times New Roman" w:hAnsi="Courier New" w:cs="Courier New"/>
+                <w:color w:val="000000"/>
+                <w:sz w:val="20"/>
+                <w:szCs w:val="20"/>
+              </w:rPr>
+              <w:t xml:space="preserve"> </w:t>
+            </w:r>
+            <w:r>
+              <w:rPr>
+                <w:rFonts w:ascii="Courier New" w:eastAsia="Times New Roman" w:hAnsi="Courier New" w:cs="Courier New"/>
+                <w:color w:val="000000"/>
+                <w:sz w:val="20"/>
+                <w:szCs w:val="20"/>
+              </w:rPr>
+              <w:br/>
+              <w:t xml:space="preserve">  </w:t>
+            </w:r>
+            <w:r>
+              <w:rPr>
+                <w:rFonts w:ascii="Courier New" w:eastAsia="Times New Roman" w:hAnsi="Courier New" w:cs="Courier New"/>
+                <w:color w:val="960000"/>
+                <w:sz w:val="20"/>
+                <w:szCs w:val="20"/>
+              </w:rPr>
+              <w:t>{</w:t>
+            </w:r>
+            <w:r>
+              <w:rPr>
+                <w:rFonts w:ascii="Courier New" w:eastAsia="Times New Roman" w:hAnsi="Courier New" w:cs="Courier New"/>
+                <w:color w:val="1E6496"/>
+                <w:sz w:val="20"/>
+                <w:szCs w:val="20"/>
+              </w:rPr>
+              <w:t>"name"</w:t>
+            </w:r>
+            <w:r>
+              <w:rPr>
+                <w:rFonts w:ascii="Courier New" w:eastAsia="Times New Roman" w:hAnsi="Courier New" w:cs="Courier New"/>
+                <w:color w:val="640032"/>
+                <w:sz w:val="20"/>
+                <w:szCs w:val="20"/>
+              </w:rPr>
+              <w:t>:</w:t>
+            </w:r>
+            <w:r>
+              <w:rPr>
+                <w:rFonts w:ascii="Courier New" w:eastAsia="Times New Roman" w:hAnsi="Courier New" w:cs="Courier New"/>
+                <w:color w:val="0000FF"/>
+                <w:sz w:val="20"/>
+                <w:szCs w:val="20"/>
+              </w:rPr>
+              <w:t>"BegMnA.block"</w:t>
+            </w:r>
+            <w:r>
+              <w:rPr>
+                <w:rFonts w:ascii="Courier New" w:eastAsia="Times New Roman" w:hAnsi="Courier New" w:cs="Courier New"/>
+                <w:color w:val="640032"/>
+                <w:sz w:val="20"/>
+                <w:szCs w:val="20"/>
+              </w:rPr>
+              <w:t>,</w:t>
+            </w:r>
+            <w:r>
+              <w:rPr>
+                <w:rFonts w:ascii="Courier New" w:eastAsia="Times New Roman" w:hAnsi="Courier New" w:cs="Courier New"/>
+                <w:color w:val="1E6496"/>
+                <w:sz w:val="20"/>
+                <w:szCs w:val="20"/>
+              </w:rPr>
+              <w:t>"value"</w:t>
+            </w:r>
+            <w:r>
+              <w:rPr>
+                <w:rFonts w:ascii="Courier New" w:eastAsia="Times New Roman" w:hAnsi="Courier New" w:cs="Courier New"/>
+                <w:color w:val="640032"/>
+                <w:sz w:val="20"/>
+                <w:szCs w:val="20"/>
+              </w:rPr>
+              <w:t>:</w:t>
+            </w:r>
+            <w:r>
+              <w:rPr>
+                <w:rFonts w:ascii="Courier New" w:eastAsia="Times New Roman" w:hAnsi="Courier New" w:cs="Courier New"/>
+                <w:color w:val="0000FF"/>
+                <w:sz w:val="20"/>
+                <w:szCs w:val="20"/>
+              </w:rPr>
+              <w:t>"44442.98"</w:t>
+            </w:r>
+            <w:r>
+              <w:rPr>
+                <w:rFonts w:ascii="Courier New" w:eastAsia="Times New Roman" w:hAnsi="Courier New" w:cs="Courier New"/>
+                <w:color w:val="960000"/>
+                <w:sz w:val="20"/>
+                <w:szCs w:val="20"/>
+              </w:rPr>
+              <w:t>}</w:t>
+            </w:r>
+            <w:r>
+              <w:rPr>
+                <w:rFonts w:ascii="Courier New" w:eastAsia="Times New Roman" w:hAnsi="Courier New" w:cs="Courier New"/>
+                <w:color w:val="640032"/>
+                <w:sz w:val="20"/>
+                <w:szCs w:val="20"/>
+              </w:rPr>
+              <w:t>,</w:t>
+            </w:r>
+            <w:r>
+              <w:rPr>
+                <w:rFonts w:ascii="Courier New" w:eastAsia="Times New Roman" w:hAnsi="Courier New" w:cs="Courier New"/>
+                <w:color w:val="000000"/>
+                <w:sz w:val="20"/>
+                <w:szCs w:val="20"/>
+              </w:rPr>
+              <w:br/>
+              <w:t xml:space="preserve">  </w:t>
+            </w:r>
+            <w:r>
+              <w:rPr>
+                <w:rFonts w:ascii="Courier New" w:eastAsia="Times New Roman" w:hAnsi="Courier New" w:cs="Courier New"/>
+                <w:color w:val="960000"/>
+                <w:sz w:val="20"/>
+                <w:szCs w:val="20"/>
+              </w:rPr>
+              <w:t>{</w:t>
+            </w:r>
+            <w:r>
+              <w:rPr>
+                <w:rFonts w:ascii="Courier New" w:eastAsia="Times New Roman" w:hAnsi="Courier New" w:cs="Courier New"/>
+                <w:color w:val="1E6496"/>
+                <w:sz w:val="20"/>
+                <w:szCs w:val="20"/>
+              </w:rPr>
+              <w:t>"name"</w:t>
+            </w:r>
+            <w:r>
+              <w:rPr>
+                <w:rFonts w:ascii="Courier New" w:eastAsia="Times New Roman" w:hAnsi="Courier New" w:cs="Courier New"/>
+                <w:color w:val="640032"/>
+                <w:sz w:val="20"/>
+                <w:szCs w:val="20"/>
+              </w:rPr>
+              <w:t>:</w:t>
+            </w:r>
+            <w:r>
+              <w:rPr>
+                <w:rFonts w:ascii="Courier New" w:eastAsia="Times New Roman" w:hAnsi="Courier New" w:cs="Courier New"/>
+                <w:color w:val="0000FF"/>
+                <w:sz w:val="20"/>
+                <w:szCs w:val="20"/>
+              </w:rPr>
+              <w:t>"EndMnA.block"</w:t>
+            </w:r>
+            <w:r>
+              <w:rPr>
+                <w:rFonts w:ascii="Courier New" w:eastAsia="Times New Roman" w:hAnsi="Courier New" w:cs="Courier New"/>
+                <w:color w:val="640032"/>
+                <w:sz w:val="20"/>
+                <w:szCs w:val="20"/>
+              </w:rPr>
+              <w:t>,</w:t>
+            </w:r>
+            <w:r>
+              <w:rPr>
+                <w:rFonts w:ascii="Courier New" w:eastAsia="Times New Roman" w:hAnsi="Courier New" w:cs="Courier New"/>
+                <w:color w:val="1E6496"/>
+                <w:sz w:val="20"/>
+                <w:szCs w:val="20"/>
+              </w:rPr>
+              <w:t>"value"</w:t>
+            </w:r>
+            <w:r>
+              <w:rPr>
+                <w:rFonts w:ascii="Courier New" w:eastAsia="Times New Roman" w:hAnsi="Courier New" w:cs="Courier New"/>
+                <w:color w:val="640032"/>
+                <w:sz w:val="20"/>
+                <w:szCs w:val="20"/>
+              </w:rPr>
+              <w:t>:</w:t>
+            </w:r>
+            <w:r>
+              <w:rPr>
+                <w:rFonts w:ascii="Courier New" w:eastAsia="Times New Roman" w:hAnsi="Courier New" w:cs="Courier New"/>
+                <w:color w:val="0000FF"/>
+                <w:sz w:val="20"/>
+                <w:szCs w:val="20"/>
+              </w:rPr>
+              <w:t>"17772.34"</w:t>
+            </w:r>
+            <w:r>
+              <w:rPr>
+                <w:rFonts w:ascii="Courier New" w:eastAsia="Times New Roman" w:hAnsi="Courier New" w:cs="Courier New"/>
+                <w:color w:val="960000"/>
+                <w:sz w:val="20"/>
+                <w:szCs w:val="20"/>
+              </w:rPr>
+              <w:t>}</w:t>
+            </w:r>
+            <w:r>
+              <w:rPr>
+                <w:rFonts w:ascii="Courier New" w:eastAsia="Times New Roman" w:hAnsi="Courier New" w:cs="Courier New"/>
+                <w:color w:val="640032"/>
+                <w:sz w:val="20"/>
+                <w:szCs w:val="20"/>
+              </w:rPr>
+              <w:t>,</w:t>
+            </w:r>
+            <w:r>
+              <w:rPr>
+                <w:rFonts w:ascii="Courier New" w:eastAsia="Times New Roman" w:hAnsi="Courier New" w:cs="Courier New"/>
+                <w:color w:val="000000"/>
+                <w:sz w:val="20"/>
+                <w:szCs w:val="20"/>
+              </w:rPr>
+              <w:br/>
+              <w:t xml:space="preserve">  </w:t>
+            </w:r>
+            <w:r>
+              <w:rPr>
+                <w:rFonts w:ascii="Courier New" w:eastAsia="Times New Roman" w:hAnsi="Courier New" w:cs="Courier New"/>
+                <w:color w:val="960000"/>
+                <w:sz w:val="20"/>
+                <w:szCs w:val="20"/>
+              </w:rPr>
+              <w:t>{</w:t>
+            </w:r>
+            <w:r>
+              <w:rPr>
+                <w:rFonts w:ascii="Courier New" w:eastAsia="Times New Roman" w:hAnsi="Courier New" w:cs="Courier New"/>
+                <w:color w:val="1E6496"/>
+                <w:sz w:val="20"/>
+                <w:szCs w:val="20"/>
+              </w:rPr>
+              <w:t>"name"</w:t>
+            </w:r>
+            <w:r>
+              <w:rPr>
+                <w:rFonts w:ascii="Courier New" w:eastAsia="Times New Roman" w:hAnsi="Courier New" w:cs="Courier New"/>
+                <w:color w:val="640032"/>
+                <w:sz w:val="20"/>
+                <w:szCs w:val="20"/>
+              </w:rPr>
+              <w:t>:</w:t>
+            </w:r>
+            <w:r>
+              <w:rPr>
+                <w:rFonts w:ascii="Courier New" w:eastAsia="Times New Roman" w:hAnsi="Courier New" w:cs="Courier New"/>
+                <w:color w:val="0000FF"/>
+                <w:sz w:val="20"/>
+                <w:szCs w:val="20"/>
+              </w:rPr>
+              <w:t>"EndMnA.block"</w:t>
+            </w:r>
+            <w:r>
+              <w:rPr>
+                <w:rFonts w:ascii="Courier New" w:eastAsia="Times New Roman" w:hAnsi="Courier New" w:cs="Courier New"/>
+                <w:color w:val="640032"/>
+                <w:sz w:val="20"/>
+                <w:szCs w:val="20"/>
+              </w:rPr>
+              <w:t>,</w:t>
+            </w:r>
+            <w:r>
+              <w:rPr>
+                <w:rFonts w:ascii="Courier New" w:eastAsia="Times New Roman" w:hAnsi="Courier New" w:cs="Courier New"/>
+                <w:color w:val="1E6496"/>
+                <w:sz w:val="20"/>
+                <w:szCs w:val="20"/>
+              </w:rPr>
+              <w:t>"value"</w:t>
+            </w:r>
+            <w:r>
+              <w:rPr>
+                <w:rFonts w:ascii="Courier New" w:eastAsia="Times New Roman" w:hAnsi="Courier New" w:cs="Courier New"/>
+                <w:color w:val="640032"/>
+                <w:sz w:val="20"/>
+                <w:szCs w:val="20"/>
+              </w:rPr>
+              <w:t>:</w:t>
+            </w:r>
+            <w:r>
+              <w:rPr>
+                <w:rFonts w:ascii="Courier New" w:eastAsia="Times New Roman" w:hAnsi="Courier New" w:cs="Courier New"/>
+                <w:color w:val="0000FF"/>
+                <w:sz w:val="20"/>
+                <w:szCs w:val="20"/>
+              </w:rPr>
+              <w:t>"27772.34"</w:t>
+            </w:r>
+            <w:r>
+              <w:rPr>
+                <w:rFonts w:ascii="Courier New" w:eastAsia="Times New Roman" w:hAnsi="Courier New" w:cs="Courier New"/>
+                <w:color w:val="960000"/>
+                <w:sz w:val="20"/>
+                <w:szCs w:val="20"/>
+              </w:rPr>
+              <w:t>}</w:t>
+            </w:r>
+            <w:r>
+              <w:rPr>
+                <w:rFonts w:ascii="Courier New" w:eastAsia="Times New Roman" w:hAnsi="Courier New" w:cs="Courier New"/>
+                <w:color w:val="000000"/>
+                <w:sz w:val="20"/>
+                <w:szCs w:val="20"/>
+              </w:rPr>
+              <w:br/>
+            </w:r>
+            <w:r>
+              <w:rPr>
+                <w:rFonts w:ascii="Courier New" w:eastAsia="Times New Roman" w:hAnsi="Courier New" w:cs="Courier New"/>
+                <w:color w:val="960000"/>
+                <w:sz w:val="20"/>
+                <w:szCs w:val="20"/>
+              </w:rPr>
+              <w:t>]</w:t>
+            </w:r>
+            <w:r>
+              <w:rPr>
+                <w:rFonts w:ascii="Courier New" w:eastAsia="Times New Roman" w:hAnsi="Courier New" w:cs="Courier New"/>
+                <w:color w:val="000000"/>
+                <w:sz w:val="20"/>
+                <w:szCs w:val="20"/>
+              </w:rPr>
+              <w:br/>
+            </w:r>
+            <w:r>
+              <w:rPr>
+                <w:rFonts w:ascii="Courier New" w:eastAsia="Times New Roman" w:hAnsi="Courier New" w:cs="Courier New"/>
+                <w:color w:val="960000"/>
+                <w:sz w:val="20"/>
+                <w:szCs w:val="20"/>
+              </w:rPr>
+              <w:t>}</w:t>
+            </w:r>
+            <w:r>
+              <w:rPr>
+                <w:rFonts w:ascii="Courier New" w:eastAsia="Times New Roman" w:hAnsi="Courier New" w:cs="Courier New"/>
+                <w:color w:val="000000"/>
+                <w:sz w:val="20"/>
+                <w:szCs w:val="20"/>
+              </w:rPr>
+              <w:br/>
+            </w:r>
+          </w:p>
+        </w:tc>
+      </w:tr>
+      <w:tr>
+        <w:tc>
+          <w:tcPr>
+            <w:tcW w:w="630" w:type="dxa"/>
+            <w:vMerge/>
+            <w:tcBorders>
+              <w:left w:val="single" w:sz="8" w:space="0" w:color="auto"/>
+              <w:bottom w:val="single" w:sz="8" w:space="0" w:color="auto"/>
+              <w:right w:val="single" w:sz="8" w:space="0" w:color="auto"/>
+            </w:tcBorders>
+            <w:tcMar>
+              <w:top w:w="0" w:type="dxa"/>
+              <w:left w:w="108" w:type="dxa"/>
+              <w:bottom w:w="0" w:type="dxa"/>
+              <w:right w:w="108" w:type="dxa"/>
+            </w:tcMar>
+          </w:tcPr>
+          <w:p>
+            <w:pPr>
+              <w:jc w:val="center"/>
+            </w:pPr>
+          </w:p>
+        </w:tc>
+        <w:tc>
+          <w:tcPr>
+            <w:tcW w:w="1170" w:type="dxa"/>
+            <w:vMerge/>
+            <w:tcBorders>
+              <w:left w:val="nil"/>
+              <w:bottom w:val="single" w:sz="8" w:space="0" w:color="auto"/>
+              <w:right w:val="single" w:sz="8" w:space="0" w:color="auto"/>
+            </w:tcBorders>
+            <w:tcMar>
+              <w:top w:w="0" w:type="dxa"/>
+              <w:left w:w="108" w:type="dxa"/>
+              <w:bottom w:w="0" w:type="dxa"/>
+              <w:right w:w="108" w:type="dxa"/>
+            </w:tcMar>
+          </w:tcPr>
+          <w:p/>
+        </w:tc>
+        <w:tc>
+          <w:tcPr>
+            <w:tcW w:w="11970" w:type="dxa"/>
+            <w:gridSpan w:val="2"/>
+            <w:tcBorders>
+              <w:top w:val="nil"/>
+              <w:left w:val="nil"/>
+              <w:bottom w:val="single" w:sz="8" w:space="0" w:color="auto"/>
+              <w:right w:val="single" w:sz="8" w:space="0" w:color="auto"/>
+            </w:tcBorders>
+            <w:tcMar>
+              <w:top w:w="0" w:type="dxa"/>
+              <w:left w:w="108" w:type="dxa"/>
+              <w:bottom w:w="0" w:type="dxa"/>
+              <w:right w:w="108" w:type="dxa"/>
+            </w:tcMar>
+          </w:tcPr>
+          <w:p>
+            <w:pPr>
+              <w:rPr>
+                <w:b/>
+              </w:rPr>
+            </w:pPr>
+            <w:r>
+              <w:rPr>
+                <w:b/>
+              </w:rPr>
+              <w:t>Curl Commands:</w:t>
+            </w:r>
+          </w:p>
+          <w:p/>
+          <w:p>
+            <w:pPr>
+              <w:pStyle w:val="ListParagraph"/>
+              <w:numPr>
+                <w:ilvl w:val="0"/>
+                <w:numId w:val="19"/>
+              </w:numPr>
+            </w:pPr>
+            <w:r>
+              <w:t>POST User Data</w:t>
+            </w:r>
+          </w:p>
+          <w:p/>
+          <w:p>
+            <w:pPr>
+              <w:rPr>
+                <w:rFonts w:ascii="Courier New" w:hAnsi="Courier New" w:cs="Courier New"/>
+                <w:sz w:val="18"/>
+                <w:szCs w:val="18"/>
+              </w:rPr>
+            </w:pPr>
+            <w:r>
+              <w:rPr>
+                <w:rFonts w:ascii="Courier New" w:hAnsi="Courier New" w:cs="Courier New"/>
+                <w:sz w:val="18"/>
+                <w:szCs w:val="18"/>
+              </w:rPr>
+              <w:t>curl --</w:t>
+            </w:r>
+            <w:proofErr w:type="spellStart"/>
+            <w:r>
+              <w:rPr>
+                <w:rFonts w:ascii="Courier New" w:hAnsi="Courier New" w:cs="Courier New"/>
+                <w:sz w:val="18"/>
+                <w:szCs w:val="18"/>
+              </w:rPr>
+              <w:t>anyauth</w:t>
+            </w:r>
+            <w:proofErr w:type="spellEnd"/>
+            <w:r>
+              <w:rPr>
+                <w:rFonts w:ascii="Courier New" w:hAnsi="Courier New" w:cs="Courier New"/>
+                <w:sz w:val="18"/>
+                <w:szCs w:val="18"/>
+              </w:rPr>
+              <w:t xml:space="preserve"> --user </w:t>
+            </w:r>
+            <w:proofErr w:type="spellStart"/>
+            <w:r>
+              <w:rPr>
+                <w:rFonts w:ascii="Courier New" w:hAnsi="Courier New" w:cs="Courier New"/>
+                <w:sz w:val="18"/>
+                <w:szCs w:val="18"/>
+              </w:rPr>
+              <w:t>grusso:password</w:t>
+            </w:r>
+            <w:proofErr w:type="spellEnd"/>
+            <w:r>
+              <w:rPr>
+                <w:rFonts w:ascii="Courier New" w:hAnsi="Courier New" w:cs="Courier New"/>
+                <w:sz w:val="18"/>
+                <w:szCs w:val="18"/>
+              </w:rPr>
+              <w:t xml:space="preserve"> -X POST \</w:t>
+            </w:r>
+          </w:p>
+          <w:p>
+            <w:pPr>
+              <w:rPr>
+                <w:rFonts w:ascii="Courier New" w:hAnsi="Courier New" w:cs="Courier New"/>
+                <w:sz w:val="18"/>
+                <w:szCs w:val="18"/>
+              </w:rPr>
+            </w:pPr>
+            <w:r>
+              <w:rPr>
+                <w:rFonts w:ascii="Courier New" w:hAnsi="Courier New" w:cs="Courier New"/>
+                <w:sz w:val="18"/>
+                <w:szCs w:val="18"/>
+              </w:rPr>
+              <w:t xml:space="preserve">  -H "Content-Type: application/</w:t>
+            </w:r>
+            <w:proofErr w:type="spellStart"/>
+            <w:r>
+              <w:rPr>
+                <w:rFonts w:ascii="Courier New" w:hAnsi="Courier New" w:cs="Courier New"/>
+                <w:sz w:val="18"/>
+                <w:szCs w:val="18"/>
+              </w:rPr>
+              <w:t>json</w:t>
+            </w:r>
+            <w:proofErr w:type="spellEnd"/>
+            <w:r>
+              <w:rPr>
+                <w:rFonts w:ascii="Courier New" w:hAnsi="Courier New" w:cs="Courier New"/>
+                <w:sz w:val="18"/>
+                <w:szCs w:val="18"/>
+              </w:rPr>
+              <w:t>" \</w:t>
+            </w:r>
+          </w:p>
+          <w:p>
+            <w:pPr>
+              <w:rPr>
+                <w:rFonts w:ascii="Courier New" w:hAnsi="Courier New" w:cs="Courier New"/>
+                <w:sz w:val="18"/>
+                <w:szCs w:val="18"/>
+              </w:rPr>
+            </w:pPr>
+            <w:r>
+              <w:rPr>
+                <w:rFonts w:ascii="Courier New" w:hAnsi="Courier New" w:cs="Courier New"/>
+                <w:sz w:val="18"/>
+                <w:szCs w:val="18"/>
+              </w:rPr>
+              <w:t xml:space="preserve">  -d '{"dnames":[{"name":"I_0001","value":"1111.25"},{"name":"I_0002","value":"2222.25"},{"name":"EndMnA.block","value":"27772.34"}]}' \</w:t>
+            </w:r>
+          </w:p>
+          <w:p>
+            <w:pPr>
+              <w:rPr>
+                <w:rFonts w:ascii="Courier New" w:hAnsi="Courier New" w:cs="Courier New"/>
+                <w:sz w:val="18"/>
+                <w:szCs w:val="18"/>
+              </w:rPr>
+            </w:pPr>
+            <w:r>
+              <w:rPr>
+                <w:rFonts w:ascii="Courier New" w:hAnsi="Courier New" w:cs="Courier New"/>
+                <w:sz w:val="18"/>
+                <w:szCs w:val="18"/>
+              </w:rPr>
+              <w:t>http://glm-ml-dev.amers1.cis.trcloud:8017/v1/resources/datarequest?rs:id=17395420970371531535</w:t>
+            </w:r>
+          </w:p>
+          <w:p/>
+          <w:p/>
+          <w:p>
+            <w:pPr>
+              <w:pStyle w:val="ListParagraph"/>
+              <w:numPr>
+                <w:ilvl w:val="0"/>
+                <w:numId w:val="19"/>
+              </w:numPr>
+            </w:pPr>
+            <w:r>
+              <w:t xml:space="preserve">POST User Data File – Used above </w:t>
+            </w:r>
+            <w:proofErr w:type="spellStart"/>
+            <w:r>
+              <w:t>json</w:t>
+            </w:r>
+            <w:proofErr w:type="spellEnd"/>
+            <w:r>
+              <w:t xml:space="preserve"> but is stored in file called ./data1.txt</w:t>
+            </w:r>
+          </w:p>
+          <w:p/>
+          <w:p>
+            <w:pPr>
+              <w:rPr>
+                <w:rFonts w:ascii="Courier New" w:hAnsi="Courier New" w:cs="Courier New"/>
+                <w:sz w:val="18"/>
+                <w:szCs w:val="18"/>
+              </w:rPr>
+            </w:pPr>
+            <w:r>
+              <w:rPr>
+                <w:rFonts w:ascii="Courier New" w:hAnsi="Courier New" w:cs="Courier New"/>
+                <w:sz w:val="18"/>
+                <w:szCs w:val="18"/>
+              </w:rPr>
+              <w:t>curl --</w:t>
+            </w:r>
+            <w:proofErr w:type="spellStart"/>
+            <w:r>
+              <w:rPr>
+                <w:rFonts w:ascii="Courier New" w:hAnsi="Courier New" w:cs="Courier New"/>
+                <w:sz w:val="18"/>
+                <w:szCs w:val="18"/>
+              </w:rPr>
+              <w:t>anyauth</w:t>
+            </w:r>
+            <w:proofErr w:type="spellEnd"/>
+            <w:r>
+              <w:rPr>
+                <w:rFonts w:ascii="Courier New" w:hAnsi="Courier New" w:cs="Courier New"/>
+                <w:sz w:val="18"/>
+                <w:szCs w:val="18"/>
+              </w:rPr>
+              <w:t xml:space="preserve"> --user </w:t>
+            </w:r>
+            <w:proofErr w:type="spellStart"/>
+            <w:r>
+              <w:rPr>
+                <w:rFonts w:ascii="Courier New" w:hAnsi="Courier New" w:cs="Courier New"/>
+                <w:sz w:val="18"/>
+                <w:szCs w:val="18"/>
+              </w:rPr>
+              <w:t>grusso:password</w:t>
+            </w:r>
+            <w:proofErr w:type="spellEnd"/>
+            <w:r>
+              <w:rPr>
+                <w:rFonts w:ascii="Courier New" w:hAnsi="Courier New" w:cs="Courier New"/>
+                <w:sz w:val="18"/>
+                <w:szCs w:val="18"/>
+              </w:rPr>
+              <w:t xml:space="preserve"> --data @./data1.txt -X POST \</w:t>
+            </w:r>
+          </w:p>
+          <w:p>
+            <w:pPr>
+              <w:rPr>
+                <w:rFonts w:ascii="Courier New" w:hAnsi="Courier New" w:cs="Courier New"/>
+                <w:sz w:val="18"/>
+                <w:szCs w:val="18"/>
+              </w:rPr>
+            </w:pPr>
+            <w:r>
+              <w:rPr>
+                <w:rFonts w:ascii="Courier New" w:hAnsi="Courier New" w:cs="Courier New"/>
+                <w:sz w:val="18"/>
+                <w:szCs w:val="18"/>
+              </w:rPr>
+              <w:t xml:space="preserve">  -H "Content-Type: application/</w:t>
+            </w:r>
+            <w:proofErr w:type="spellStart"/>
+            <w:r>
+              <w:rPr>
+                <w:rFonts w:ascii="Courier New" w:hAnsi="Courier New" w:cs="Courier New"/>
+                <w:sz w:val="18"/>
+                <w:szCs w:val="18"/>
+              </w:rPr>
+              <w:t>json</w:t>
+            </w:r>
+            <w:proofErr w:type="spellEnd"/>
+            <w:r>
+              <w:rPr>
+                <w:rFonts w:ascii="Courier New" w:hAnsi="Courier New" w:cs="Courier New"/>
+                <w:sz w:val="18"/>
+                <w:szCs w:val="18"/>
+              </w:rPr>
+              <w:t>" \</w:t>
+            </w:r>
+          </w:p>
+          <w:p>
+            <w:r>
+              <w:rPr>
+                <w:rFonts w:ascii="Courier New" w:hAnsi="Courier New" w:cs="Courier New"/>
+                <w:sz w:val="18"/>
+                <w:szCs w:val="18"/>
+              </w:rPr>
+              <w:t xml:space="preserve">  </w:t>
+            </w:r>
+            <w:r>
+              <w:rPr>
+                <w:rFonts w:ascii="Courier New" w:hAnsi="Courier New" w:cs="Courier New"/>
+                <w:sz w:val="18"/>
+                <w:szCs w:val="18"/>
+              </w:rPr>
+              <w:t>http://glm-ml-dev.amers1.cis.trcloud:8017/v1/resources/datarequest?rs:id=17395420970371531535</w:t>
+            </w:r>
+          </w:p>
+          <w:p>
+            <w:bookmarkStart w:id="0" w:name="_GoBack"/>
+            <w:bookmarkEnd w:id="0"/>
+          </w:p>
+          <w:p/>
+        </w:tc>
+      </w:tr>
+      <w:tr>
+        <w:tc>
+          <w:tcPr>
+            <w:tcW w:w="630" w:type="dxa"/>
+            <w:vMerge w:val="restart"/>
+            <w:tcBorders>
+              <w:top w:val="nil"/>
+              <w:left w:val="single" w:sz="8" w:space="0" w:color="auto"/>
+              <w:right w:val="single" w:sz="8" w:space="0" w:color="auto"/>
+            </w:tcBorders>
+            <w:tcMar>
+              <w:top w:w="0" w:type="dxa"/>
+              <w:left w:w="108" w:type="dxa"/>
+              <w:bottom w:w="0" w:type="dxa"/>
+              <w:right w:w="108" w:type="dxa"/>
+            </w:tcMar>
+            <w:hideMark/>
+          </w:tcPr>
+          <w:p>
+            <w:pPr>
+              <w:jc w:val="center"/>
+            </w:pPr>
+            <w:r>
+              <w:t>2</w:t>
+            </w:r>
+          </w:p>
+        </w:tc>
+        <w:tc>
+          <w:tcPr>
+            <w:tcW w:w="1170" w:type="dxa"/>
+            <w:vMerge w:val="restart"/>
+            <w:tcBorders>
+              <w:top w:val="nil"/>
+              <w:left w:val="nil"/>
+              <w:right w:val="single" w:sz="8" w:space="0" w:color="auto"/>
+            </w:tcBorders>
+            <w:tcMar>
+              <w:top w:w="0" w:type="dxa"/>
+              <w:left w:w="108" w:type="dxa"/>
+              <w:bottom w:w="0" w:type="dxa"/>
+              <w:right w:w="108" w:type="dxa"/>
+            </w:tcMar>
+            <w:hideMark/>
+          </w:tcPr>
+          <w:p>
+            <w:r>
+              <w:t xml:space="preserve">GET </w:t>
+            </w:r>
+            <w:r>
+              <w:lastRenderedPageBreak/>
+              <w:t>Merged Doc</w:t>
+            </w:r>
+          </w:p>
+          <w:p/>
+        </w:tc>
+        <w:tc>
+          <w:tcPr>
+            <w:tcW w:w="4230" w:type="dxa"/>
+            <w:tcBorders>
+              <w:top w:val="nil"/>
+              <w:left w:val="nil"/>
+              <w:bottom w:val="single" w:sz="8" w:space="0" w:color="auto"/>
+              <w:right w:val="single" w:sz="8" w:space="0" w:color="auto"/>
+            </w:tcBorders>
+            <w:tcMar>
+              <w:top w:w="0" w:type="dxa"/>
+              <w:left w:w="108" w:type="dxa"/>
+              <w:bottom w:w="0" w:type="dxa"/>
+              <w:right w:w="108" w:type="dxa"/>
+            </w:tcMar>
+          </w:tcPr>
+          <w:p/>
+        </w:tc>
+        <w:tc>
+          <w:tcPr>
+            <w:tcW w:w="7740" w:type="dxa"/>
+            <w:tcBorders>
+              <w:top w:val="nil"/>
+              <w:left w:val="nil"/>
+              <w:bottom w:val="single" w:sz="8" w:space="0" w:color="auto"/>
+              <w:right w:val="single" w:sz="8" w:space="0" w:color="auto"/>
+            </w:tcBorders>
+            <w:tcMar>
+              <w:top w:w="0" w:type="dxa"/>
+              <w:left w:w="108" w:type="dxa"/>
+              <w:bottom w:w="0" w:type="dxa"/>
+              <w:right w:w="108" w:type="dxa"/>
+            </w:tcMar>
+          </w:tcPr>
+          <w:p/>
+        </w:tc>
+      </w:tr>
+      <w:tr>
+        <w:tc>
+          <w:tcPr>
+            <w:tcW w:w="630" w:type="dxa"/>
+            <w:vMerge/>
+            <w:tcBorders>
+              <w:left w:val="single" w:sz="8" w:space="0" w:color="auto"/>
+              <w:bottom w:val="single" w:sz="8" w:space="0" w:color="auto"/>
+              <w:right w:val="single" w:sz="8" w:space="0" w:color="auto"/>
+            </w:tcBorders>
+            <w:tcMar>
+              <w:top w:w="0" w:type="dxa"/>
+              <w:left w:w="108" w:type="dxa"/>
+              <w:bottom w:w="0" w:type="dxa"/>
+              <w:right w:w="108" w:type="dxa"/>
+            </w:tcMar>
+          </w:tcPr>
+          <w:p>
+            <w:pPr>
+              <w:jc w:val="center"/>
+            </w:pPr>
+          </w:p>
+        </w:tc>
+        <w:tc>
+          <w:tcPr>
+            <w:tcW w:w="1170" w:type="dxa"/>
+            <w:vMerge/>
+            <w:tcBorders>
+              <w:left w:val="nil"/>
+              <w:bottom w:val="single" w:sz="8" w:space="0" w:color="auto"/>
+              <w:right w:val="single" w:sz="8" w:space="0" w:color="auto"/>
+            </w:tcBorders>
+            <w:tcMar>
+              <w:top w:w="0" w:type="dxa"/>
+              <w:left w:w="108" w:type="dxa"/>
+              <w:bottom w:w="0" w:type="dxa"/>
+              <w:right w:w="108" w:type="dxa"/>
+            </w:tcMar>
+          </w:tcPr>
+          <w:p/>
+        </w:tc>
+        <w:tc>
+          <w:tcPr>
+            <w:tcW w:w="11970" w:type="dxa"/>
+            <w:gridSpan w:val="2"/>
+            <w:tcBorders>
+              <w:top w:val="single" w:sz="8" w:space="0" w:color="auto"/>
+              <w:left w:val="nil"/>
+              <w:bottom w:val="single" w:sz="8" w:space="0" w:color="auto"/>
+              <w:right w:val="single" w:sz="8" w:space="0" w:color="auto"/>
+            </w:tcBorders>
+            <w:tcMar>
+              <w:top w:w="0" w:type="dxa"/>
+              <w:left w:w="108" w:type="dxa"/>
+              <w:bottom w:w="0" w:type="dxa"/>
+              <w:right w:w="108" w:type="dxa"/>
+            </w:tcMar>
+          </w:tcPr>
+          <w:p/>
+          <w:p>
+            <w:pPr>
+              <w:rPr>
+                <w:b/>
+              </w:rPr>
+            </w:pPr>
+            <w:r>
+              <w:rPr>
+                <w:b/>
+              </w:rPr>
+              <w:t>Curl Commands:</w:t>
+            </w:r>
+          </w:p>
+          <w:p/>
+          <w:p/>
+          <w:p/>
+        </w:tc>
+      </w:tr>
+    </w:tbl>
     <w:p/>
     <w:sectPr>
-      <w:footerReference w:type="default" r:id="rId16"/>
+      <w:footerReference w:type="default" r:id="rId10"/>
       <w:pgSz w:w="15840" w:h="12240" w:orient="landscape"/>
       <w:pgMar w:top="720" w:right="720" w:bottom="720" w:left="720" w:header="720" w:footer="720" w:gutter="0"/>
       <w:cols w:space="720"/>
@@ -2932,7 +3758,7 @@
       <w:rPr>
         <w:noProof/>
       </w:rPr>
-      <w:t>1</w:t>
+      <w:t>5</w:t>
     </w:r>
     <w:r>
       <w:fldChar w:fldCharType="end"/>
@@ -2940,27 +3766,14 @@
     <w:r>
       <w:t xml:space="preserve"> of </w:t>
     </w:r>
-    <w:r>
-      <w:fldChar w:fldCharType="begin"/>
-    </w:r>
-    <w:r>
-      <w:instrText xml:space="preserve"> NUMPAGES   \* MERGEFORMAT </w:instrText>
-    </w:r>
-    <w:r>
-      <w:fldChar w:fldCharType="separate"/>
-    </w:r>
-    <w:r>
-      <w:rPr>
-        <w:noProof/>
-      </w:rPr>
-      <w:t>4</w:t>
-    </w:r>
-    <w:r>
-      <w:rPr>
-        <w:noProof/>
-      </w:rPr>
-      <w:fldChar w:fldCharType="end"/>
-    </w:r>
+    <w:fldSimple w:instr=" NUMPAGES   \* MERGEFORMAT ">
+      <w:r>
+        <w:rPr>
+          <w:noProof/>
+        </w:rPr>
+        <w:t>6</w:t>
+      </w:r>
+    </w:fldSimple>
   </w:p>
 </w:ftr>
 </file>

</xml_diff>

<commit_message>
reorg for roxy deployer
</commit_message>
<xml_diff>
--- a/Workpaper API Spec.docx
+++ b/Workpaper API Spec.docx
@@ -25,7 +25,7 @@
       </w:tblPr>
       <w:tblGrid>
         <w:gridCol w:w="1980"/>
-        <w:gridCol w:w="4050"/>
+        <w:gridCol w:w="11520"/>
       </w:tblGrid>
       <w:tr>
         <w:tc>
@@ -48,7 +48,7 @@
         </w:tc>
         <w:tc>
           <w:tcPr>
-            <w:tcW w:w="4050" w:type="dxa"/>
+            <w:tcW w:w="11520" w:type="dxa"/>
           </w:tcPr>
           <w:p>
             <w:pPr>
@@ -72,18 +72,130 @@
           </w:tcPr>
           <w:p>
             <w:r>
-              <w:t>/template</w:t>
-            </w:r>
-          </w:p>
+              <w:t>/</w:t>
+            </w:r>
+            <w:proofErr w:type="spellStart"/>
+            <w:r>
+              <w:t>wpaper</w:t>
+            </w:r>
+            <w:proofErr w:type="spellEnd"/>
+          </w:p>
+          <w:p/>
+          <w:p/>
         </w:tc>
         <w:tc>
           <w:tcPr>
-            <w:tcW w:w="4050" w:type="dxa"/>
+            <w:tcW w:w="11520" w:type="dxa"/>
           </w:tcPr>
           <w:p>
             <w:r>
-              <w:t>Template API</w:t>
-            </w:r>
+              <w:t xml:space="preserve">Calculation </w:t>
+            </w:r>
+            <w:proofErr w:type="spellStart"/>
+            <w:r>
+              <w:t>Workpaper</w:t>
+            </w:r>
+            <w:proofErr w:type="spellEnd"/>
+            <w:r>
+              <w:t xml:space="preserve"> API</w:t>
+            </w:r>
+          </w:p>
+          <w:p>
+            <w:pPr>
+              <w:pStyle w:val="ListParagraph"/>
+              <w:numPr>
+                <w:ilvl w:val="0"/>
+                <w:numId w:val="30"/>
+              </w:numPr>
+            </w:pPr>
+            <w:r>
+              <w:t>POST (upload/create)</w:t>
+            </w:r>
+          </w:p>
+          <w:p>
+            <w:pPr>
+              <w:pStyle w:val="ListParagraph"/>
+              <w:numPr>
+                <w:ilvl w:val="0"/>
+                <w:numId w:val="30"/>
+              </w:numPr>
+            </w:pPr>
+            <w:r>
+              <w:t>GET Search</w:t>
+            </w:r>
+          </w:p>
+          <w:p>
+            <w:pPr>
+              <w:pStyle w:val="ListParagraph"/>
+              <w:numPr>
+                <w:ilvl w:val="0"/>
+                <w:numId w:val="30"/>
+              </w:numPr>
+            </w:pPr>
+            <w:r>
+              <w:t xml:space="preserve">GET File (binary </w:t>
+            </w:r>
+            <w:proofErr w:type="spellStart"/>
+            <w:r>
+              <w:t>xlsx</w:t>
+            </w:r>
+            <w:proofErr w:type="spellEnd"/>
+            <w:r>
+              <w:t xml:space="preserve"> </w:t>
+            </w:r>
+            <w:r>
+              <w:t>file)</w:t>
+            </w:r>
+          </w:p>
+          <w:p>
+            <w:pPr>
+              <w:pStyle w:val="ListParagraph"/>
+              <w:numPr>
+                <w:ilvl w:val="0"/>
+                <w:numId w:val="30"/>
+              </w:numPr>
+            </w:pPr>
+            <w:r>
+              <w:t xml:space="preserve">GET List (list of </w:t>
+            </w:r>
+            <w:proofErr w:type="spellStart"/>
+            <w:r>
+              <w:t>xlsx</w:t>
+            </w:r>
+            <w:proofErr w:type="spellEnd"/>
+            <w:r>
+              <w:t xml:space="preserve"> </w:t>
+            </w:r>
+            <w:r>
+              <w:t>files by client)</w:t>
+            </w:r>
+          </w:p>
+          <w:p>
+            <w:pPr>
+              <w:pStyle w:val="ListParagraph"/>
+              <w:numPr>
+                <w:ilvl w:val="0"/>
+                <w:numId w:val="30"/>
+              </w:numPr>
+            </w:pPr>
+            <w:r>
+              <w:t xml:space="preserve">DELETE (binary </w:t>
+            </w:r>
+            <w:proofErr w:type="spellStart"/>
+            <w:r>
+              <w:t>xlsx</w:t>
+            </w:r>
+            <w:proofErr w:type="spellEnd"/>
+            <w:r>
+              <w:t xml:space="preserve"> </w:t>
+            </w:r>
+            <w:r>
+              <w:t>file and associated metadata)</w:t>
+            </w:r>
+          </w:p>
+          <w:p>
+            <w:bookmarkStart w:id="0" w:name="_GoBack"/>
+            <w:bookmarkEnd w:id="0"/>
           </w:p>
         </w:tc>
       </w:tr>
@@ -94,24 +206,226 @@
           </w:tcPr>
           <w:p>
             <w:r>
-              <w:t>/</w:t>
-            </w:r>
-            <w:proofErr w:type="spellStart"/>
-            <w:r>
-              <w:t>datarequest</w:t>
-            </w:r>
-            <w:proofErr w:type="spellEnd"/>
-          </w:p>
+              <w:t>/template</w:t>
+            </w:r>
+          </w:p>
+          <w:p/>
         </w:tc>
         <w:tc>
           <w:tcPr>
-            <w:tcW w:w="4050" w:type="dxa"/>
+            <w:tcW w:w="11520" w:type="dxa"/>
           </w:tcPr>
           <w:p>
             <w:r>
+              <w:t>Template API</w:t>
+            </w:r>
+          </w:p>
+          <w:p>
+            <w:pPr>
+              <w:pStyle w:val="ListParagraph"/>
+              <w:numPr>
+                <w:ilvl w:val="0"/>
+                <w:numId w:val="30"/>
+              </w:numPr>
+            </w:pPr>
+            <w:r>
+              <w:t>POST (upload/create)</w:t>
+            </w:r>
+          </w:p>
+          <w:p>
+            <w:pPr>
+              <w:pStyle w:val="ListParagraph"/>
+              <w:numPr>
+                <w:ilvl w:val="0"/>
+                <w:numId w:val="30"/>
+              </w:numPr>
+            </w:pPr>
+            <w:r>
+              <w:t>GET Search</w:t>
+            </w:r>
+          </w:p>
+          <w:p>
+            <w:pPr>
+              <w:pStyle w:val="ListParagraph"/>
+              <w:numPr>
+                <w:ilvl w:val="0"/>
+                <w:numId w:val="30"/>
+              </w:numPr>
+            </w:pPr>
+            <w:r>
+              <w:t xml:space="preserve">GET </w:t>
+            </w:r>
+            <w:r>
+              <w:t xml:space="preserve">File </w:t>
+            </w:r>
+            <w:r>
+              <w:t>(binary template file)</w:t>
+            </w:r>
+          </w:p>
+          <w:p>
+            <w:pPr>
+              <w:pStyle w:val="ListParagraph"/>
+              <w:numPr>
+                <w:ilvl w:val="0"/>
+                <w:numId w:val="30"/>
+              </w:numPr>
+            </w:pPr>
+            <w:r>
+              <w:t xml:space="preserve">GET </w:t>
+            </w:r>
+            <w:r>
+              <w:t xml:space="preserve">List </w:t>
+            </w:r>
+            <w:r>
+              <w:t>(</w:t>
+            </w:r>
+            <w:r>
+              <w:t xml:space="preserve">list of </w:t>
+            </w:r>
+            <w:r>
+              <w:t>template file</w:t>
+            </w:r>
+            <w:r>
+              <w:t>s by client</w:t>
+            </w:r>
+            <w:r>
+              <w:t>)</w:t>
+            </w:r>
+          </w:p>
+          <w:p>
+            <w:pPr>
+              <w:pStyle w:val="ListParagraph"/>
+              <w:numPr>
+                <w:ilvl w:val="0"/>
+                <w:numId w:val="30"/>
+              </w:numPr>
+            </w:pPr>
+            <w:r>
+              <w:t>DELETE (binary template file and associated metadata)</w:t>
+            </w:r>
+          </w:p>
+          <w:p/>
+        </w:tc>
+      </w:tr>
+      <w:tr>
+        <w:tc>
+          <w:tcPr>
+            <w:tcW w:w="1980" w:type="dxa"/>
+          </w:tcPr>
+          <w:p>
+            <w:r>
+              <w:t>/</w:t>
+            </w:r>
+            <w:proofErr w:type="spellStart"/>
+            <w:r>
+              <w:t>datarequest</w:t>
+            </w:r>
+            <w:proofErr w:type="spellEnd"/>
+          </w:p>
+        </w:tc>
+        <w:tc>
+          <w:tcPr>
+            <w:tcW w:w="11520" w:type="dxa"/>
+          </w:tcPr>
+          <w:p>
+            <w:r>
               <w:t>Data Request API</w:t>
             </w:r>
           </w:p>
+          <w:p>
+            <w:pPr>
+              <w:pStyle w:val="ListParagraph"/>
+              <w:numPr>
+                <w:ilvl w:val="0"/>
+                <w:numId w:val="30"/>
+              </w:numPr>
+            </w:pPr>
+            <w:r>
+              <w:t>POST (upload/create)</w:t>
+            </w:r>
+          </w:p>
+          <w:p>
+            <w:pPr>
+              <w:pStyle w:val="ListParagraph"/>
+              <w:numPr>
+                <w:ilvl w:val="0"/>
+                <w:numId w:val="30"/>
+              </w:numPr>
+            </w:pPr>
+            <w:r>
+              <w:t>GET Search</w:t>
+            </w:r>
+            <w:r>
+              <w:t xml:space="preserve"> (</w:t>
+            </w:r>
+            <w:r>
+              <w:t>data request JSON d</w:t>
+            </w:r>
+            <w:r>
+              <w:t>ocs)</w:t>
+            </w:r>
+          </w:p>
+          <w:p>
+            <w:pPr>
+              <w:pStyle w:val="ListParagraph"/>
+              <w:numPr>
+                <w:ilvl w:val="0"/>
+                <w:numId w:val="30"/>
+              </w:numPr>
+            </w:pPr>
+            <w:r>
+              <w:t xml:space="preserve">GET </w:t>
+            </w:r>
+            <w:r>
+              <w:t xml:space="preserve">Doc </w:t>
+            </w:r>
+            <w:r>
+              <w:t>(</w:t>
+            </w:r>
+            <w:r>
+              <w:t>data request JSON doc</w:t>
+            </w:r>
+            <w:r>
+              <w:t>)</w:t>
+            </w:r>
+          </w:p>
+          <w:p>
+            <w:pPr>
+              <w:pStyle w:val="ListParagraph"/>
+              <w:numPr>
+                <w:ilvl w:val="0"/>
+                <w:numId w:val="30"/>
+              </w:numPr>
+            </w:pPr>
+            <w:r>
+              <w:t xml:space="preserve">GET List (list of data request </w:t>
+            </w:r>
+            <w:r>
+              <w:t xml:space="preserve">JSON docs </w:t>
+            </w:r>
+            <w:r>
+              <w:t>by client)</w:t>
+            </w:r>
+          </w:p>
+          <w:p>
+            <w:pPr>
+              <w:pStyle w:val="ListParagraph"/>
+              <w:numPr>
+                <w:ilvl w:val="0"/>
+                <w:numId w:val="30"/>
+              </w:numPr>
+            </w:pPr>
+            <w:r>
+              <w:t>DELETE (</w:t>
+            </w:r>
+            <w:r>
+              <w:t>data request JSON doc</w:t>
+            </w:r>
+            <w:r>
+              <w:t>)</w:t>
+            </w:r>
+          </w:p>
+          <w:p/>
         </w:tc>
       </w:tr>
     </w:tbl>
@@ -289,7 +603,7 @@
           </w:tcPr>
           <w:p>
             <w:r>
-              <w:t>POST</w:t>
+              <w:t>POST (create)</w:t>
             </w:r>
           </w:p>
         </w:tc>
@@ -314,6 +628,74 @@
               <w:t>Uploads a new template file that physically resides on the local client directory.</w:t>
             </w:r>
           </w:p>
+          <w:p/>
+          <w:p>
+            <w:r>
+              <w:t>Notes:</w:t>
+            </w:r>
+          </w:p>
+          <w:p>
+            <w:pPr>
+              <w:pStyle w:val="ListParagraph"/>
+              <w:numPr>
+                <w:ilvl w:val="0"/>
+                <w:numId w:val="26"/>
+              </w:numPr>
+            </w:pPr>
+            <w:r>
+              <w:t xml:space="preserve">A </w:t>
+            </w:r>
+            <w:r>
+              <w:t xml:space="preserve">template name </w:t>
+            </w:r>
+            <w:r>
+              <w:t>parameter must be provided by the app server that is unique.</w:t>
+            </w:r>
+          </w:p>
+          <w:p>
+            <w:pPr>
+              <w:pStyle w:val="ListParagraph"/>
+              <w:numPr>
+                <w:ilvl w:val="0"/>
+                <w:numId w:val="26"/>
+              </w:numPr>
+            </w:pPr>
+            <w:r>
+              <w:t>Each version of the template will result in a unique template name.</w:t>
+            </w:r>
+          </w:p>
+          <w:p>
+            <w:pPr>
+              <w:pStyle w:val="ListParagraph"/>
+              <w:numPr>
+                <w:ilvl w:val="0"/>
+                <w:numId w:val="26"/>
+              </w:numPr>
+            </w:pPr>
+            <w:r>
+              <w:t>F</w:t>
+            </w:r>
+            <w:r>
+              <w:t>older is created under the template directory in MarkLogic with the name of that template.</w:t>
+            </w:r>
+          </w:p>
+          <w:p>
+            <w:pPr>
+              <w:pStyle w:val="ListParagraph"/>
+              <w:numPr>
+                <w:ilvl w:val="0"/>
+                <w:numId w:val="26"/>
+              </w:numPr>
+            </w:pPr>
+            <w:r>
+              <w:lastRenderedPageBreak/>
+              <w:t xml:space="preserve">Folder </w:t>
+            </w:r>
+            <w:r>
+              <w:t>contains the binary version of the excel file that is being uploaded as well as the xml version of the file containing pertinent data for the file that will be used for searches.</w:t>
+            </w:r>
+          </w:p>
+          <w:p/>
         </w:tc>
       </w:tr>
       <w:tr>
@@ -339,6 +721,7 @@
               <w:jc w:val="center"/>
             </w:pPr>
             <w:r>
+              <w:lastRenderedPageBreak/>
               <w:t>2</w:t>
             </w:r>
           </w:p>
@@ -362,7 +745,7 @@
           </w:tcPr>
           <w:p>
             <w:r>
-              <w:t>GET File</w:t>
+              <w:t>GET (File)</w:t>
             </w:r>
           </w:p>
         </w:tc>
@@ -384,9 +767,10 @@
           </w:tcPr>
           <w:p>
             <w:r>
-              <w:t>Returns specific template spreadsheet file.</w:t>
-            </w:r>
-          </w:p>
+              <w:t>Returns specific template spreadsheet file in excel (binary) format.</w:t>
+            </w:r>
+          </w:p>
+          <w:p/>
         </w:tc>
       </w:tr>
       <w:tr>
@@ -457,9 +841,10 @@
           </w:tcPr>
           <w:p>
             <w:r>
-              <w:t>Soft Delete – Archives the Template file and its metadata.</w:t>
-            </w:r>
-          </w:p>
+              <w:t>Soft Delete – Archives the Template file and its metadata. This has not been fully flushed out yet and may not be needed.</w:t>
+            </w:r>
+          </w:p>
+          <w:p/>
         </w:tc>
       </w:tr>
     </w:tbl>
@@ -645,7 +1030,7 @@
           </w:tcPr>
           <w:p>
             <w:r>
-              <w:t>POST</w:t>
+              <w:t>POST (create)</w:t>
             </w:r>
           </w:p>
         </w:tc>
@@ -667,9 +1052,147 @@
           </w:tcPr>
           <w:p>
             <w:r>
-              <w:t>Creates a new User Data file.</w:t>
-            </w:r>
-          </w:p>
+              <w:t>Creates a new data request record.</w:t>
+            </w:r>
+          </w:p>
+          <w:p/>
+          <w:p>
+            <w:r>
+              <w:t>Notes:</w:t>
+            </w:r>
+          </w:p>
+          <w:p>
+            <w:pPr>
+              <w:pStyle w:val="ListParagraph"/>
+              <w:numPr>
+                <w:ilvl w:val="0"/>
+                <w:numId w:val="27"/>
+              </w:numPr>
+            </w:pPr>
+            <w:r>
+              <w:t>D</w:t>
+            </w:r>
+            <w:r>
+              <w:t xml:space="preserve">ata </w:t>
+            </w:r>
+            <w:r>
+              <w:t>R</w:t>
+            </w:r>
+            <w:r>
+              <w:t xml:space="preserve">equest </w:t>
+            </w:r>
+            <w:r>
+              <w:t>I</w:t>
+            </w:r>
+            <w:r>
+              <w:t>dentifier (</w:t>
+            </w:r>
+            <w:r>
+              <w:t>GUID</w:t>
+            </w:r>
+            <w:r>
+              <w:t xml:space="preserve">) and </w:t>
+            </w:r>
+            <w:r>
+              <w:t>T</w:t>
+            </w:r>
+            <w:r>
+              <w:t xml:space="preserve">emplate </w:t>
+            </w:r>
+            <w:r>
+              <w:t>N</w:t>
+            </w:r>
+            <w:r>
+              <w:t>ame must be provided as parameters.</w:t>
+            </w:r>
+          </w:p>
+          <w:p>
+            <w:pPr>
+              <w:pStyle w:val="ListParagraph"/>
+              <w:numPr>
+                <w:ilvl w:val="0"/>
+                <w:numId w:val="27"/>
+              </w:numPr>
+            </w:pPr>
+            <w:r>
+              <w:t>New folder is created u</w:t>
+            </w:r>
+            <w:r>
+              <w:t xml:space="preserve">nder the </w:t>
+            </w:r>
+            <w:r>
+              <w:t>/</w:t>
+            </w:r>
+            <w:proofErr w:type="spellStart"/>
+            <w:r>
+              <w:t>datarequest</w:t>
+            </w:r>
+            <w:proofErr w:type="spellEnd"/>
+            <w:r>
+              <w:t xml:space="preserve"> directory</w:t>
+            </w:r>
+            <w:r>
+              <w:t xml:space="preserve"> that uses the </w:t>
+            </w:r>
+            <w:r>
+              <w:t>T</w:t>
+            </w:r>
+            <w:r>
+              <w:t xml:space="preserve">emplate </w:t>
+            </w:r>
+            <w:r>
+              <w:t>N</w:t>
+            </w:r>
+            <w:r>
+              <w:t>ame</w:t>
+            </w:r>
+            <w:r>
+              <w:t xml:space="preserve"> parameter</w:t>
+            </w:r>
+            <w:r>
+              <w:t>.</w:t>
+            </w:r>
+          </w:p>
+          <w:p>
+            <w:pPr>
+              <w:pStyle w:val="ListParagraph"/>
+              <w:numPr>
+                <w:ilvl w:val="0"/>
+                <w:numId w:val="27"/>
+              </w:numPr>
+            </w:pPr>
+            <w:r>
+              <w:t xml:space="preserve">System will create an </w:t>
+            </w:r>
+            <w:r>
+              <w:t xml:space="preserve">XML/JSON file </w:t>
+            </w:r>
+            <w:r>
+              <w:t>and will store it in the New Template Name directory.</w:t>
+            </w:r>
+          </w:p>
+          <w:p>
+            <w:pPr>
+              <w:pStyle w:val="ListParagraph"/>
+              <w:numPr>
+                <w:ilvl w:val="0"/>
+                <w:numId w:val="27"/>
+              </w:numPr>
+            </w:pPr>
+            <w:r>
+              <w:t xml:space="preserve">XML/JSON file will have a set of </w:t>
+            </w:r>
+            <w:r>
+              <w:t>key/value pair</w:t>
+            </w:r>
+            <w:r>
+              <w:t>s</w:t>
+            </w:r>
+            <w:r>
+              <w:t xml:space="preserve"> of the defined names for which the template was filled out with alongside any other relevant metadata for that data request.</w:t>
+            </w:r>
+          </w:p>
+          <w:p/>
         </w:tc>
       </w:tr>
       <w:tr>
@@ -695,7 +1218,7 @@
               <w:jc w:val="center"/>
             </w:pPr>
             <w:r>
-              <w:t>3</w:t>
+              <w:t>2</w:t>
             </w:r>
           </w:p>
         </w:tc>
@@ -717,7 +1240,7 @@
           </w:tcPr>
           <w:p>
             <w:r>
-              <w:t>GET Merged File</w:t>
+              <w:t>GET (merged file)</w:t>
             </w:r>
           </w:p>
         </w:tc>
@@ -739,7 +1262,7 @@
           </w:tcPr>
           <w:p>
             <w:r>
-              <w:t xml:space="preserve">Return merged spreadsheet file. Returns binary </w:t>
+              <w:t xml:space="preserve">Returns a merged spreadsheet (binary) </w:t>
             </w:r>
             <w:proofErr w:type="spellStart"/>
             <w:r>
@@ -747,9 +1270,30 @@
             </w:r>
             <w:proofErr w:type="spellEnd"/>
             <w:r>
-              <w:t xml:space="preserve"> file.</w:t>
-            </w:r>
-          </w:p>
+              <w:t xml:space="preserve"> file containing the template with the filled out </w:t>
+            </w:r>
+            <w:proofErr w:type="spellStart"/>
+            <w:r>
+              <w:t>datarequest</w:t>
+            </w:r>
+            <w:proofErr w:type="spellEnd"/>
+            <w:r>
+              <w:t xml:space="preserve"> data.</w:t>
+            </w:r>
+          </w:p>
+          <w:p/>
+          <w:p>
+            <w:r>
+              <w:t>Template name and data request identifier (</w:t>
+            </w:r>
+            <w:r>
+              <w:t>GUID</w:t>
+            </w:r>
+            <w:r>
+              <w:t>) are passed in as parameters.</w:t>
+            </w:r>
+          </w:p>
+          <w:p/>
         </w:tc>
       </w:tr>
       <w:tr>
@@ -775,7 +1319,7 @@
               <w:jc w:val="center"/>
             </w:pPr>
             <w:r>
-              <w:t>4</w:t>
+              <w:t>3</w:t>
             </w:r>
           </w:p>
         </w:tc>
@@ -797,9 +1341,26 @@
           </w:tcPr>
           <w:p>
             <w:r>
-              <w:t>GET Specific User Doc</w:t>
-            </w:r>
-          </w:p>
+              <w:t>GET (</w:t>
+            </w:r>
+            <w:proofErr w:type="spellStart"/>
+            <w:r>
+              <w:t>datarequest</w:t>
+            </w:r>
+            <w:proofErr w:type="spellEnd"/>
+            <w:r>
+              <w:t xml:space="preserve"> xml/</w:t>
+            </w:r>
+            <w:proofErr w:type="spellStart"/>
+            <w:r>
+              <w:t>json</w:t>
+            </w:r>
+            <w:proofErr w:type="spellEnd"/>
+            <w:r>
+              <w:t>)</w:t>
+            </w:r>
+          </w:p>
+          <w:p/>
         </w:tc>
         <w:tc>
           <w:tcPr>
@@ -819,13 +1380,303 @@
           </w:tcPr>
           <w:p>
             <w:r>
-              <w:t>Return User Data File. Returns specific user data file.</w:t>
-            </w:r>
-          </w:p>
+              <w:t>Returns the raw xml/</w:t>
+            </w:r>
+            <w:proofErr w:type="spellStart"/>
+            <w:r>
+              <w:t>json</w:t>
+            </w:r>
+            <w:proofErr w:type="spellEnd"/>
+            <w:r>
+              <w:t xml:space="preserve"> of the </w:t>
+            </w:r>
+            <w:proofErr w:type="spellStart"/>
+            <w:r>
+              <w:t>datarequest</w:t>
+            </w:r>
+            <w:proofErr w:type="spellEnd"/>
+            <w:r>
+              <w:t xml:space="preserve"> given the template name and data request identifier (</w:t>
+            </w:r>
+            <w:r>
+              <w:t>GUID</w:t>
+            </w:r>
+            <w:r>
+              <w:t>) as parameters.</w:t>
+            </w:r>
+          </w:p>
+          <w:p/>
+        </w:tc>
+      </w:tr>
+      <w:tr>
+        <w:tc>
+          <w:tcPr>
+            <w:tcW w:w="328" w:type="dxa"/>
+            <w:tcBorders>
+              <w:top w:val="single" w:sz="8" w:space="0" w:color="auto"/>
+              <w:left w:val="single" w:sz="8" w:space="0" w:color="auto"/>
+              <w:bottom w:val="single" w:sz="8" w:space="0" w:color="auto"/>
+              <w:right w:val="single" w:sz="8" w:space="0" w:color="auto"/>
+            </w:tcBorders>
+            <w:tcMar>
+              <w:top w:w="0" w:type="dxa"/>
+              <w:left w:w="108" w:type="dxa"/>
+              <w:bottom w:w="0" w:type="dxa"/>
+              <w:right w:w="108" w:type="dxa"/>
+            </w:tcMar>
+          </w:tcPr>
+          <w:p>
+            <w:pPr>
+              <w:jc w:val="center"/>
+            </w:pPr>
+            <w:r>
+              <w:t>4</w:t>
+            </w:r>
+          </w:p>
+        </w:tc>
+        <w:tc>
+          <w:tcPr>
+            <w:tcW w:w="2372" w:type="dxa"/>
+            <w:tcBorders>
+              <w:top w:val="single" w:sz="8" w:space="0" w:color="auto"/>
+              <w:left w:val="nil"/>
+              <w:bottom w:val="single" w:sz="8" w:space="0" w:color="auto"/>
+              <w:right w:val="single" w:sz="8" w:space="0" w:color="auto"/>
+            </w:tcBorders>
+            <w:tcMar>
+              <w:top w:w="0" w:type="dxa"/>
+              <w:left w:w="108" w:type="dxa"/>
+              <w:bottom w:w="0" w:type="dxa"/>
+              <w:right w:w="108" w:type="dxa"/>
+            </w:tcMar>
+          </w:tcPr>
+          <w:p>
+            <w:r>
+              <w:t xml:space="preserve">PUT (update existing </w:t>
+            </w:r>
+            <w:proofErr w:type="spellStart"/>
+            <w:r>
+              <w:t>datarequest</w:t>
+            </w:r>
+            <w:proofErr w:type="spellEnd"/>
+            <w:r>
+              <w:t>)</w:t>
+            </w:r>
+          </w:p>
+          <w:p/>
+        </w:tc>
+        <w:tc>
+          <w:tcPr>
+            <w:tcW w:w="10800" w:type="dxa"/>
+            <w:tcBorders>
+              <w:top w:val="single" w:sz="8" w:space="0" w:color="auto"/>
+              <w:left w:val="nil"/>
+              <w:bottom w:val="single" w:sz="8" w:space="0" w:color="auto"/>
+              <w:right w:val="single" w:sz="8" w:space="0" w:color="auto"/>
+            </w:tcBorders>
+            <w:tcMar>
+              <w:top w:w="0" w:type="dxa"/>
+              <w:left w:w="108" w:type="dxa"/>
+              <w:bottom w:w="0" w:type="dxa"/>
+              <w:right w:w="108" w:type="dxa"/>
+            </w:tcMar>
+          </w:tcPr>
+          <w:p>
+            <w:r>
+              <w:t>Update</w:t>
+            </w:r>
+            <w:r>
+              <w:t>s</w:t>
+            </w:r>
+            <w:r>
+              <w:t xml:space="preserve"> the existing </w:t>
+            </w:r>
+            <w:r>
+              <w:t xml:space="preserve">XML/JSON </w:t>
+            </w:r>
+            <w:r>
+              <w:t xml:space="preserve">of a </w:t>
+            </w:r>
+            <w:proofErr w:type="spellStart"/>
+            <w:r>
+              <w:t>datarequest</w:t>
+            </w:r>
+            <w:proofErr w:type="spellEnd"/>
+            <w:r>
+              <w:t xml:space="preserve"> given the </w:t>
+            </w:r>
+            <w:r>
+              <w:t>T</w:t>
+            </w:r>
+            <w:r>
+              <w:t xml:space="preserve">emplate </w:t>
+            </w:r>
+            <w:r>
+              <w:t>N</w:t>
+            </w:r>
+            <w:r>
+              <w:t xml:space="preserve">ame and </w:t>
+            </w:r>
+            <w:r>
+              <w:t>D</w:t>
+            </w:r>
+            <w:r>
+              <w:t xml:space="preserve">ata </w:t>
+            </w:r>
+            <w:r>
+              <w:t>R</w:t>
+            </w:r>
+            <w:r>
+              <w:t>equest identifier (</w:t>
+            </w:r>
+            <w:r>
+              <w:t>GUID</w:t>
+            </w:r>
+            <w:r>
+              <w:t>) as parameters.</w:t>
+            </w:r>
+          </w:p>
+          <w:p/>
+          <w:p>
+            <w:r>
+              <w:t>Notes:</w:t>
+            </w:r>
+          </w:p>
+          <w:p>
+            <w:pPr>
+              <w:pStyle w:val="ListParagraph"/>
+              <w:numPr>
+                <w:ilvl w:val="0"/>
+                <w:numId w:val="28"/>
+              </w:numPr>
+            </w:pPr>
+            <w:r>
+              <w:t>Once u</w:t>
+            </w:r>
+            <w:r>
+              <w:t xml:space="preserve">sers fill out the </w:t>
+            </w:r>
+            <w:proofErr w:type="spellStart"/>
+            <w:r>
+              <w:t>datarequest</w:t>
+            </w:r>
+            <w:proofErr w:type="spellEnd"/>
+            <w:r>
+              <w:t xml:space="preserve">, </w:t>
+            </w:r>
+            <w:r>
+              <w:t>they can continuously update it.</w:t>
+            </w:r>
+          </w:p>
+          <w:p>
+            <w:pPr>
+              <w:pStyle w:val="ListParagraph"/>
+              <w:numPr>
+                <w:ilvl w:val="0"/>
+                <w:numId w:val="28"/>
+              </w:numPr>
+            </w:pPr>
+            <w:r>
+              <w:t>Application will do the following:</w:t>
+            </w:r>
+          </w:p>
+          <w:p>
+            <w:pPr>
+              <w:pStyle w:val="ListParagraph"/>
+              <w:numPr>
+                <w:ilvl w:val="1"/>
+                <w:numId w:val="29"/>
+              </w:numPr>
+            </w:pPr>
+            <w:r>
+              <w:t xml:space="preserve">GET the </w:t>
+            </w:r>
+            <w:r>
+              <w:t xml:space="preserve">existing </w:t>
+            </w:r>
+            <w:proofErr w:type="spellStart"/>
+            <w:r>
+              <w:t>datarequest</w:t>
+            </w:r>
+            <w:proofErr w:type="spellEnd"/>
+            <w:r>
+              <w:t xml:space="preserve"> XML/JSON document from MarkLogic</w:t>
+            </w:r>
+          </w:p>
+          <w:p>
+            <w:pPr>
+              <w:pStyle w:val="ListParagraph"/>
+              <w:numPr>
+                <w:ilvl w:val="1"/>
+                <w:numId w:val="29"/>
+              </w:numPr>
+            </w:pPr>
+            <w:r>
+              <w:t>C</w:t>
+            </w:r>
+            <w:r>
+              <w:t xml:space="preserve">ompare </w:t>
+            </w:r>
+            <w:r>
+              <w:t xml:space="preserve">existing XML/JSON doc </w:t>
+            </w:r>
+            <w:r>
+              <w:t xml:space="preserve">with new data being passed </w:t>
+            </w:r>
+            <w:r>
+              <w:t>in</w:t>
+            </w:r>
+          </w:p>
+          <w:p>
+            <w:pPr>
+              <w:pStyle w:val="ListParagraph"/>
+              <w:numPr>
+                <w:ilvl w:val="1"/>
+                <w:numId w:val="29"/>
+              </w:numPr>
+            </w:pPr>
+            <w:r>
+              <w:lastRenderedPageBreak/>
+              <w:t>C</w:t>
+            </w:r>
+            <w:r>
+              <w:t xml:space="preserve">reate a new </w:t>
+            </w:r>
+            <w:r>
+              <w:t xml:space="preserve">XML/JSON </w:t>
+            </w:r>
+            <w:r>
+              <w:t>document</w:t>
+            </w:r>
+          </w:p>
+          <w:p>
+            <w:pPr>
+              <w:pStyle w:val="ListParagraph"/>
+              <w:numPr>
+                <w:ilvl w:val="1"/>
+                <w:numId w:val="29"/>
+              </w:numPr>
+            </w:pPr>
+            <w:r>
+              <w:t xml:space="preserve">Store revised XML/JSON document </w:t>
+            </w:r>
+            <w:r>
+              <w:t>in MarkLogic.</w:t>
+            </w:r>
+          </w:p>
+          <w:p/>
         </w:tc>
       </w:tr>
     </w:tbl>
     <w:p/>
+    <w:p/>
+    <w:p/>
+    <w:p/>
+    <w:p>
+      <w:r>
+        <w:t> </w:t>
+      </w:r>
+    </w:p>
     <w:p/>
     <w:p>
       <w:r>
@@ -1876,10 +2727,7 @@
             </w:r>
             <w:proofErr w:type="spellStart"/>
             <w:r>
-              <w:t>template</w:t>
-            </w:r>
-            <w:r>
-              <w:t>Name</w:t>
+              <w:t>templateName</w:t>
             </w:r>
             <w:proofErr w:type="spellEnd"/>
           </w:p>
@@ -1924,15 +2772,7 @@
                 <w:sz w:val="18"/>
                 <w:szCs w:val="18"/>
               </w:rPr>
-              <w:t>template?rs:</w:t>
-            </w:r>
-            <w:r>
-              <w:rPr>
-                <w:rFonts w:ascii="Courier New" w:hAnsi="Courier New" w:cs="Courier New"/>
-                <w:sz w:val="18"/>
-                <w:szCs w:val="18"/>
-              </w:rPr>
-              <w:t>templateName</w:t>
+              <w:t>template?rs:templateName</w:t>
             </w:r>
             <w:proofErr w:type="spellEnd"/>
             <w:r>
@@ -1949,15 +2789,7 @@
                 <w:sz w:val="18"/>
                 <w:szCs w:val="18"/>
               </w:rPr>
-              <w:t xml:space="preserve"> </w:t>
-            </w:r>
-            <w:r>
-              <w:rPr>
-                <w:rFonts w:ascii="Courier New" w:hAnsi="Courier New" w:cs="Courier New"/>
-                <w:sz w:val="18"/>
-                <w:szCs w:val="18"/>
-              </w:rPr>
-              <w:t>HomeDepot-2014-Q2-Earnings_11251437686954615217_16</w:t>
+              <w:t xml:space="preserve"> HomeDepot-2014-Q2-Earnings_11251437686954615217_16</w:t>
             </w:r>
           </w:p>
           <w:p/>
@@ -2216,14 +3048,15 @@
       </w:r>
     </w:p>
     <w:p/>
+    <w:p/>
     <w:tbl>
       <w:tblPr>
         <w:tblW w:w="0" w:type="auto"/>
         <w:tblInd w:w="288" w:type="dxa"/>
         <w:tblLayout w:type="fixed"/>
         <w:tblCellMar>
-          <w:left w:w="0" w:type="dxa"/>
-          <w:right w:w="0" w:type="dxa"/>
+          <w:left w:w="115" w:type="dxa"/>
+          <w:right w:w="115" w:type="dxa"/>
         </w:tblCellMar>
         <w:tblLook w:val="04A0" w:firstRow="1" w:lastRow="0" w:firstColumn="1" w:lastColumn="0" w:noHBand="0" w:noVBand="1"/>
       </w:tblPr>
@@ -2466,10 +3299,7 @@
             </w:r>
             <w:proofErr w:type="spellEnd"/>
             <w:r>
-              <w:t>=</w:t>
-            </w:r>
-            <w:r>
-              <w:t>17395420970371531535</w:t>
+              <w:t>=17395420970371531535</w:t>
             </w:r>
           </w:p>
           <w:p/>
@@ -3530,10 +4360,7 @@
               <w:t>http://glm-ml-dev.amers1.cis.trcloud:8017/v1/resources/datarequest?rs:id=17395420970371531535</w:t>
             </w:r>
           </w:p>
-          <w:p>
-            <w:bookmarkStart w:id="0" w:name="_GoBack"/>
-            <w:bookmarkEnd w:id="0"/>
-          </w:p>
+          <w:p/>
           <w:p/>
         </w:tc>
       </w:tr>
@@ -3560,6 +4387,7 @@
               <w:jc w:val="center"/>
             </w:pPr>
             <w:r>
+              <w:lastRenderedPageBreak/>
               <w:t>2</w:t>
             </w:r>
           </w:p>
@@ -3583,11 +4411,7 @@
           </w:tcPr>
           <w:p>
             <w:r>
-              <w:t xml:space="preserve">GET </w:t>
-            </w:r>
-            <w:r>
-              <w:lastRenderedPageBreak/>
-              <w:t>Merged Doc</w:t>
+              <w:t>GET Merged Doc</w:t>
             </w:r>
           </w:p>
           <w:p/>
@@ -3608,6 +4432,77 @@
               <w:right w:w="108" w:type="dxa"/>
             </w:tcMar>
           </w:tcPr>
+          <w:p>
+            <w:pPr>
+              <w:rPr>
+                <w:b/>
+              </w:rPr>
+            </w:pPr>
+            <w:r>
+              <w:rPr>
+                <w:b/>
+              </w:rPr>
+              <w:t>Parameters:</w:t>
+            </w:r>
+          </w:p>
+          <w:p/>
+          <w:p>
+            <w:proofErr w:type="spellStart"/>
+            <w:r>
+              <w:t>rs:id</w:t>
+            </w:r>
+            <w:proofErr w:type="spellEnd"/>
+            <w:r>
+              <w:t xml:space="preserve"> – User Data ID</w:t>
+            </w:r>
+          </w:p>
+          <w:p>
+            <w:proofErr w:type="spellStart"/>
+            <w:r>
+              <w:t>rs:merge</w:t>
+            </w:r>
+            <w:proofErr w:type="spellEnd"/>
+            <w:r>
+              <w:t xml:space="preserve"> – true (default value)</w:t>
+            </w:r>
+          </w:p>
+          <w:p/>
+          <w:p/>
+          <w:p>
+            <w:pPr>
+              <w:rPr>
+                <w:b/>
+              </w:rPr>
+            </w:pPr>
+            <w:r>
+              <w:rPr>
+                <w:b/>
+              </w:rPr>
+              <w:t>Example:</w:t>
+            </w:r>
+          </w:p>
+          <w:p/>
+          <w:p>
+            <w:r>
+              <w:t>/</w:t>
+            </w:r>
+            <w:proofErr w:type="spellStart"/>
+            <w:r>
+              <w:t>datarequest</w:t>
+            </w:r>
+            <w:r>
+              <w:t>?rs:id</w:t>
+            </w:r>
+            <w:proofErr w:type="spellEnd"/>
+            <w:r>
+              <w:t>=</w:t>
+            </w:r>
+            <w:r>
+              <w:t>17395420970371531535</w:t>
+            </w:r>
+          </w:p>
+          <w:p/>
+          <w:p/>
           <w:p/>
         </w:tc>
         <w:tc>
@@ -3626,6 +4521,26 @@
               <w:right w:w="108" w:type="dxa"/>
             </w:tcMar>
           </w:tcPr>
+          <w:p>
+            <w:r>
+              <w:t>Returns a merged spreadsheet file.</w:t>
+            </w:r>
+          </w:p>
+          <w:p/>
+          <w:p>
+            <w:r>
+              <w:t xml:space="preserve">Returns binary </w:t>
+            </w:r>
+            <w:proofErr w:type="spellStart"/>
+            <w:r>
+              <w:t>xlsx</w:t>
+            </w:r>
+            <w:proofErr w:type="spellEnd"/>
+            <w:r>
+              <w:t xml:space="preserve"> file.</w:t>
+            </w:r>
+          </w:p>
+          <w:p/>
           <w:p/>
         </w:tc>
       </w:tr>
@@ -3698,10 +4613,571 @@
               <w:rPr>
                 <w:b/>
               </w:rPr>
-              <w:t>Curl Commands:</w:t>
-            </w:r>
-          </w:p>
-          <w:p/>
+              <w:t>Curl Command:</w:t>
+            </w:r>
+          </w:p>
+          <w:p/>
+          <w:p/>
+          <w:p>
+            <w:pPr>
+              <w:rPr>
+                <w:rFonts w:ascii="Courier New" w:hAnsi="Courier New" w:cs="Courier New"/>
+                <w:sz w:val="18"/>
+                <w:szCs w:val="18"/>
+              </w:rPr>
+            </w:pPr>
+            <w:r>
+              <w:rPr>
+                <w:rFonts w:ascii="Courier New" w:hAnsi="Courier New" w:cs="Courier New"/>
+                <w:sz w:val="18"/>
+                <w:szCs w:val="18"/>
+              </w:rPr>
+              <w:t>curl --</w:t>
+            </w:r>
+            <w:proofErr w:type="spellStart"/>
+            <w:r>
+              <w:rPr>
+                <w:rFonts w:ascii="Courier New" w:hAnsi="Courier New" w:cs="Courier New"/>
+                <w:sz w:val="18"/>
+                <w:szCs w:val="18"/>
+              </w:rPr>
+              <w:t>anyauth</w:t>
+            </w:r>
+            <w:proofErr w:type="spellEnd"/>
+            <w:r>
+              <w:rPr>
+                <w:rFonts w:ascii="Courier New" w:hAnsi="Courier New" w:cs="Courier New"/>
+                <w:sz w:val="18"/>
+                <w:szCs w:val="18"/>
+              </w:rPr>
+              <w:t xml:space="preserve"> --user </w:t>
+            </w:r>
+            <w:proofErr w:type="spellStart"/>
+            <w:r>
+              <w:rPr>
+                <w:rFonts w:ascii="Courier New" w:hAnsi="Courier New" w:cs="Courier New"/>
+                <w:sz w:val="18"/>
+                <w:szCs w:val="18"/>
+              </w:rPr>
+              <w:t>grusso:password</w:t>
+            </w:r>
+            <w:proofErr w:type="spellEnd"/>
+            <w:r>
+              <w:rPr>
+                <w:rFonts w:ascii="Courier New" w:hAnsi="Courier New" w:cs="Courier New"/>
+                <w:sz w:val="18"/>
+                <w:szCs w:val="18"/>
+              </w:rPr>
+              <w:t xml:space="preserve"> -o </w:t>
+            </w:r>
+            <w:r>
+              <w:rPr>
+                <w:rFonts w:ascii="Courier New" w:hAnsi="Courier New" w:cs="Courier New"/>
+                <w:sz w:val="18"/>
+                <w:szCs w:val="18"/>
+              </w:rPr>
+              <w:t>mergedWorkPaper</w:t>
+            </w:r>
+            <w:r>
+              <w:rPr>
+                <w:rFonts w:ascii="Courier New" w:hAnsi="Courier New" w:cs="Courier New"/>
+                <w:sz w:val="18"/>
+                <w:szCs w:val="18"/>
+              </w:rPr>
+              <w:t>1.xlsx -X GET \</w:t>
+            </w:r>
+          </w:p>
+          <w:p>
+            <w:pPr>
+              <w:rPr>
+                <w:rFonts w:ascii="Courier New" w:hAnsi="Courier New" w:cs="Courier New"/>
+                <w:sz w:val="18"/>
+                <w:szCs w:val="18"/>
+              </w:rPr>
+            </w:pPr>
+            <w:r>
+              <w:rPr>
+                <w:rFonts w:ascii="Courier New" w:hAnsi="Courier New" w:cs="Courier New"/>
+                <w:sz w:val="18"/>
+                <w:szCs w:val="18"/>
+              </w:rPr>
+              <w:t xml:space="preserve">    -H "Accept: application/vnd.openxmlformats-officedocument.spreadsheetml.sheet" \</w:t>
+            </w:r>
+          </w:p>
+          <w:p>
+            <w:pPr>
+              <w:rPr>
+                <w:rFonts w:ascii="Courier New" w:hAnsi="Courier New" w:cs="Courier New"/>
+                <w:sz w:val="18"/>
+                <w:szCs w:val="18"/>
+              </w:rPr>
+            </w:pPr>
+            <w:r>
+              <w:rPr>
+                <w:rFonts w:ascii="Courier New" w:hAnsi="Courier New" w:cs="Courier New"/>
+                <w:sz w:val="18"/>
+                <w:szCs w:val="18"/>
+              </w:rPr>
+              <w:t xml:space="preserve">    -r "0-511999" \</w:t>
+            </w:r>
+          </w:p>
+          <w:p>
+            <w:pPr>
+              <w:rPr>
+                <w:rFonts w:ascii="Courier New" w:hAnsi="Courier New" w:cs="Courier New"/>
+                <w:sz w:val="18"/>
+                <w:szCs w:val="18"/>
+              </w:rPr>
+            </w:pPr>
+            <w:r>
+              <w:rPr>
+                <w:rFonts w:ascii="Courier New" w:hAnsi="Courier New" w:cs="Courier New"/>
+                <w:sz w:val="18"/>
+                <w:szCs w:val="18"/>
+              </w:rPr>
+              <w:t xml:space="preserve">    http://glm-ml-dev.amers1.cis.trcloud:801</w:t>
+            </w:r>
+            <w:r>
+              <w:rPr>
+                <w:rFonts w:ascii="Courier New" w:hAnsi="Courier New" w:cs="Courier New"/>
+                <w:sz w:val="18"/>
+                <w:szCs w:val="18"/>
+              </w:rPr>
+              <w:t>7</w:t>
+            </w:r>
+            <w:r>
+              <w:rPr>
+                <w:rFonts w:ascii="Courier New" w:hAnsi="Courier New" w:cs="Courier New"/>
+                <w:sz w:val="18"/>
+                <w:szCs w:val="18"/>
+              </w:rPr>
+              <w:t>/v1/resources/datarequest</w:t>
+            </w:r>
+            <w:r>
+              <w:rPr>
+                <w:rFonts w:ascii="Courier New" w:hAnsi="Courier New" w:cs="Courier New"/>
+                <w:sz w:val="18"/>
+                <w:szCs w:val="18"/>
+              </w:rPr>
+              <w:t>?</w:t>
+            </w:r>
+            <w:r>
+              <w:rPr>
+                <w:rFonts w:ascii="Courier New" w:hAnsi="Courier New" w:cs="Courier New"/>
+                <w:sz w:val="18"/>
+                <w:szCs w:val="18"/>
+              </w:rPr>
+              <w:t>rs:id=</w:t>
+            </w:r>
+            <w:r>
+              <w:rPr>
+                <w:rFonts w:ascii="Courier New" w:hAnsi="Courier New" w:cs="Courier New"/>
+                <w:sz w:val="18"/>
+                <w:szCs w:val="18"/>
+              </w:rPr>
+              <w:t>17395420970371531535</w:t>
+            </w:r>
+          </w:p>
+          <w:p/>
+          <w:p/>
+          <w:p/>
+        </w:tc>
+      </w:tr>
+      <w:tr>
+        <w:tc>
+          <w:tcPr>
+            <w:tcW w:w="630" w:type="dxa"/>
+            <w:vMerge w:val="restart"/>
+            <w:tcBorders>
+              <w:top w:val="single" w:sz="8" w:space="0" w:color="auto"/>
+              <w:left w:val="single" w:sz="8" w:space="0" w:color="auto"/>
+              <w:right w:val="single" w:sz="8" w:space="0" w:color="auto"/>
+            </w:tcBorders>
+            <w:tcMar>
+              <w:top w:w="0" w:type="dxa"/>
+              <w:left w:w="108" w:type="dxa"/>
+              <w:bottom w:w="0" w:type="dxa"/>
+              <w:right w:w="108" w:type="dxa"/>
+            </w:tcMar>
+          </w:tcPr>
+          <w:p>
+            <w:pPr>
+              <w:jc w:val="center"/>
+            </w:pPr>
+            <w:r>
+              <w:t>3</w:t>
+            </w:r>
+          </w:p>
+        </w:tc>
+        <w:tc>
+          <w:tcPr>
+            <w:tcW w:w="1170" w:type="dxa"/>
+            <w:vMerge w:val="restart"/>
+            <w:tcBorders>
+              <w:top w:val="single" w:sz="8" w:space="0" w:color="auto"/>
+              <w:left w:val="nil"/>
+              <w:right w:val="single" w:sz="8" w:space="0" w:color="auto"/>
+            </w:tcBorders>
+            <w:tcMar>
+              <w:top w:w="0" w:type="dxa"/>
+              <w:left w:w="108" w:type="dxa"/>
+              <w:bottom w:w="0" w:type="dxa"/>
+              <w:right w:w="108" w:type="dxa"/>
+            </w:tcMar>
+          </w:tcPr>
+          <w:p/>
+        </w:tc>
+        <w:tc>
+          <w:tcPr>
+            <w:tcW w:w="4230" w:type="dxa"/>
+            <w:tcBorders>
+              <w:top w:val="single" w:sz="8" w:space="0" w:color="auto"/>
+              <w:left w:val="nil"/>
+              <w:bottom w:val="single" w:sz="8" w:space="0" w:color="auto"/>
+              <w:right w:val="single" w:sz="8" w:space="0" w:color="auto"/>
+            </w:tcBorders>
+            <w:tcMar>
+              <w:top w:w="0" w:type="dxa"/>
+              <w:left w:w="108" w:type="dxa"/>
+              <w:bottom w:w="0" w:type="dxa"/>
+              <w:right w:w="108" w:type="dxa"/>
+            </w:tcMar>
+          </w:tcPr>
+          <w:p>
+            <w:pPr>
+              <w:rPr>
+                <w:b/>
+              </w:rPr>
+            </w:pPr>
+            <w:r>
+              <w:rPr>
+                <w:b/>
+              </w:rPr>
+              <w:t>Parameters:</w:t>
+            </w:r>
+          </w:p>
+          <w:p/>
+          <w:p>
+            <w:proofErr w:type="spellStart"/>
+            <w:r>
+              <w:t>rs:id</w:t>
+            </w:r>
+            <w:proofErr w:type="spellEnd"/>
+            <w:r>
+              <w:t xml:space="preserve"> – User Data ID</w:t>
+            </w:r>
+          </w:p>
+          <w:p>
+            <w:proofErr w:type="spellStart"/>
+            <w:r>
+              <w:t>rs:merge</w:t>
+            </w:r>
+            <w:proofErr w:type="spellEnd"/>
+            <w:r>
+              <w:t xml:space="preserve"> – false</w:t>
+            </w:r>
+          </w:p>
+          <w:p/>
+          <w:p/>
+          <w:p>
+            <w:pPr>
+              <w:rPr>
+                <w:b/>
+              </w:rPr>
+            </w:pPr>
+            <w:r>
+              <w:rPr>
+                <w:b/>
+              </w:rPr>
+              <w:t>Example:</w:t>
+            </w:r>
+          </w:p>
+          <w:p/>
+          <w:p>
+            <w:r>
+              <w:t>/</w:t>
+            </w:r>
+            <w:proofErr w:type="spellStart"/>
+            <w:r>
+              <w:t>datarequest</w:t>
+            </w:r>
+            <w:r>
+              <w:t>?rs:id</w:t>
+            </w:r>
+            <w:proofErr w:type="spellEnd"/>
+            <w:r>
+              <w:t>=</w:t>
+            </w:r>
+            <w:r>
+              <w:t>17395420970371531535</w:t>
+            </w:r>
+            <w:r>
+              <w:t>&amp;rs:merge=false</w:t>
+            </w:r>
+          </w:p>
+          <w:p/>
+        </w:tc>
+        <w:tc>
+          <w:tcPr>
+            <w:tcW w:w="7740" w:type="dxa"/>
+            <w:tcBorders>
+              <w:top w:val="single" w:sz="8" w:space="0" w:color="auto"/>
+              <w:left w:val="nil"/>
+              <w:bottom w:val="single" w:sz="8" w:space="0" w:color="auto"/>
+              <w:right w:val="single" w:sz="8" w:space="0" w:color="auto"/>
+            </w:tcBorders>
+          </w:tcPr>
+          <w:p>
+            <w:r>
+              <w:t>Returns the user data document.</w:t>
+            </w:r>
+          </w:p>
+          <w:p/>
+          <w:p/>
+        </w:tc>
+      </w:tr>
+      <w:tr>
+        <w:tc>
+          <w:tcPr>
+            <w:tcW w:w="630" w:type="dxa"/>
+            <w:vMerge/>
+            <w:tcBorders>
+              <w:left w:val="single" w:sz="8" w:space="0" w:color="auto"/>
+              <w:bottom w:val="single" w:sz="8" w:space="0" w:color="auto"/>
+              <w:right w:val="single" w:sz="8" w:space="0" w:color="auto"/>
+            </w:tcBorders>
+            <w:tcMar>
+              <w:top w:w="0" w:type="dxa"/>
+              <w:left w:w="108" w:type="dxa"/>
+              <w:bottom w:w="0" w:type="dxa"/>
+              <w:right w:w="108" w:type="dxa"/>
+            </w:tcMar>
+          </w:tcPr>
+          <w:p>
+            <w:pPr>
+              <w:jc w:val="center"/>
+            </w:pPr>
+          </w:p>
+        </w:tc>
+        <w:tc>
+          <w:tcPr>
+            <w:tcW w:w="1170" w:type="dxa"/>
+            <w:vMerge/>
+            <w:tcBorders>
+              <w:left w:val="nil"/>
+              <w:bottom w:val="single" w:sz="8" w:space="0" w:color="auto"/>
+              <w:right w:val="single" w:sz="8" w:space="0" w:color="auto"/>
+            </w:tcBorders>
+            <w:tcMar>
+              <w:top w:w="0" w:type="dxa"/>
+              <w:left w:w="108" w:type="dxa"/>
+              <w:bottom w:w="0" w:type="dxa"/>
+              <w:right w:w="108" w:type="dxa"/>
+            </w:tcMar>
+          </w:tcPr>
+          <w:p/>
+        </w:tc>
+        <w:tc>
+          <w:tcPr>
+            <w:tcW w:w="11970" w:type="dxa"/>
+            <w:gridSpan w:val="2"/>
+            <w:tcBorders>
+              <w:top w:val="single" w:sz="8" w:space="0" w:color="auto"/>
+              <w:left w:val="nil"/>
+              <w:bottom w:val="single" w:sz="8" w:space="0" w:color="auto"/>
+              <w:right w:val="single" w:sz="8" w:space="0" w:color="auto"/>
+            </w:tcBorders>
+            <w:tcMar>
+              <w:top w:w="0" w:type="dxa"/>
+              <w:left w:w="108" w:type="dxa"/>
+              <w:bottom w:w="0" w:type="dxa"/>
+              <w:right w:w="108" w:type="dxa"/>
+            </w:tcMar>
+          </w:tcPr>
+          <w:p/>
+          <w:p>
+            <w:pPr>
+              <w:rPr>
+                <w:b/>
+              </w:rPr>
+            </w:pPr>
+            <w:r>
+              <w:rPr>
+                <w:b/>
+              </w:rPr>
+              <w:t>Curl Command:</w:t>
+            </w:r>
+          </w:p>
+          <w:p/>
+          <w:p>
+            <w:pPr>
+              <w:rPr>
+                <w:rFonts w:ascii="Courier New" w:hAnsi="Courier New" w:cs="Courier New"/>
+                <w:sz w:val="18"/>
+                <w:szCs w:val="18"/>
+              </w:rPr>
+            </w:pPr>
+            <w:r>
+              <w:rPr>
+                <w:rFonts w:ascii="Courier New" w:hAnsi="Courier New" w:cs="Courier New"/>
+                <w:sz w:val="18"/>
+                <w:szCs w:val="18"/>
+              </w:rPr>
+              <w:t>curl --</w:t>
+            </w:r>
+            <w:proofErr w:type="spellStart"/>
+            <w:r>
+              <w:rPr>
+                <w:rFonts w:ascii="Courier New" w:hAnsi="Courier New" w:cs="Courier New"/>
+                <w:sz w:val="18"/>
+                <w:szCs w:val="18"/>
+              </w:rPr>
+              <w:t>anyauth</w:t>
+            </w:r>
+            <w:proofErr w:type="spellEnd"/>
+            <w:r>
+              <w:rPr>
+                <w:rFonts w:ascii="Courier New" w:hAnsi="Courier New" w:cs="Courier New"/>
+                <w:sz w:val="18"/>
+                <w:szCs w:val="18"/>
+              </w:rPr>
+              <w:t xml:space="preserve"> --user </w:t>
+            </w:r>
+            <w:proofErr w:type="spellStart"/>
+            <w:r>
+              <w:rPr>
+                <w:rFonts w:ascii="Courier New" w:hAnsi="Courier New" w:cs="Courier New"/>
+                <w:sz w:val="18"/>
+                <w:szCs w:val="18"/>
+              </w:rPr>
+              <w:t>grusso:password</w:t>
+            </w:r>
+            <w:proofErr w:type="spellEnd"/>
+            <w:r>
+              <w:rPr>
+                <w:rFonts w:ascii="Courier New" w:hAnsi="Courier New" w:cs="Courier New"/>
+                <w:sz w:val="18"/>
+                <w:szCs w:val="18"/>
+              </w:rPr>
+              <w:t xml:space="preserve"> -o </w:t>
+            </w:r>
+            <w:r>
+              <w:rPr>
+                <w:rFonts w:ascii="Courier New" w:hAnsi="Courier New" w:cs="Courier New"/>
+                <w:sz w:val="18"/>
+                <w:szCs w:val="18"/>
+              </w:rPr>
+              <w:t>mergedWorkPaper</w:t>
+            </w:r>
+            <w:r>
+              <w:rPr>
+                <w:rFonts w:ascii="Courier New" w:hAnsi="Courier New" w:cs="Courier New"/>
+                <w:sz w:val="18"/>
+                <w:szCs w:val="18"/>
+              </w:rPr>
+              <w:t>1.xlsx -X GET \</w:t>
+            </w:r>
+          </w:p>
+          <w:p>
+            <w:pPr>
+              <w:rPr>
+                <w:rFonts w:ascii="Courier New" w:hAnsi="Courier New" w:cs="Courier New"/>
+                <w:sz w:val="18"/>
+                <w:szCs w:val="18"/>
+              </w:rPr>
+            </w:pPr>
+            <w:r>
+              <w:rPr>
+                <w:rFonts w:ascii="Courier New" w:hAnsi="Courier New" w:cs="Courier New"/>
+                <w:sz w:val="18"/>
+                <w:szCs w:val="18"/>
+              </w:rPr>
+              <w:t xml:space="preserve">    -H "Accept: application/vnd.openxmlformats-officedocument.spreadsheetml.sheet" \</w:t>
+            </w:r>
+          </w:p>
+          <w:p>
+            <w:pPr>
+              <w:rPr>
+                <w:rFonts w:ascii="Courier New" w:hAnsi="Courier New" w:cs="Courier New"/>
+                <w:sz w:val="18"/>
+                <w:szCs w:val="18"/>
+              </w:rPr>
+            </w:pPr>
+            <w:r>
+              <w:rPr>
+                <w:rFonts w:ascii="Courier New" w:hAnsi="Courier New" w:cs="Courier New"/>
+                <w:sz w:val="18"/>
+                <w:szCs w:val="18"/>
+              </w:rPr>
+              <w:lastRenderedPageBreak/>
+              <w:t xml:space="preserve">    -r "0-511999" \</w:t>
+            </w:r>
+          </w:p>
+          <w:p>
+            <w:pPr>
+              <w:rPr>
+                <w:rFonts w:ascii="Courier New" w:hAnsi="Courier New" w:cs="Courier New"/>
+                <w:sz w:val="18"/>
+                <w:szCs w:val="18"/>
+              </w:rPr>
+            </w:pPr>
+            <w:r>
+              <w:rPr>
+                <w:rFonts w:ascii="Courier New" w:hAnsi="Courier New" w:cs="Courier New"/>
+                <w:sz w:val="18"/>
+                <w:szCs w:val="18"/>
+              </w:rPr>
+              <w:t xml:space="preserve">    http://glm-ml-dev.amers1.cis.trcloud:801</w:t>
+            </w:r>
+            <w:r>
+              <w:rPr>
+                <w:rFonts w:ascii="Courier New" w:hAnsi="Courier New" w:cs="Courier New"/>
+                <w:sz w:val="18"/>
+                <w:szCs w:val="18"/>
+              </w:rPr>
+              <w:t>7</w:t>
+            </w:r>
+            <w:r>
+              <w:rPr>
+                <w:rFonts w:ascii="Courier New" w:hAnsi="Courier New" w:cs="Courier New"/>
+                <w:sz w:val="18"/>
+                <w:szCs w:val="18"/>
+              </w:rPr>
+              <w:t>/v1/resources/datarequest</w:t>
+            </w:r>
+            <w:r>
+              <w:rPr>
+                <w:rFonts w:ascii="Courier New" w:hAnsi="Courier New" w:cs="Courier New"/>
+                <w:sz w:val="18"/>
+                <w:szCs w:val="18"/>
+              </w:rPr>
+              <w:t>?</w:t>
+            </w:r>
+            <w:r>
+              <w:rPr>
+                <w:rFonts w:ascii="Courier New" w:hAnsi="Courier New" w:cs="Courier New"/>
+                <w:sz w:val="18"/>
+                <w:szCs w:val="18"/>
+              </w:rPr>
+              <w:t>rs:id=</w:t>
+            </w:r>
+            <w:r>
+              <w:rPr>
+                <w:rFonts w:ascii="Courier New" w:hAnsi="Courier New" w:cs="Courier New"/>
+                <w:sz w:val="18"/>
+                <w:szCs w:val="18"/>
+              </w:rPr>
+              <w:t>17395420970371531535</w:t>
+            </w:r>
+            <w:r>
+              <w:rPr>
+                <w:rFonts w:ascii="Courier New" w:hAnsi="Courier New" w:cs="Courier New"/>
+                <w:sz w:val="18"/>
+                <w:szCs w:val="18"/>
+              </w:rPr>
+              <w:t>&amp;rs:merge=false</w:t>
+            </w:r>
+          </w:p>
           <w:p/>
           <w:p/>
         </w:tc>
@@ -3758,7 +5234,7 @@
       <w:rPr>
         <w:noProof/>
       </w:rPr>
-      <w:t>5</w:t>
+      <w:t>1</w:t>
     </w:r>
     <w:r>
       <w:fldChar w:fldCharType="end"/>
@@ -3766,14 +5242,27 @@
     <w:r>
       <w:t xml:space="preserve"> of </w:t>
     </w:r>
-    <w:fldSimple w:instr=" NUMPAGES   \* MERGEFORMAT ">
-      <w:r>
-        <w:rPr>
-          <w:noProof/>
-        </w:rPr>
-        <w:t>6</w:t>
-      </w:r>
-    </w:fldSimple>
+    <w:r>
+      <w:fldChar w:fldCharType="begin"/>
+    </w:r>
+    <w:r>
+      <w:instrText xml:space="preserve"> NUMPAGES   \* MERGEFORMAT </w:instrText>
+    </w:r>
+    <w:r>
+      <w:fldChar w:fldCharType="separate"/>
+    </w:r>
+    <w:r>
+      <w:rPr>
+        <w:noProof/>
+      </w:rPr>
+      <w:t>9</w:t>
+    </w:r>
+    <w:r>
+      <w:rPr>
+        <w:noProof/>
+      </w:rPr>
+      <w:fldChar w:fldCharType="end"/>
+    </w:r>
   </w:p>
 </w:ftr>
 </file>
@@ -4420,6 +5909,232 @@
     </w:lvl>
   </w:abstractNum>
   <w:abstractNum w:abstractNumId="7">
+    <w:nsid w:val="29530AC8"/>
+    <w:multiLevelType w:val="hybridMultilevel"/>
+    <w:tmpl w:val="8426461A"/>
+    <w:lvl w:ilvl="0" w:tplc="04090001">
+      <w:start w:val="1"/>
+      <w:numFmt w:val="bullet"/>
+      <w:lvlText w:val=""/>
+      <w:lvlJc w:val="left"/>
+      <w:pPr>
+        <w:ind w:left="720" w:hanging="360"/>
+      </w:pPr>
+      <w:rPr>
+        <w:rFonts w:ascii="Symbol" w:hAnsi="Symbol" w:hint="default"/>
+      </w:rPr>
+    </w:lvl>
+    <w:lvl w:ilvl="1" w:tplc="04090003" w:tentative="1">
+      <w:start w:val="1"/>
+      <w:numFmt w:val="bullet"/>
+      <w:lvlText w:val="o"/>
+      <w:lvlJc w:val="left"/>
+      <w:pPr>
+        <w:ind w:left="1440" w:hanging="360"/>
+      </w:pPr>
+      <w:rPr>
+        <w:rFonts w:ascii="Courier New" w:hAnsi="Courier New" w:cs="Courier New" w:hint="default"/>
+      </w:rPr>
+    </w:lvl>
+    <w:lvl w:ilvl="2" w:tplc="04090005" w:tentative="1">
+      <w:start w:val="1"/>
+      <w:numFmt w:val="bullet"/>
+      <w:lvlText w:val=""/>
+      <w:lvlJc w:val="left"/>
+      <w:pPr>
+        <w:ind w:left="2160" w:hanging="360"/>
+      </w:pPr>
+      <w:rPr>
+        <w:rFonts w:ascii="Wingdings" w:hAnsi="Wingdings" w:hint="default"/>
+      </w:rPr>
+    </w:lvl>
+    <w:lvl w:ilvl="3" w:tplc="04090001" w:tentative="1">
+      <w:start w:val="1"/>
+      <w:numFmt w:val="bullet"/>
+      <w:lvlText w:val=""/>
+      <w:lvlJc w:val="left"/>
+      <w:pPr>
+        <w:ind w:left="2880" w:hanging="360"/>
+      </w:pPr>
+      <w:rPr>
+        <w:rFonts w:ascii="Symbol" w:hAnsi="Symbol" w:hint="default"/>
+      </w:rPr>
+    </w:lvl>
+    <w:lvl w:ilvl="4" w:tplc="04090003" w:tentative="1">
+      <w:start w:val="1"/>
+      <w:numFmt w:val="bullet"/>
+      <w:lvlText w:val="o"/>
+      <w:lvlJc w:val="left"/>
+      <w:pPr>
+        <w:ind w:left="3600" w:hanging="360"/>
+      </w:pPr>
+      <w:rPr>
+        <w:rFonts w:ascii="Courier New" w:hAnsi="Courier New" w:cs="Courier New" w:hint="default"/>
+      </w:rPr>
+    </w:lvl>
+    <w:lvl w:ilvl="5" w:tplc="04090005" w:tentative="1">
+      <w:start w:val="1"/>
+      <w:numFmt w:val="bullet"/>
+      <w:lvlText w:val=""/>
+      <w:lvlJc w:val="left"/>
+      <w:pPr>
+        <w:ind w:left="4320" w:hanging="360"/>
+      </w:pPr>
+      <w:rPr>
+        <w:rFonts w:ascii="Wingdings" w:hAnsi="Wingdings" w:hint="default"/>
+      </w:rPr>
+    </w:lvl>
+    <w:lvl w:ilvl="6" w:tplc="04090001" w:tentative="1">
+      <w:start w:val="1"/>
+      <w:numFmt w:val="bullet"/>
+      <w:lvlText w:val=""/>
+      <w:lvlJc w:val="left"/>
+      <w:pPr>
+        <w:ind w:left="5040" w:hanging="360"/>
+      </w:pPr>
+      <w:rPr>
+        <w:rFonts w:ascii="Symbol" w:hAnsi="Symbol" w:hint="default"/>
+      </w:rPr>
+    </w:lvl>
+    <w:lvl w:ilvl="7" w:tplc="04090003" w:tentative="1">
+      <w:start w:val="1"/>
+      <w:numFmt w:val="bullet"/>
+      <w:lvlText w:val="o"/>
+      <w:lvlJc w:val="left"/>
+      <w:pPr>
+        <w:ind w:left="5760" w:hanging="360"/>
+      </w:pPr>
+      <w:rPr>
+        <w:rFonts w:ascii="Courier New" w:hAnsi="Courier New" w:cs="Courier New" w:hint="default"/>
+      </w:rPr>
+    </w:lvl>
+    <w:lvl w:ilvl="8" w:tplc="04090005" w:tentative="1">
+      <w:start w:val="1"/>
+      <w:numFmt w:val="bullet"/>
+      <w:lvlText w:val=""/>
+      <w:lvlJc w:val="left"/>
+      <w:pPr>
+        <w:ind w:left="6480" w:hanging="360"/>
+      </w:pPr>
+      <w:rPr>
+        <w:rFonts w:ascii="Wingdings" w:hAnsi="Wingdings" w:hint="default"/>
+      </w:rPr>
+    </w:lvl>
+  </w:abstractNum>
+  <w:abstractNum w:abstractNumId="8">
+    <w:nsid w:val="2B3D6F70"/>
+    <w:multiLevelType w:val="hybridMultilevel"/>
+    <w:tmpl w:val="EAD81566"/>
+    <w:lvl w:ilvl="0" w:tplc="04090001">
+      <w:start w:val="1"/>
+      <w:numFmt w:val="bullet"/>
+      <w:lvlText w:val=""/>
+      <w:lvlJc w:val="left"/>
+      <w:pPr>
+        <w:ind w:left="720" w:hanging="360"/>
+      </w:pPr>
+      <w:rPr>
+        <w:rFonts w:ascii="Symbol" w:hAnsi="Symbol" w:hint="default"/>
+      </w:rPr>
+    </w:lvl>
+    <w:lvl w:ilvl="1" w:tplc="04090003">
+      <w:start w:val="1"/>
+      <w:numFmt w:val="bullet"/>
+      <w:lvlText w:val="o"/>
+      <w:lvlJc w:val="left"/>
+      <w:pPr>
+        <w:ind w:left="1440" w:hanging="360"/>
+      </w:pPr>
+      <w:rPr>
+        <w:rFonts w:ascii="Courier New" w:hAnsi="Courier New" w:cs="Courier New" w:hint="default"/>
+      </w:rPr>
+    </w:lvl>
+    <w:lvl w:ilvl="2" w:tplc="04090005" w:tentative="1">
+      <w:start w:val="1"/>
+      <w:numFmt w:val="bullet"/>
+      <w:lvlText w:val=""/>
+      <w:lvlJc w:val="left"/>
+      <w:pPr>
+        <w:ind w:left="2160" w:hanging="360"/>
+      </w:pPr>
+      <w:rPr>
+        <w:rFonts w:ascii="Wingdings" w:hAnsi="Wingdings" w:hint="default"/>
+      </w:rPr>
+    </w:lvl>
+    <w:lvl w:ilvl="3" w:tplc="04090001" w:tentative="1">
+      <w:start w:val="1"/>
+      <w:numFmt w:val="bullet"/>
+      <w:lvlText w:val=""/>
+      <w:lvlJc w:val="left"/>
+      <w:pPr>
+        <w:ind w:left="2880" w:hanging="360"/>
+      </w:pPr>
+      <w:rPr>
+        <w:rFonts w:ascii="Symbol" w:hAnsi="Symbol" w:hint="default"/>
+      </w:rPr>
+    </w:lvl>
+    <w:lvl w:ilvl="4" w:tplc="04090003" w:tentative="1">
+      <w:start w:val="1"/>
+      <w:numFmt w:val="bullet"/>
+      <w:lvlText w:val="o"/>
+      <w:lvlJc w:val="left"/>
+      <w:pPr>
+        <w:ind w:left="3600" w:hanging="360"/>
+      </w:pPr>
+      <w:rPr>
+        <w:rFonts w:ascii="Courier New" w:hAnsi="Courier New" w:cs="Courier New" w:hint="default"/>
+      </w:rPr>
+    </w:lvl>
+    <w:lvl w:ilvl="5" w:tplc="04090005" w:tentative="1">
+      <w:start w:val="1"/>
+      <w:numFmt w:val="bullet"/>
+      <w:lvlText w:val=""/>
+      <w:lvlJc w:val="left"/>
+      <w:pPr>
+        <w:ind w:left="4320" w:hanging="360"/>
+      </w:pPr>
+      <w:rPr>
+        <w:rFonts w:ascii="Wingdings" w:hAnsi="Wingdings" w:hint="default"/>
+      </w:rPr>
+    </w:lvl>
+    <w:lvl w:ilvl="6" w:tplc="04090001" w:tentative="1">
+      <w:start w:val="1"/>
+      <w:numFmt w:val="bullet"/>
+      <w:lvlText w:val=""/>
+      <w:lvlJc w:val="left"/>
+      <w:pPr>
+        <w:ind w:left="5040" w:hanging="360"/>
+      </w:pPr>
+      <w:rPr>
+        <w:rFonts w:ascii="Symbol" w:hAnsi="Symbol" w:hint="default"/>
+      </w:rPr>
+    </w:lvl>
+    <w:lvl w:ilvl="7" w:tplc="04090003" w:tentative="1">
+      <w:start w:val="1"/>
+      <w:numFmt w:val="bullet"/>
+      <w:lvlText w:val="o"/>
+      <w:lvlJc w:val="left"/>
+      <w:pPr>
+        <w:ind w:left="5760" w:hanging="360"/>
+      </w:pPr>
+      <w:rPr>
+        <w:rFonts w:ascii="Courier New" w:hAnsi="Courier New" w:cs="Courier New" w:hint="default"/>
+      </w:rPr>
+    </w:lvl>
+    <w:lvl w:ilvl="8" w:tplc="04090005" w:tentative="1">
+      <w:start w:val="1"/>
+      <w:numFmt w:val="bullet"/>
+      <w:lvlText w:val=""/>
+      <w:lvlJc w:val="left"/>
+      <w:pPr>
+        <w:ind w:left="6480" w:hanging="360"/>
+      </w:pPr>
+      <w:rPr>
+        <w:rFonts w:ascii="Wingdings" w:hAnsi="Wingdings" w:hint="default"/>
+      </w:rPr>
+    </w:lvl>
+  </w:abstractNum>
+  <w:abstractNum w:abstractNumId="9">
     <w:nsid w:val="3036471C"/>
     <w:multiLevelType w:val="hybridMultilevel"/>
     <w:tmpl w:val="41629ADE"/>
@@ -4508,7 +6223,120 @@
       </w:pPr>
     </w:lvl>
   </w:abstractNum>
-  <w:abstractNum w:abstractNumId="8">
+  <w:abstractNum w:abstractNumId="10">
+    <w:nsid w:val="39FB0FD1"/>
+    <w:multiLevelType w:val="hybridMultilevel"/>
+    <w:tmpl w:val="DECCB5BC"/>
+    <w:lvl w:ilvl="0" w:tplc="04090001">
+      <w:start w:val="1"/>
+      <w:numFmt w:val="bullet"/>
+      <w:lvlText w:val=""/>
+      <w:lvlJc w:val="left"/>
+      <w:pPr>
+        <w:ind w:left="720" w:hanging="360"/>
+      </w:pPr>
+      <w:rPr>
+        <w:rFonts w:ascii="Symbol" w:hAnsi="Symbol" w:hint="default"/>
+      </w:rPr>
+    </w:lvl>
+    <w:lvl w:ilvl="1" w:tplc="04090003" w:tentative="1">
+      <w:start w:val="1"/>
+      <w:numFmt w:val="bullet"/>
+      <w:lvlText w:val="o"/>
+      <w:lvlJc w:val="left"/>
+      <w:pPr>
+        <w:ind w:left="1440" w:hanging="360"/>
+      </w:pPr>
+      <w:rPr>
+        <w:rFonts w:ascii="Courier New" w:hAnsi="Courier New" w:cs="Courier New" w:hint="default"/>
+      </w:rPr>
+    </w:lvl>
+    <w:lvl w:ilvl="2" w:tplc="04090005" w:tentative="1">
+      <w:start w:val="1"/>
+      <w:numFmt w:val="bullet"/>
+      <w:lvlText w:val=""/>
+      <w:lvlJc w:val="left"/>
+      <w:pPr>
+        <w:ind w:left="2160" w:hanging="360"/>
+      </w:pPr>
+      <w:rPr>
+        <w:rFonts w:ascii="Wingdings" w:hAnsi="Wingdings" w:hint="default"/>
+      </w:rPr>
+    </w:lvl>
+    <w:lvl w:ilvl="3" w:tplc="04090001" w:tentative="1">
+      <w:start w:val="1"/>
+      <w:numFmt w:val="bullet"/>
+      <w:lvlText w:val=""/>
+      <w:lvlJc w:val="left"/>
+      <w:pPr>
+        <w:ind w:left="2880" w:hanging="360"/>
+      </w:pPr>
+      <w:rPr>
+        <w:rFonts w:ascii="Symbol" w:hAnsi="Symbol" w:hint="default"/>
+      </w:rPr>
+    </w:lvl>
+    <w:lvl w:ilvl="4" w:tplc="04090003" w:tentative="1">
+      <w:start w:val="1"/>
+      <w:numFmt w:val="bullet"/>
+      <w:lvlText w:val="o"/>
+      <w:lvlJc w:val="left"/>
+      <w:pPr>
+        <w:ind w:left="3600" w:hanging="360"/>
+      </w:pPr>
+      <w:rPr>
+        <w:rFonts w:ascii="Courier New" w:hAnsi="Courier New" w:cs="Courier New" w:hint="default"/>
+      </w:rPr>
+    </w:lvl>
+    <w:lvl w:ilvl="5" w:tplc="04090005" w:tentative="1">
+      <w:start w:val="1"/>
+      <w:numFmt w:val="bullet"/>
+      <w:lvlText w:val=""/>
+      <w:lvlJc w:val="left"/>
+      <w:pPr>
+        <w:ind w:left="4320" w:hanging="360"/>
+      </w:pPr>
+      <w:rPr>
+        <w:rFonts w:ascii="Wingdings" w:hAnsi="Wingdings" w:hint="default"/>
+      </w:rPr>
+    </w:lvl>
+    <w:lvl w:ilvl="6" w:tplc="04090001" w:tentative="1">
+      <w:start w:val="1"/>
+      <w:numFmt w:val="bullet"/>
+      <w:lvlText w:val=""/>
+      <w:lvlJc w:val="left"/>
+      <w:pPr>
+        <w:ind w:left="5040" w:hanging="360"/>
+      </w:pPr>
+      <w:rPr>
+        <w:rFonts w:ascii="Symbol" w:hAnsi="Symbol" w:hint="default"/>
+      </w:rPr>
+    </w:lvl>
+    <w:lvl w:ilvl="7" w:tplc="04090003" w:tentative="1">
+      <w:start w:val="1"/>
+      <w:numFmt w:val="bullet"/>
+      <w:lvlText w:val="o"/>
+      <w:lvlJc w:val="left"/>
+      <w:pPr>
+        <w:ind w:left="5760" w:hanging="360"/>
+      </w:pPr>
+      <w:rPr>
+        <w:rFonts w:ascii="Courier New" w:hAnsi="Courier New" w:cs="Courier New" w:hint="default"/>
+      </w:rPr>
+    </w:lvl>
+    <w:lvl w:ilvl="8" w:tplc="04090005" w:tentative="1">
+      <w:start w:val="1"/>
+      <w:numFmt w:val="bullet"/>
+      <w:lvlText w:val=""/>
+      <w:lvlJc w:val="left"/>
+      <w:pPr>
+        <w:ind w:left="6480" w:hanging="360"/>
+      </w:pPr>
+      <w:rPr>
+        <w:rFonts w:ascii="Wingdings" w:hAnsi="Wingdings" w:hint="default"/>
+      </w:rPr>
+    </w:lvl>
+  </w:abstractNum>
+  <w:abstractNum w:abstractNumId="11">
     <w:nsid w:val="3A0B6BC0"/>
     <w:multiLevelType w:val="hybridMultilevel"/>
     <w:tmpl w:val="8AE4F18A"/>
@@ -4597,7 +6425,7 @@
       </w:pPr>
     </w:lvl>
   </w:abstractNum>
-  <w:abstractNum w:abstractNumId="9">
+  <w:abstractNum w:abstractNumId="12">
     <w:nsid w:val="43E57895"/>
     <w:multiLevelType w:val="hybridMultilevel"/>
     <w:tmpl w:val="8F4CE2B8"/>
@@ -4710,7 +6538,7 @@
       </w:rPr>
     </w:lvl>
   </w:abstractNum>
-  <w:abstractNum w:abstractNumId="10">
+  <w:abstractNum w:abstractNumId="13">
     <w:nsid w:val="48BC14E6"/>
     <w:multiLevelType w:val="hybridMultilevel"/>
     <w:tmpl w:val="EC1211DE"/>
@@ -4799,7 +6627,7 @@
       </w:pPr>
     </w:lvl>
   </w:abstractNum>
-  <w:abstractNum w:abstractNumId="11">
+  <w:abstractNum w:abstractNumId="14">
     <w:nsid w:val="4B8A3778"/>
     <w:multiLevelType w:val="hybridMultilevel"/>
     <w:tmpl w:val="8FB48D94"/>
@@ -4888,7 +6716,7 @@
       </w:pPr>
     </w:lvl>
   </w:abstractNum>
-  <w:abstractNum w:abstractNumId="12">
+  <w:abstractNum w:abstractNumId="15">
     <w:nsid w:val="5D0C50EC"/>
     <w:multiLevelType w:val="hybridMultilevel"/>
     <w:tmpl w:val="9C445190"/>
@@ -4977,7 +6805,7 @@
       </w:pPr>
     </w:lvl>
   </w:abstractNum>
-  <w:abstractNum w:abstractNumId="13">
+  <w:abstractNum w:abstractNumId="16">
     <w:nsid w:val="605019DF"/>
     <w:multiLevelType w:val="hybridMultilevel"/>
     <w:tmpl w:val="6B0AF498"/>
@@ -5066,7 +6894,7 @@
       </w:pPr>
     </w:lvl>
   </w:abstractNum>
-  <w:abstractNum w:abstractNumId="14">
+  <w:abstractNum w:abstractNumId="17">
     <w:nsid w:val="622569D7"/>
     <w:multiLevelType w:val="hybridMultilevel"/>
     <w:tmpl w:val="58483A82"/>
@@ -5179,7 +7007,120 @@
       </w:rPr>
     </w:lvl>
   </w:abstractNum>
-  <w:abstractNum w:abstractNumId="15">
+  <w:abstractNum w:abstractNumId="18">
+    <w:nsid w:val="77791DB9"/>
+    <w:multiLevelType w:val="hybridMultilevel"/>
+    <w:tmpl w:val="1020F470"/>
+    <w:lvl w:ilvl="0" w:tplc="04090001">
+      <w:start w:val="1"/>
+      <w:numFmt w:val="bullet"/>
+      <w:lvlText w:val=""/>
+      <w:lvlJc w:val="left"/>
+      <w:pPr>
+        <w:ind w:left="720" w:hanging="360"/>
+      </w:pPr>
+      <w:rPr>
+        <w:rFonts w:ascii="Symbol" w:hAnsi="Symbol" w:hint="default"/>
+      </w:rPr>
+    </w:lvl>
+    <w:lvl w:ilvl="1" w:tplc="0409000F">
+      <w:start w:val="1"/>
+      <w:numFmt w:val="decimal"/>
+      <w:lvlText w:val="%2."/>
+      <w:lvlJc w:val="left"/>
+      <w:pPr>
+        <w:ind w:left="1440" w:hanging="360"/>
+      </w:pPr>
+      <w:rPr>
+        <w:rFonts w:hint="default"/>
+      </w:rPr>
+    </w:lvl>
+    <w:lvl w:ilvl="2" w:tplc="04090005" w:tentative="1">
+      <w:start w:val="1"/>
+      <w:numFmt w:val="bullet"/>
+      <w:lvlText w:val=""/>
+      <w:lvlJc w:val="left"/>
+      <w:pPr>
+        <w:ind w:left="2160" w:hanging="360"/>
+      </w:pPr>
+      <w:rPr>
+        <w:rFonts w:ascii="Wingdings" w:hAnsi="Wingdings" w:hint="default"/>
+      </w:rPr>
+    </w:lvl>
+    <w:lvl w:ilvl="3" w:tplc="04090001" w:tentative="1">
+      <w:start w:val="1"/>
+      <w:numFmt w:val="bullet"/>
+      <w:lvlText w:val=""/>
+      <w:lvlJc w:val="left"/>
+      <w:pPr>
+        <w:ind w:left="2880" w:hanging="360"/>
+      </w:pPr>
+      <w:rPr>
+        <w:rFonts w:ascii="Symbol" w:hAnsi="Symbol" w:hint="default"/>
+      </w:rPr>
+    </w:lvl>
+    <w:lvl w:ilvl="4" w:tplc="04090003" w:tentative="1">
+      <w:start w:val="1"/>
+      <w:numFmt w:val="bullet"/>
+      <w:lvlText w:val="o"/>
+      <w:lvlJc w:val="left"/>
+      <w:pPr>
+        <w:ind w:left="3600" w:hanging="360"/>
+      </w:pPr>
+      <w:rPr>
+        <w:rFonts w:ascii="Courier New" w:hAnsi="Courier New" w:cs="Courier New" w:hint="default"/>
+      </w:rPr>
+    </w:lvl>
+    <w:lvl w:ilvl="5" w:tplc="04090005" w:tentative="1">
+      <w:start w:val="1"/>
+      <w:numFmt w:val="bullet"/>
+      <w:lvlText w:val=""/>
+      <w:lvlJc w:val="left"/>
+      <w:pPr>
+        <w:ind w:left="4320" w:hanging="360"/>
+      </w:pPr>
+      <w:rPr>
+        <w:rFonts w:ascii="Wingdings" w:hAnsi="Wingdings" w:hint="default"/>
+      </w:rPr>
+    </w:lvl>
+    <w:lvl w:ilvl="6" w:tplc="04090001" w:tentative="1">
+      <w:start w:val="1"/>
+      <w:numFmt w:val="bullet"/>
+      <w:lvlText w:val=""/>
+      <w:lvlJc w:val="left"/>
+      <w:pPr>
+        <w:ind w:left="5040" w:hanging="360"/>
+      </w:pPr>
+      <w:rPr>
+        <w:rFonts w:ascii="Symbol" w:hAnsi="Symbol" w:hint="default"/>
+      </w:rPr>
+    </w:lvl>
+    <w:lvl w:ilvl="7" w:tplc="04090003" w:tentative="1">
+      <w:start w:val="1"/>
+      <w:numFmt w:val="bullet"/>
+      <w:lvlText w:val="o"/>
+      <w:lvlJc w:val="left"/>
+      <w:pPr>
+        <w:ind w:left="5760" w:hanging="360"/>
+      </w:pPr>
+      <w:rPr>
+        <w:rFonts w:ascii="Courier New" w:hAnsi="Courier New" w:cs="Courier New" w:hint="default"/>
+      </w:rPr>
+    </w:lvl>
+    <w:lvl w:ilvl="8" w:tplc="04090005" w:tentative="1">
+      <w:start w:val="1"/>
+      <w:numFmt w:val="bullet"/>
+      <w:lvlText w:val=""/>
+      <w:lvlJc w:val="left"/>
+      <w:pPr>
+        <w:ind w:left="6480" w:hanging="360"/>
+      </w:pPr>
+      <w:rPr>
+        <w:rFonts w:ascii="Wingdings" w:hAnsi="Wingdings" w:hint="default"/>
+      </w:rPr>
+    </w:lvl>
+  </w:abstractNum>
+  <w:abstractNum w:abstractNumId="19">
     <w:nsid w:val="7A211351"/>
     <w:multiLevelType w:val="hybridMultilevel"/>
     <w:tmpl w:val="5E5EA2C4"/>
@@ -5268,7 +7209,7 @@
       </w:pPr>
     </w:lvl>
   </w:abstractNum>
-  <w:abstractNum w:abstractNumId="16">
+  <w:abstractNum w:abstractNumId="20">
     <w:nsid w:val="7A4B6F6C"/>
     <w:multiLevelType w:val="hybridMultilevel"/>
     <w:tmpl w:val="A866CE72"/>
@@ -5381,7 +7322,120 @@
       </w:rPr>
     </w:lvl>
   </w:abstractNum>
-  <w:abstractNum w:abstractNumId="17">
+  <w:abstractNum w:abstractNumId="21">
+    <w:nsid w:val="7BF113C7"/>
+    <w:multiLevelType w:val="hybridMultilevel"/>
+    <w:tmpl w:val="CC5EDD92"/>
+    <w:lvl w:ilvl="0" w:tplc="04090001">
+      <w:start w:val="1"/>
+      <w:numFmt w:val="bullet"/>
+      <w:lvlText w:val=""/>
+      <w:lvlJc w:val="left"/>
+      <w:pPr>
+        <w:ind w:left="720" w:hanging="360"/>
+      </w:pPr>
+      <w:rPr>
+        <w:rFonts w:ascii="Symbol" w:hAnsi="Symbol" w:hint="default"/>
+      </w:rPr>
+    </w:lvl>
+    <w:lvl w:ilvl="1" w:tplc="04090003" w:tentative="1">
+      <w:start w:val="1"/>
+      <w:numFmt w:val="bullet"/>
+      <w:lvlText w:val="o"/>
+      <w:lvlJc w:val="left"/>
+      <w:pPr>
+        <w:ind w:left="1440" w:hanging="360"/>
+      </w:pPr>
+      <w:rPr>
+        <w:rFonts w:ascii="Courier New" w:hAnsi="Courier New" w:cs="Courier New" w:hint="default"/>
+      </w:rPr>
+    </w:lvl>
+    <w:lvl w:ilvl="2" w:tplc="04090005" w:tentative="1">
+      <w:start w:val="1"/>
+      <w:numFmt w:val="bullet"/>
+      <w:lvlText w:val=""/>
+      <w:lvlJc w:val="left"/>
+      <w:pPr>
+        <w:ind w:left="2160" w:hanging="360"/>
+      </w:pPr>
+      <w:rPr>
+        <w:rFonts w:ascii="Wingdings" w:hAnsi="Wingdings" w:hint="default"/>
+      </w:rPr>
+    </w:lvl>
+    <w:lvl w:ilvl="3" w:tplc="04090001" w:tentative="1">
+      <w:start w:val="1"/>
+      <w:numFmt w:val="bullet"/>
+      <w:lvlText w:val=""/>
+      <w:lvlJc w:val="left"/>
+      <w:pPr>
+        <w:ind w:left="2880" w:hanging="360"/>
+      </w:pPr>
+      <w:rPr>
+        <w:rFonts w:ascii="Symbol" w:hAnsi="Symbol" w:hint="default"/>
+      </w:rPr>
+    </w:lvl>
+    <w:lvl w:ilvl="4" w:tplc="04090003" w:tentative="1">
+      <w:start w:val="1"/>
+      <w:numFmt w:val="bullet"/>
+      <w:lvlText w:val="o"/>
+      <w:lvlJc w:val="left"/>
+      <w:pPr>
+        <w:ind w:left="3600" w:hanging="360"/>
+      </w:pPr>
+      <w:rPr>
+        <w:rFonts w:ascii="Courier New" w:hAnsi="Courier New" w:cs="Courier New" w:hint="default"/>
+      </w:rPr>
+    </w:lvl>
+    <w:lvl w:ilvl="5" w:tplc="04090005" w:tentative="1">
+      <w:start w:val="1"/>
+      <w:numFmt w:val="bullet"/>
+      <w:lvlText w:val=""/>
+      <w:lvlJc w:val="left"/>
+      <w:pPr>
+        <w:ind w:left="4320" w:hanging="360"/>
+      </w:pPr>
+      <w:rPr>
+        <w:rFonts w:ascii="Wingdings" w:hAnsi="Wingdings" w:hint="default"/>
+      </w:rPr>
+    </w:lvl>
+    <w:lvl w:ilvl="6" w:tplc="04090001" w:tentative="1">
+      <w:start w:val="1"/>
+      <w:numFmt w:val="bullet"/>
+      <w:lvlText w:val=""/>
+      <w:lvlJc w:val="left"/>
+      <w:pPr>
+        <w:ind w:left="5040" w:hanging="360"/>
+      </w:pPr>
+      <w:rPr>
+        <w:rFonts w:ascii="Symbol" w:hAnsi="Symbol" w:hint="default"/>
+      </w:rPr>
+    </w:lvl>
+    <w:lvl w:ilvl="7" w:tplc="04090003" w:tentative="1">
+      <w:start w:val="1"/>
+      <w:numFmt w:val="bullet"/>
+      <w:lvlText w:val="o"/>
+      <w:lvlJc w:val="left"/>
+      <w:pPr>
+        <w:ind w:left="5760" w:hanging="360"/>
+      </w:pPr>
+      <w:rPr>
+        <w:rFonts w:ascii="Courier New" w:hAnsi="Courier New" w:cs="Courier New" w:hint="default"/>
+      </w:rPr>
+    </w:lvl>
+    <w:lvl w:ilvl="8" w:tplc="04090005" w:tentative="1">
+      <w:start w:val="1"/>
+      <w:numFmt w:val="bullet"/>
+      <w:lvlText w:val=""/>
+      <w:lvlJc w:val="left"/>
+      <w:pPr>
+        <w:ind w:left="6480" w:hanging="360"/>
+      </w:pPr>
+      <w:rPr>
+        <w:rFonts w:ascii="Wingdings" w:hAnsi="Wingdings" w:hint="default"/>
+      </w:rPr>
+    </w:lvl>
+  </w:abstractNum>
+  <w:abstractNum w:abstractNumId="22">
     <w:nsid w:val="7CE22B9B"/>
     <w:multiLevelType w:val="hybridMultilevel"/>
     <w:tmpl w:val="93D4A448"/>
@@ -5471,7 +7525,7 @@
     </w:lvl>
   </w:abstractNum>
   <w:num w:numId="1">
-    <w:abstractNumId w:val="14"/>
+    <w:abstractNumId w:val="17"/>
   </w:num>
   <w:num w:numId="2">
     <w:abstractNumId w:val="2"/>
@@ -5504,25 +7558,25 @@
     </w:lvlOverride>
   </w:num>
   <w:num w:numId="3">
-    <w:abstractNumId w:val="16"/>
+    <w:abstractNumId w:val="20"/>
   </w:num>
   <w:num w:numId="4">
     <w:abstractNumId w:val="2"/>
   </w:num>
   <w:num w:numId="5">
+    <w:abstractNumId w:val="12"/>
+  </w:num>
+  <w:num w:numId="6">
+    <w:abstractNumId w:val="15"/>
+  </w:num>
+  <w:num w:numId="7">
+    <w:abstractNumId w:val="22"/>
+  </w:num>
+  <w:num w:numId="8">
     <w:abstractNumId w:val="9"/>
   </w:num>
-  <w:num w:numId="6">
-    <w:abstractNumId w:val="12"/>
-  </w:num>
-  <w:num w:numId="7">
-    <w:abstractNumId w:val="17"/>
-  </w:num>
-  <w:num w:numId="8">
-    <w:abstractNumId w:val="7"/>
-  </w:num>
   <w:num w:numId="9">
-    <w:abstractNumId w:val="15"/>
+    <w:abstractNumId w:val="19"/>
   </w:num>
   <w:num w:numId="10">
     <w:abstractNumId w:val="6"/>
@@ -5534,7 +7588,7 @@
     <w:abstractNumId w:val="5"/>
   </w:num>
   <w:num w:numId="13">
-    <w:abstractNumId w:val="10"/>
+    <w:abstractNumId w:val="13"/>
   </w:num>
   <w:num w:numId="14">
     <w:abstractNumId w:val="3"/>
@@ -5543,16 +7597,16 @@
     <w:abstractNumId w:val="4"/>
   </w:num>
   <w:num w:numId="16">
-    <w:abstractNumId w:val="11"/>
+    <w:abstractNumId w:val="14"/>
   </w:num>
   <w:num w:numId="17">
-    <w:abstractNumId w:val="13"/>
+    <w:abstractNumId w:val="16"/>
   </w:num>
   <w:num w:numId="18">
     <w:abstractNumId w:val="0"/>
   </w:num>
   <w:num w:numId="19">
-    <w:abstractNumId w:val="8"/>
+    <w:abstractNumId w:val="11"/>
   </w:num>
   <w:num w:numId="20">
     <w:abstractNumId w:val="5"/>
@@ -5615,7 +7669,7 @@
     </w:lvlOverride>
   </w:num>
   <w:num w:numId="22">
-    <w:abstractNumId w:val="17"/>
+    <w:abstractNumId w:val="22"/>
     <w:lvlOverride w:ilvl="0">
       <w:startOverride w:val="1"/>
     </w:lvlOverride>
@@ -5675,7 +7729,7 @@
     </w:lvlOverride>
   </w:num>
   <w:num w:numId="24">
-    <w:abstractNumId w:val="15"/>
+    <w:abstractNumId w:val="19"/>
     <w:lvlOverride w:ilvl="0">
       <w:startOverride w:val="1"/>
     </w:lvlOverride>
@@ -5705,7 +7759,7 @@
     </w:lvlOverride>
   </w:num>
   <w:num w:numId="25">
-    <w:abstractNumId w:val="10"/>
+    <w:abstractNumId w:val="13"/>
     <w:lvlOverride w:ilvl="0">
       <w:startOverride w:val="1"/>
     </w:lvlOverride>
@@ -5733,6 +7787,21 @@
     <w:lvlOverride w:ilvl="8">
       <w:startOverride w:val="1"/>
     </w:lvlOverride>
+  </w:num>
+  <w:num w:numId="26">
+    <w:abstractNumId w:val="21"/>
+  </w:num>
+  <w:num w:numId="27">
+    <w:abstractNumId w:val="10"/>
+  </w:num>
+  <w:num w:numId="28">
+    <w:abstractNumId w:val="8"/>
+  </w:num>
+  <w:num w:numId="29">
+    <w:abstractNumId w:val="18"/>
+  </w:num>
+  <w:num w:numId="30">
+    <w:abstractNumId w:val="7"/>
   </w:num>
 </w:numbering>
 </file>

</xml_diff>